<commit_message>
Servlet Connection, Servlet life Cycle
Servlet Connection, Servlet life Cycle
</commit_message>
<xml_diff>
--- a/docs/AdvanceJava.docx
+++ b/docs/AdvanceJava.docx
@@ -137,11 +137,16 @@
         </w:numPr>
       </w:pPr>
       <w:r>
-        <w:t>File Name with extension “</w:t>
+        <w:t xml:space="preserve">File Name with extension </w:t>
+      </w:r>
+      <w:proofErr w:type="gramStart"/>
+      <w:r>
+        <w:t>“</w:t>
       </w:r>
       <w:r>
         <w:t>.properties</w:t>
       </w:r>
+      <w:proofErr w:type="gramEnd"/>
       <w:r>
         <w:t>”</w:t>
       </w:r>
@@ -155,7 +160,15 @@
         </w:numPr>
       </w:pPr>
       <w:r>
-        <w:t>Create a properties inside the file</w:t>
+        <w:t xml:space="preserve">Create a </w:t>
+      </w:r>
+      <w:proofErr w:type="gramStart"/>
+      <w:r>
+        <w:t>properties</w:t>
+      </w:r>
+      <w:proofErr w:type="gramEnd"/>
+      <w:r>
+        <w:t xml:space="preserve"> inside the file</w:t>
       </w:r>
     </w:p>
     <w:p>
@@ -167,7 +180,15 @@
         </w:numPr>
       </w:pPr>
       <w:r>
-        <w:t>Every property must has a key and value</w:t>
+        <w:t xml:space="preserve">Every property must </w:t>
+      </w:r>
+      <w:proofErr w:type="gramStart"/>
+      <w:r>
+        <w:t>has</w:t>
+      </w:r>
+      <w:proofErr w:type="gramEnd"/>
+      <w:r>
+        <w:t xml:space="preserve"> a key and value</w:t>
       </w:r>
     </w:p>
     <w:p>
@@ -270,8 +291,13 @@
         <w:t>Can develop Console based and Desktop</w:t>
       </w:r>
       <w:r>
-        <w:t xml:space="preserve"> application.</w:t>
-      </w:r>
+        <w:t xml:space="preserve"> </w:t>
+      </w:r>
+      <w:proofErr w:type="gramStart"/>
+      <w:r>
+        <w:t>application.</w:t>
+      </w:r>
+      <w:proofErr w:type="gramEnd"/>
     </w:p>
     <w:p>
       <w:pPr>
@@ -345,7 +371,15 @@
         <w:t>Example:</w:t>
       </w:r>
       <w:r>
-        <w:t xml:space="preserve"> IRCTC, SBI, ICICI etc.. </w:t>
+        <w:t xml:space="preserve"> IRCTC, SBI, ICICI </w:t>
+      </w:r>
+      <w:proofErr w:type="gramStart"/>
+      <w:r>
+        <w:t>etc..</w:t>
+      </w:r>
+      <w:proofErr w:type="gramEnd"/>
+      <w:r>
+        <w:t xml:space="preserve"> </w:t>
       </w:r>
     </w:p>
     <w:p>
@@ -515,7 +549,15 @@
         </w:numPr>
       </w:pPr>
       <w:r>
-        <w:t>To Start server Go to “bin” -&gt; double click on “startup.bat”</w:t>
+        <w:t xml:space="preserve">To Start </w:t>
+      </w:r>
+      <w:proofErr w:type="gramStart"/>
+      <w:r>
+        <w:t>server</w:t>
+      </w:r>
+      <w:proofErr w:type="gramEnd"/>
+      <w:r>
+        <w:t xml:space="preserve"> Go to “bin” -&gt; double click on “startup.bat”</w:t>
       </w:r>
     </w:p>
     <w:p>
@@ -748,7 +790,15 @@
         </w:numPr>
       </w:pPr>
       <w:r>
-        <w:t>Set a Project name and Make sure than Target runtime must not be “&lt;N</w:t>
+        <w:t xml:space="preserve">Set a Project name and </w:t>
+      </w:r>
+      <w:proofErr w:type="gramStart"/>
+      <w:r>
+        <w:t>Make</w:t>
+      </w:r>
+      <w:proofErr w:type="gramEnd"/>
+      <w:r>
+        <w:t xml:space="preserve"> sure than Target runtime must not be “&lt;N</w:t>
       </w:r>
       <w:r>
         <w:t>one</w:t>
@@ -824,10 +874,10 @@
             <v:path o:extrusionok="f" gradientshapeok="t" o:connecttype="rect"/>
             <o:lock v:ext="edit" aspectratio="t"/>
           </v:shapetype>
-          <v:shape id="_x0000_i1025" type="#_x0000_t75" style="width:340.65pt;height:198.65pt" o:ole="">
+          <v:shape id="_x0000_i1025" type="#_x0000_t75" style="width:339.45pt;height:200.55pt" o:ole="">
             <v:imagedata r:id="rId7" o:title=""/>
           </v:shape>
-          <o:OLEObject Type="Embed" ProgID="Paint.Picture" ShapeID="_x0000_i1025" DrawAspect="Content" ObjectID="_1715848257" r:id="rId8"/>
+          <o:OLEObject Type="Embed" ProgID="Paint.Picture" ShapeID="_x0000_i1025" DrawAspect="Content" ObjectID="_1716293640" r:id="rId8"/>
         </w:object>
       </w:r>
       <w:r>
@@ -877,7 +927,15 @@
         </w:numPr>
       </w:pPr>
       <w:r>
-        <w:t>These technologies are executes at server side.</w:t>
+        <w:t xml:space="preserve">These technologies are </w:t>
+      </w:r>
+      <w:proofErr w:type="gramStart"/>
+      <w:r>
+        <w:t>executes</w:t>
+      </w:r>
+      <w:proofErr w:type="gramEnd"/>
+      <w:r>
+        <w:t xml:space="preserve"> at server side.</w:t>
       </w:r>
     </w:p>
     <w:p>
@@ -965,7 +1023,15 @@
         </w:numPr>
       </w:pPr>
       <w:r>
-        <w:t>Servlet are executes by the Servlet container which is a part of server.</w:t>
+        <w:t xml:space="preserve">Servlet are </w:t>
+      </w:r>
+      <w:proofErr w:type="gramStart"/>
+      <w:r>
+        <w:t>executes</w:t>
+      </w:r>
+      <w:proofErr w:type="gramEnd"/>
+      <w:r>
+        <w:t xml:space="preserve"> by the Servlet container which is a part of server.</w:t>
       </w:r>
     </w:p>
     <w:p>
@@ -1034,7 +1100,15 @@
         </w:numPr>
       </w:pPr>
       <w:r>
-        <w:t>There is only one object of servlet gets created in a servlet container.</w:t>
+        <w:t xml:space="preserve">There </w:t>
+      </w:r>
+      <w:proofErr w:type="gramStart"/>
+      <w:r>
+        <w:t>is</w:t>
+      </w:r>
+      <w:proofErr w:type="gramEnd"/>
+      <w:r>
+        <w:t xml:space="preserve"> only one object of servlet gets created in a servlet container.</w:t>
       </w:r>
     </w:p>
     <w:p>
@@ -1046,7 +1120,15 @@
         </w:numPr>
       </w:pPr>
       <w:r>
-        <w:t>Servlet can contains CSS and HTML code along java code.</w:t>
+        <w:t xml:space="preserve">Servlet can </w:t>
+      </w:r>
+      <w:proofErr w:type="gramStart"/>
+      <w:r>
+        <w:t>contains</w:t>
+      </w:r>
+      <w:proofErr w:type="gramEnd"/>
+      <w:r>
+        <w:t xml:space="preserve"> CSS and HTML code along java code.</w:t>
       </w:r>
     </w:p>
     <w:p>
@@ -1073,17 +1155,8 @@
     <w:p>
       <w:pPr>
         <w:pStyle w:val="NoSpacing"/>
-        <w:numPr>
-          <w:ilvl w:val="0"/>
-          <w:numId w:val="4"/>
-        </w:numPr>
-      </w:pPr>
-      <w:r>
-        <w:t xml:space="preserve"> </w:t>
-      </w:r>
-      <w:r>
-        <w:t xml:space="preserve"> </w:t>
-      </w:r>
+        <w:ind w:left="360"/>
+      </w:pPr>
     </w:p>
     <w:p>
       <w:pPr>
@@ -1944,23 +2017,7 @@
           <w:color w:val="2A00FF"/>
           <w:shd w:val="clear" w:color="auto" w:fill="E8F2FE"/>
         </w:rPr>
-        <w:t>"/</w:t>
-      </w:r>
-      <w:r>
-        <w:rPr>
-          <w:rFonts w:ascii="Consolas" w:hAnsi="Consolas" w:cs="Consolas"/>
-          <w:color w:val="2A00FF"/>
-          <w:shd w:val="clear" w:color="auto" w:fill="E8F2FE"/>
-        </w:rPr>
-        <w:t>&lt;URL&gt;</w:t>
-      </w:r>
-      <w:r>
-        <w:rPr>
-          <w:rFonts w:ascii="Consolas" w:hAnsi="Consolas" w:cs="Consolas"/>
-          <w:color w:val="2A00FF"/>
-          <w:shd w:val="clear" w:color="auto" w:fill="E8F2FE"/>
-        </w:rPr>
-        <w:t>"</w:t>
+        <w:t>"/&lt;URL&gt;"</w:t>
       </w:r>
       <w:r>
         <w:rPr>
@@ -2098,9 +2155,11 @@
           <w:bCs/>
         </w:rPr>
       </w:pPr>
+      <w:proofErr w:type="gramStart"/>
       <w:r>
         <w:t>Parameter :</w:t>
       </w:r>
+      <w:proofErr w:type="gramEnd"/>
     </w:p>
     <w:p>
       <w:pPr>
@@ -2113,10 +2172,10 @@
       </w:pPr>
       <w:r>
         <w:object w:dxaOrig="16710" w:dyaOrig="5220" w14:anchorId="0276EA13">
-          <v:shape id="_x0000_i1026" type="#_x0000_t75" style="width:468pt;height:146pt" o:ole="">
+          <v:shape id="_x0000_i1026" type="#_x0000_t75" style="width:468pt;height:2in" o:ole="">
             <v:imagedata r:id="rId9" o:title=""/>
           </v:shape>
-          <o:OLEObject Type="Embed" ProgID="Paint.Picture" ShapeID="_x0000_i1026" DrawAspect="Content" ObjectID="_1715848258" r:id="rId10"/>
+          <o:OLEObject Type="Embed" ProgID="Paint.Picture" ShapeID="_x0000_i1026" DrawAspect="Content" ObjectID="_1716293641" r:id="rId10"/>
         </w:object>
       </w:r>
       <w:r>
@@ -2191,6 +2250,667 @@
       </w:hyperlink>
       <w:r>
         <w:t xml:space="preserve"> </w:t>
+      </w:r>
+    </w:p>
+    <w:p>
+      <w:r>
+        <w:br w:type="page"/>
+      </w:r>
+    </w:p>
+    <w:p>
+      <w:pPr>
+        <w:pStyle w:val="NoSpacing"/>
+        <w:rPr>
+          <w:b/>
+          <w:bCs/>
+          <w:sz w:val="28"/>
+          <w:szCs w:val="28"/>
+          <w:u w:val="single"/>
+        </w:rPr>
+      </w:pPr>
+      <w:r>
+        <w:rPr>
+          <w:b/>
+          <w:bCs/>
+          <w:sz w:val="28"/>
+          <w:szCs w:val="28"/>
+          <w:u w:val="single"/>
+        </w:rPr>
+        <w:lastRenderedPageBreak/>
+        <w:t>Servlet Life Cycle</w:t>
+      </w:r>
+    </w:p>
+    <w:p>
+      <w:pPr>
+        <w:pStyle w:val="NoSpacing"/>
+        <w:numPr>
+          <w:ilvl w:val="0"/>
+          <w:numId w:val="10"/>
+        </w:numPr>
+        <w:rPr>
+          <w:sz w:val="28"/>
+          <w:szCs w:val="28"/>
+        </w:rPr>
+      </w:pPr>
+      <w:r>
+        <w:rPr>
+          <w:sz w:val="28"/>
+          <w:szCs w:val="28"/>
+        </w:rPr>
+        <w:t>Manage by Servlet container.</w:t>
+      </w:r>
+    </w:p>
+    <w:p>
+      <w:pPr>
+        <w:pStyle w:val="NoSpacing"/>
+        <w:numPr>
+          <w:ilvl w:val="0"/>
+          <w:numId w:val="10"/>
+        </w:numPr>
+        <w:rPr>
+          <w:sz w:val="28"/>
+          <w:szCs w:val="28"/>
+        </w:rPr>
+      </w:pPr>
+      <w:r>
+        <w:rPr>
+          <w:sz w:val="28"/>
+          <w:szCs w:val="28"/>
+        </w:rPr>
+        <w:t xml:space="preserve">There are three </w:t>
+      </w:r>
+      <w:r>
+        <w:rPr>
+          <w:sz w:val="28"/>
+          <w:szCs w:val="28"/>
+        </w:rPr>
+        <w:t>stages</w:t>
+      </w:r>
+      <w:r>
+        <w:rPr>
+          <w:sz w:val="28"/>
+          <w:szCs w:val="28"/>
+        </w:rPr>
+        <w:t xml:space="preserve"> of the servlet life cycle</w:t>
+      </w:r>
+    </w:p>
+    <w:p>
+      <w:pPr>
+        <w:pStyle w:val="NoSpacing"/>
+        <w:numPr>
+          <w:ilvl w:val="1"/>
+          <w:numId w:val="10"/>
+        </w:numPr>
+        <w:rPr>
+          <w:b/>
+          <w:bCs/>
+          <w:sz w:val="28"/>
+          <w:szCs w:val="28"/>
+        </w:rPr>
+      </w:pPr>
+      <w:r>
+        <w:rPr>
+          <w:b/>
+          <w:bCs/>
+          <w:sz w:val="28"/>
+          <w:szCs w:val="28"/>
+        </w:rPr>
+        <w:t>Init stage</w:t>
+      </w:r>
+    </w:p>
+    <w:p>
+      <w:pPr>
+        <w:pStyle w:val="NoSpacing"/>
+        <w:numPr>
+          <w:ilvl w:val="2"/>
+          <w:numId w:val="10"/>
+        </w:numPr>
+        <w:rPr>
+          <w:sz w:val="28"/>
+          <w:szCs w:val="28"/>
+        </w:rPr>
+      </w:pPr>
+      <w:r>
+        <w:rPr>
+          <w:sz w:val="28"/>
+          <w:szCs w:val="28"/>
+        </w:rPr>
+        <w:t>This stage executes when container creates an object of the servlet</w:t>
+      </w:r>
+      <w:r>
+        <w:rPr>
+          <w:sz w:val="28"/>
+          <w:szCs w:val="28"/>
+        </w:rPr>
+        <w:t>.</w:t>
+      </w:r>
+    </w:p>
+    <w:p>
+      <w:pPr>
+        <w:pStyle w:val="NoSpacing"/>
+        <w:numPr>
+          <w:ilvl w:val="2"/>
+          <w:numId w:val="10"/>
+        </w:numPr>
+        <w:rPr>
+          <w:sz w:val="28"/>
+          <w:szCs w:val="28"/>
+        </w:rPr>
+      </w:pPr>
+      <w:r>
+        <w:rPr>
+          <w:sz w:val="28"/>
+          <w:szCs w:val="28"/>
+        </w:rPr>
+        <w:t xml:space="preserve">As a part of this stage </w:t>
+      </w:r>
+      <w:proofErr w:type="spellStart"/>
+      <w:proofErr w:type="gramStart"/>
+      <w:r>
+        <w:rPr>
+          <w:b/>
+          <w:bCs/>
+          <w:sz w:val="28"/>
+          <w:szCs w:val="28"/>
+        </w:rPr>
+        <w:t>init</w:t>
+      </w:r>
+      <w:proofErr w:type="spellEnd"/>
+      <w:r>
+        <w:rPr>
+          <w:b/>
+          <w:bCs/>
+          <w:sz w:val="28"/>
+          <w:szCs w:val="28"/>
+        </w:rPr>
+        <w:t>(</w:t>
+      </w:r>
+      <w:proofErr w:type="spellStart"/>
+      <w:proofErr w:type="gramEnd"/>
+      <w:r>
+        <w:rPr>
+          <w:b/>
+          <w:bCs/>
+          <w:sz w:val="28"/>
+          <w:szCs w:val="28"/>
+        </w:rPr>
+        <w:t>ServletConfig</w:t>
+      </w:r>
+      <w:proofErr w:type="spellEnd"/>
+      <w:r>
+        <w:rPr>
+          <w:b/>
+          <w:bCs/>
+          <w:sz w:val="28"/>
+          <w:szCs w:val="28"/>
+        </w:rPr>
+        <w:t>)</w:t>
+      </w:r>
+      <w:r>
+        <w:rPr>
+          <w:sz w:val="28"/>
+          <w:szCs w:val="28"/>
+        </w:rPr>
+        <w:t xml:space="preserve"> gets invoked</w:t>
+      </w:r>
+      <w:r>
+        <w:rPr>
+          <w:sz w:val="28"/>
+          <w:szCs w:val="28"/>
+        </w:rPr>
+        <w:t>.</w:t>
+      </w:r>
+    </w:p>
+    <w:p>
+      <w:pPr>
+        <w:pStyle w:val="NoSpacing"/>
+        <w:numPr>
+          <w:ilvl w:val="2"/>
+          <w:numId w:val="10"/>
+        </w:numPr>
+        <w:rPr>
+          <w:sz w:val="28"/>
+          <w:szCs w:val="28"/>
+        </w:rPr>
+      </w:pPr>
+      <w:r>
+        <w:rPr>
+          <w:sz w:val="28"/>
+          <w:szCs w:val="28"/>
+        </w:rPr>
+        <w:t>Every servlet gets instantiated (Object) only once in a life cycle and hence this methos gets called only once.</w:t>
+      </w:r>
+    </w:p>
+    <w:p>
+      <w:pPr>
+        <w:pStyle w:val="NoSpacing"/>
+        <w:numPr>
+          <w:ilvl w:val="2"/>
+          <w:numId w:val="10"/>
+        </w:numPr>
+        <w:rPr>
+          <w:sz w:val="28"/>
+          <w:szCs w:val="28"/>
+        </w:rPr>
+      </w:pPr>
+      <w:r>
+        <w:rPr>
+          <w:sz w:val="28"/>
+          <w:szCs w:val="28"/>
+        </w:rPr>
+        <w:t xml:space="preserve">In this stage you can perform the initialization activity.   </w:t>
+      </w:r>
+    </w:p>
+    <w:p>
+      <w:pPr>
+        <w:pStyle w:val="NoSpacing"/>
+        <w:numPr>
+          <w:ilvl w:val="2"/>
+          <w:numId w:val="10"/>
+        </w:numPr>
+        <w:rPr>
+          <w:sz w:val="28"/>
+          <w:szCs w:val="28"/>
+        </w:rPr>
+      </w:pPr>
+      <w:r>
+        <w:rPr>
+          <w:sz w:val="28"/>
+          <w:szCs w:val="28"/>
+        </w:rPr>
+        <w:t>This method</w:t>
+      </w:r>
+      <w:r>
+        <w:rPr>
+          <w:sz w:val="28"/>
+          <w:szCs w:val="28"/>
+        </w:rPr>
+        <w:t xml:space="preserve"> </w:t>
+      </w:r>
+      <w:r>
+        <w:rPr>
+          <w:sz w:val="28"/>
+          <w:szCs w:val="28"/>
+        </w:rPr>
+        <w:t>get</w:t>
+      </w:r>
+      <w:r>
+        <w:rPr>
+          <w:sz w:val="28"/>
+          <w:szCs w:val="28"/>
+        </w:rPr>
+        <w:t>s</w:t>
+      </w:r>
+      <w:r>
+        <w:rPr>
+          <w:sz w:val="28"/>
+          <w:szCs w:val="28"/>
+        </w:rPr>
+        <w:t xml:space="preserve"> called after constructor. </w:t>
+      </w:r>
+    </w:p>
+    <w:p>
+      <w:pPr>
+        <w:pStyle w:val="NoSpacing"/>
+        <w:numPr>
+          <w:ilvl w:val="1"/>
+          <w:numId w:val="10"/>
+        </w:numPr>
+        <w:rPr>
+          <w:b/>
+          <w:bCs/>
+          <w:sz w:val="28"/>
+          <w:szCs w:val="28"/>
+        </w:rPr>
+      </w:pPr>
+      <w:r>
+        <w:rPr>
+          <w:b/>
+          <w:bCs/>
+          <w:sz w:val="28"/>
+          <w:szCs w:val="28"/>
+        </w:rPr>
+        <w:t>Service Stage</w:t>
+      </w:r>
+    </w:p>
+    <w:p>
+      <w:pPr>
+        <w:pStyle w:val="NoSpacing"/>
+        <w:numPr>
+          <w:ilvl w:val="2"/>
+          <w:numId w:val="10"/>
+        </w:numPr>
+        <w:rPr>
+          <w:sz w:val="28"/>
+          <w:szCs w:val="28"/>
+        </w:rPr>
+      </w:pPr>
+      <w:r>
+        <w:rPr>
+          <w:sz w:val="28"/>
+          <w:szCs w:val="28"/>
+        </w:rPr>
+        <w:t xml:space="preserve">This stage gets executed for </w:t>
+      </w:r>
+      <w:r>
+        <w:rPr>
+          <w:sz w:val="28"/>
+          <w:szCs w:val="28"/>
+        </w:rPr>
+        <w:t>every</w:t>
+      </w:r>
+      <w:r>
+        <w:rPr>
+          <w:sz w:val="28"/>
+          <w:szCs w:val="28"/>
+        </w:rPr>
+        <w:t xml:space="preserve"> request of the user.</w:t>
+      </w:r>
+    </w:p>
+    <w:p>
+      <w:pPr>
+        <w:pStyle w:val="NoSpacing"/>
+        <w:numPr>
+          <w:ilvl w:val="2"/>
+          <w:numId w:val="10"/>
+        </w:numPr>
+        <w:rPr>
+          <w:sz w:val="28"/>
+          <w:szCs w:val="28"/>
+        </w:rPr>
+      </w:pPr>
+      <w:r>
+        <w:rPr>
+          <w:sz w:val="28"/>
+          <w:szCs w:val="28"/>
+        </w:rPr>
+        <w:t>This stage gets executes multiple time in life cycle.</w:t>
+      </w:r>
+    </w:p>
+    <w:p>
+      <w:pPr>
+        <w:pStyle w:val="NoSpacing"/>
+        <w:numPr>
+          <w:ilvl w:val="2"/>
+          <w:numId w:val="10"/>
+        </w:numPr>
+        <w:rPr>
+          <w:sz w:val="28"/>
+          <w:szCs w:val="28"/>
+        </w:rPr>
+      </w:pPr>
+      <w:r>
+        <w:rPr>
+          <w:sz w:val="28"/>
+          <w:szCs w:val="28"/>
+        </w:rPr>
+        <w:t xml:space="preserve">As a part of this stage </w:t>
+      </w:r>
+      <w:proofErr w:type="gramStart"/>
+      <w:r>
+        <w:rPr>
+          <w:b/>
+          <w:bCs/>
+          <w:sz w:val="28"/>
+          <w:szCs w:val="28"/>
+        </w:rPr>
+        <w:t>service(</w:t>
+      </w:r>
+      <w:proofErr w:type="spellStart"/>
+      <w:proofErr w:type="gramEnd"/>
+      <w:r>
+        <w:rPr>
+          <w:b/>
+          <w:bCs/>
+          <w:sz w:val="28"/>
+          <w:szCs w:val="28"/>
+        </w:rPr>
+        <w:t>HttpServletRequest</w:t>
+      </w:r>
+      <w:proofErr w:type="spellEnd"/>
+      <w:r>
+        <w:rPr>
+          <w:b/>
+          <w:bCs/>
+          <w:sz w:val="28"/>
+          <w:szCs w:val="28"/>
+        </w:rPr>
+        <w:t xml:space="preserve">, </w:t>
+      </w:r>
+      <w:proofErr w:type="spellStart"/>
+      <w:r>
+        <w:rPr>
+          <w:b/>
+          <w:bCs/>
+          <w:sz w:val="28"/>
+          <w:szCs w:val="28"/>
+        </w:rPr>
+        <w:t>HttpServletRe</w:t>
+      </w:r>
+      <w:r>
+        <w:rPr>
+          <w:b/>
+          <w:bCs/>
+          <w:sz w:val="28"/>
+          <w:szCs w:val="28"/>
+        </w:rPr>
+        <w:t>sponse</w:t>
+      </w:r>
+      <w:proofErr w:type="spellEnd"/>
+      <w:r>
+        <w:rPr>
+          <w:b/>
+          <w:bCs/>
+          <w:sz w:val="28"/>
+          <w:szCs w:val="28"/>
+        </w:rPr>
+        <w:t>)</w:t>
+      </w:r>
+      <w:r>
+        <w:rPr>
+          <w:b/>
+          <w:bCs/>
+          <w:sz w:val="28"/>
+          <w:szCs w:val="28"/>
+        </w:rPr>
+        <w:t xml:space="preserve"> </w:t>
+      </w:r>
+      <w:r>
+        <w:rPr>
+          <w:sz w:val="28"/>
+          <w:szCs w:val="28"/>
+        </w:rPr>
+        <w:t>method gets invoked</w:t>
+      </w:r>
+      <w:r>
+        <w:rPr>
+          <w:sz w:val="28"/>
+          <w:szCs w:val="28"/>
+        </w:rPr>
+        <w:t>.</w:t>
+      </w:r>
+    </w:p>
+    <w:p>
+      <w:pPr>
+        <w:pStyle w:val="NoSpacing"/>
+        <w:numPr>
+          <w:ilvl w:val="2"/>
+          <w:numId w:val="10"/>
+        </w:numPr>
+        <w:rPr>
+          <w:sz w:val="28"/>
+          <w:szCs w:val="28"/>
+        </w:rPr>
+      </w:pPr>
+      <w:r>
+        <w:rPr>
+          <w:sz w:val="28"/>
+          <w:szCs w:val="28"/>
+        </w:rPr>
+        <w:t>This stage is use to accept the request, process the request data and generate the response.</w:t>
+      </w:r>
+    </w:p>
+    <w:p>
+      <w:pPr>
+        <w:pStyle w:val="NoSpacing"/>
+        <w:numPr>
+          <w:ilvl w:val="1"/>
+          <w:numId w:val="10"/>
+        </w:numPr>
+        <w:rPr>
+          <w:b/>
+          <w:bCs/>
+          <w:sz w:val="28"/>
+          <w:szCs w:val="28"/>
+        </w:rPr>
+      </w:pPr>
+      <w:r>
+        <w:rPr>
+          <w:b/>
+          <w:bCs/>
+          <w:sz w:val="28"/>
+          <w:szCs w:val="28"/>
+        </w:rPr>
+        <w:t>Destroy Stage</w:t>
+      </w:r>
+      <w:r>
+        <w:rPr>
+          <w:b/>
+          <w:bCs/>
+          <w:sz w:val="28"/>
+          <w:szCs w:val="28"/>
+        </w:rPr>
+        <w:t xml:space="preserve"> </w:t>
+      </w:r>
+    </w:p>
+    <w:p>
+      <w:pPr>
+        <w:pStyle w:val="NoSpacing"/>
+        <w:numPr>
+          <w:ilvl w:val="2"/>
+          <w:numId w:val="10"/>
+        </w:numPr>
+        <w:rPr>
+          <w:sz w:val="28"/>
+          <w:szCs w:val="28"/>
+        </w:rPr>
+      </w:pPr>
+      <w:r>
+        <w:rPr>
+          <w:sz w:val="28"/>
+          <w:szCs w:val="28"/>
+        </w:rPr>
+        <w:t>This stage gets executed only once in a life cycle.</w:t>
+      </w:r>
+    </w:p>
+    <w:p>
+      <w:pPr>
+        <w:pStyle w:val="NoSpacing"/>
+        <w:numPr>
+          <w:ilvl w:val="2"/>
+          <w:numId w:val="10"/>
+        </w:numPr>
+        <w:rPr>
+          <w:sz w:val="28"/>
+          <w:szCs w:val="28"/>
+        </w:rPr>
+      </w:pPr>
+      <w:r>
+        <w:rPr>
+          <w:sz w:val="28"/>
+          <w:szCs w:val="28"/>
+        </w:rPr>
+        <w:t xml:space="preserve">As a part of this stage </w:t>
+      </w:r>
+      <w:proofErr w:type="gramStart"/>
+      <w:r>
+        <w:rPr>
+          <w:b/>
+          <w:bCs/>
+          <w:sz w:val="28"/>
+          <w:szCs w:val="28"/>
+        </w:rPr>
+        <w:t>destr</w:t>
+      </w:r>
+      <w:r>
+        <w:rPr>
+          <w:b/>
+          <w:bCs/>
+          <w:sz w:val="28"/>
+          <w:szCs w:val="28"/>
+        </w:rPr>
+        <w:t>o</w:t>
+      </w:r>
+      <w:r>
+        <w:rPr>
+          <w:b/>
+          <w:bCs/>
+          <w:sz w:val="28"/>
+          <w:szCs w:val="28"/>
+        </w:rPr>
+        <w:t>y</w:t>
+      </w:r>
+      <w:r>
+        <w:rPr>
+          <w:b/>
+          <w:bCs/>
+          <w:sz w:val="28"/>
+          <w:szCs w:val="28"/>
+        </w:rPr>
+        <w:t>(</w:t>
+      </w:r>
+      <w:proofErr w:type="gramEnd"/>
+      <w:r>
+        <w:rPr>
+          <w:b/>
+          <w:bCs/>
+          <w:sz w:val="28"/>
+          <w:szCs w:val="28"/>
+        </w:rPr>
+        <w:t>)</w:t>
+      </w:r>
+      <w:r>
+        <w:rPr>
+          <w:b/>
+          <w:bCs/>
+          <w:sz w:val="28"/>
+          <w:szCs w:val="28"/>
+        </w:rPr>
+        <w:t xml:space="preserve"> </w:t>
+      </w:r>
+      <w:r>
+        <w:rPr>
+          <w:sz w:val="28"/>
+          <w:szCs w:val="28"/>
+        </w:rPr>
+        <w:t>method gets invoked</w:t>
+      </w:r>
+      <w:r>
+        <w:rPr>
+          <w:sz w:val="28"/>
+          <w:szCs w:val="28"/>
+        </w:rPr>
+        <w:t>.</w:t>
+      </w:r>
+    </w:p>
+    <w:p>
+      <w:pPr>
+        <w:pStyle w:val="NoSpacing"/>
+        <w:numPr>
+          <w:ilvl w:val="2"/>
+          <w:numId w:val="10"/>
+        </w:numPr>
+        <w:rPr>
+          <w:sz w:val="28"/>
+          <w:szCs w:val="28"/>
+        </w:rPr>
+      </w:pPr>
+      <w:r>
+        <w:rPr>
+          <w:sz w:val="28"/>
+          <w:szCs w:val="28"/>
+        </w:rPr>
+        <w:t>In this stage all the cleanup activities can be perform.</w:t>
       </w:r>
     </w:p>
     <w:sectPr>
@@ -2920,6 +3640,95 @@
     </w:lvl>
   </w:abstractNum>
   <w:abstractNum w:abstractNumId="8" w15:restartNumberingAfterBreak="0">
+    <w:nsid w:val="774846AE"/>
+    <w:multiLevelType w:val="hybridMultilevel"/>
+    <w:tmpl w:val="00CE1AF6"/>
+    <w:lvl w:ilvl="0" w:tplc="73920CF8">
+      <w:start w:val="1"/>
+      <w:numFmt w:val="decimal"/>
+      <w:lvlText w:val="%1."/>
+      <w:lvlJc w:val="left"/>
+      <w:pPr>
+        <w:ind w:left="720" w:hanging="360"/>
+      </w:pPr>
+      <w:rPr>
+        <w:rFonts w:hint="default"/>
+      </w:rPr>
+    </w:lvl>
+    <w:lvl w:ilvl="1" w:tplc="04090019">
+      <w:start w:val="1"/>
+      <w:numFmt w:val="lowerLetter"/>
+      <w:lvlText w:val="%2."/>
+      <w:lvlJc w:val="left"/>
+      <w:pPr>
+        <w:ind w:left="1440" w:hanging="360"/>
+      </w:pPr>
+    </w:lvl>
+    <w:lvl w:ilvl="2" w:tplc="0409001B">
+      <w:start w:val="1"/>
+      <w:numFmt w:val="lowerRoman"/>
+      <w:lvlText w:val="%3."/>
+      <w:lvlJc w:val="right"/>
+      <w:pPr>
+        <w:ind w:left="2160" w:hanging="180"/>
+      </w:pPr>
+    </w:lvl>
+    <w:lvl w:ilvl="3" w:tplc="0409000F" w:tentative="1">
+      <w:start w:val="1"/>
+      <w:numFmt w:val="decimal"/>
+      <w:lvlText w:val="%4."/>
+      <w:lvlJc w:val="left"/>
+      <w:pPr>
+        <w:ind w:left="2880" w:hanging="360"/>
+      </w:pPr>
+    </w:lvl>
+    <w:lvl w:ilvl="4" w:tplc="04090019" w:tentative="1">
+      <w:start w:val="1"/>
+      <w:numFmt w:val="lowerLetter"/>
+      <w:lvlText w:val="%5."/>
+      <w:lvlJc w:val="left"/>
+      <w:pPr>
+        <w:ind w:left="3600" w:hanging="360"/>
+      </w:pPr>
+    </w:lvl>
+    <w:lvl w:ilvl="5" w:tplc="0409001B" w:tentative="1">
+      <w:start w:val="1"/>
+      <w:numFmt w:val="lowerRoman"/>
+      <w:lvlText w:val="%6."/>
+      <w:lvlJc w:val="right"/>
+      <w:pPr>
+        <w:ind w:left="4320" w:hanging="180"/>
+      </w:pPr>
+    </w:lvl>
+    <w:lvl w:ilvl="6" w:tplc="0409000F" w:tentative="1">
+      <w:start w:val="1"/>
+      <w:numFmt w:val="decimal"/>
+      <w:lvlText w:val="%7."/>
+      <w:lvlJc w:val="left"/>
+      <w:pPr>
+        <w:ind w:left="5040" w:hanging="360"/>
+      </w:pPr>
+    </w:lvl>
+    <w:lvl w:ilvl="7" w:tplc="04090019" w:tentative="1">
+      <w:start w:val="1"/>
+      <w:numFmt w:val="lowerLetter"/>
+      <w:lvlText w:val="%8."/>
+      <w:lvlJc w:val="left"/>
+      <w:pPr>
+        <w:ind w:left="5760" w:hanging="360"/>
+      </w:pPr>
+    </w:lvl>
+    <w:lvl w:ilvl="8" w:tplc="0409001B" w:tentative="1">
+      <w:start w:val="1"/>
+      <w:numFmt w:val="lowerRoman"/>
+      <w:lvlText w:val="%9."/>
+      <w:lvlJc w:val="right"/>
+      <w:pPr>
+        <w:ind w:left="6480" w:hanging="180"/>
+      </w:pPr>
+    </w:lvl>
+  </w:abstractNum>
+  <w:abstractNum w:abstractNumId="9" w15:restartNumberingAfterBreak="0">
     <w:nsid w:val="79127A40"/>
     <w:multiLevelType w:val="hybridMultilevel"/>
     <w:tmpl w:val="2386104A"/>
@@ -3009,7 +3818,7 @@
     </w:lvl>
   </w:abstractNum>
   <w:num w:numId="1" w16cid:durableId="1171026877">
-    <w:abstractNumId w:val="8"/>
+    <w:abstractNumId w:val="9"/>
   </w:num>
   <w:num w:numId="2" w16cid:durableId="1964920898">
     <w:abstractNumId w:val="4"/>
@@ -3034,6 +3843,9 @@
   </w:num>
   <w:num w:numId="9" w16cid:durableId="309990472">
     <w:abstractNumId w:val="0"/>
+  </w:num>
+  <w:num w:numId="10" w16cid:durableId="841553552">
+    <w:abstractNumId w:val="8"/>
   </w:num>
 </w:numbering>
 </file>

</xml_diff>

<commit_message>
JSP Intro, Redirection Technique
JSP Intro, Redirection Technique
</commit_message>
<xml_diff>
--- a/docs/AdvanceJava.docx
+++ b/docs/AdvanceJava.docx
@@ -137,16 +137,11 @@
         </w:numPr>
       </w:pPr>
       <w:r>
-        <w:t xml:space="preserve">File Name with extension </w:t>
-      </w:r>
-      <w:proofErr w:type="gramStart"/>
-      <w:r>
-        <w:t>“</w:t>
+        <w:t>File Name with extension “</w:t>
       </w:r>
       <w:r>
         <w:t>.properties</w:t>
       </w:r>
-      <w:proofErr w:type="gramEnd"/>
       <w:r>
         <w:t>”</w:t>
       </w:r>
@@ -160,15 +155,7 @@
         </w:numPr>
       </w:pPr>
       <w:r>
-        <w:t xml:space="preserve">Create a </w:t>
-      </w:r>
-      <w:proofErr w:type="gramStart"/>
-      <w:r>
-        <w:t>properties</w:t>
-      </w:r>
-      <w:proofErr w:type="gramEnd"/>
-      <w:r>
-        <w:t xml:space="preserve"> inside the file</w:t>
+        <w:t>Create a properties inside the file</w:t>
       </w:r>
     </w:p>
     <w:p>
@@ -180,15 +167,7 @@
         </w:numPr>
       </w:pPr>
       <w:r>
-        <w:t xml:space="preserve">Every property must </w:t>
-      </w:r>
-      <w:proofErr w:type="gramStart"/>
-      <w:r>
-        <w:t>has</w:t>
-      </w:r>
-      <w:proofErr w:type="gramEnd"/>
-      <w:r>
-        <w:t xml:space="preserve"> a key and value</w:t>
+        <w:t>Every property must has a key and value</w:t>
       </w:r>
     </w:p>
     <w:p>
@@ -291,13 +270,8 @@
         <w:t>Can develop Console based and Desktop</w:t>
       </w:r>
       <w:r>
-        <w:t xml:space="preserve"> </w:t>
-      </w:r>
-      <w:proofErr w:type="gramStart"/>
-      <w:r>
-        <w:t>application.</w:t>
-      </w:r>
-      <w:proofErr w:type="gramEnd"/>
+        <w:t xml:space="preserve"> application.</w:t>
+      </w:r>
     </w:p>
     <w:p>
       <w:pPr>
@@ -342,13 +316,8 @@
         <w:t>JSP, Servlet, JMS, JSR</w:t>
       </w:r>
       <w:r>
-        <w:t xml:space="preserve">, </w:t>
-      </w:r>
-      <w:proofErr w:type="spellStart"/>
-      <w:r>
-        <w:t>WebServices</w:t>
-      </w:r>
-      <w:proofErr w:type="spellEnd"/>
+        <w:t>, WebServices</w:t>
+      </w:r>
       <w:r>
         <w:t xml:space="preserve"> etc.</w:t>
       </w:r>
@@ -371,15 +340,7 @@
         <w:t>Example:</w:t>
       </w:r>
       <w:r>
-        <w:t xml:space="preserve"> IRCTC, SBI, ICICI </w:t>
-      </w:r>
-      <w:proofErr w:type="gramStart"/>
-      <w:r>
-        <w:t>etc..</w:t>
-      </w:r>
-      <w:proofErr w:type="gramEnd"/>
-      <w:r>
-        <w:t xml:space="preserve"> </w:t>
+        <w:t xml:space="preserve"> IRCTC, SBI, ICICI etc.. </w:t>
       </w:r>
     </w:p>
     <w:p>
@@ -549,15 +510,7 @@
         </w:numPr>
       </w:pPr>
       <w:r>
-        <w:t xml:space="preserve">To Start </w:t>
-      </w:r>
-      <w:proofErr w:type="gramStart"/>
-      <w:r>
-        <w:t>server</w:t>
-      </w:r>
-      <w:proofErr w:type="gramEnd"/>
-      <w:r>
-        <w:t xml:space="preserve"> Go to “bin” -&gt; double click on “startup.bat”</w:t>
+        <w:t>To Start server Go to “bin” -&gt; double click on “startup.bat”</w:t>
       </w:r>
     </w:p>
     <w:p>
@@ -790,15 +743,7 @@
         </w:numPr>
       </w:pPr>
       <w:r>
-        <w:t xml:space="preserve">Set a Project name and </w:t>
-      </w:r>
-      <w:proofErr w:type="gramStart"/>
-      <w:r>
-        <w:t>Make</w:t>
-      </w:r>
-      <w:proofErr w:type="gramEnd"/>
-      <w:r>
-        <w:t xml:space="preserve"> sure than Target runtime must not be “&lt;N</w:t>
+        <w:t>Set a Project name and Make sure than Target runtime must not be “&lt;N</w:t>
       </w:r>
       <w:r>
         <w:t>one</w:t>
@@ -874,10 +819,10 @@
             <v:path o:extrusionok="f" gradientshapeok="t" o:connecttype="rect"/>
             <o:lock v:ext="edit" aspectratio="t"/>
           </v:shapetype>
-          <v:shape id="_x0000_i1025" type="#_x0000_t75" style="width:339.45pt;height:200.55pt" o:ole="">
+          <v:shape id="_x0000_i1025" type="#_x0000_t75" style="width:339.7pt;height:200.65pt" o:ole="">
             <v:imagedata r:id="rId7" o:title=""/>
           </v:shape>
-          <o:OLEObject Type="Embed" ProgID="Paint.Picture" ShapeID="_x0000_i1025" DrawAspect="Content" ObjectID="_1716293640" r:id="rId8"/>
+          <o:OLEObject Type="Embed" ProgID="Paint.Picture" ShapeID="_x0000_i1025" DrawAspect="Content" ObjectID="_1716379124" r:id="rId8"/>
         </w:object>
       </w:r>
       <w:r>
@@ -927,15 +872,7 @@
         </w:numPr>
       </w:pPr>
       <w:r>
-        <w:t xml:space="preserve">These technologies are </w:t>
-      </w:r>
-      <w:proofErr w:type="gramStart"/>
-      <w:r>
-        <w:t>executes</w:t>
-      </w:r>
-      <w:proofErr w:type="gramEnd"/>
-      <w:r>
-        <w:t xml:space="preserve"> at server side.</w:t>
+        <w:t>These technologies are executes at server side.</w:t>
       </w:r>
     </w:p>
     <w:p>
@@ -1023,15 +960,7 @@
         </w:numPr>
       </w:pPr>
       <w:r>
-        <w:t xml:space="preserve">Servlet are </w:t>
-      </w:r>
-      <w:proofErr w:type="gramStart"/>
-      <w:r>
-        <w:t>executes</w:t>
-      </w:r>
-      <w:proofErr w:type="gramEnd"/>
-      <w:r>
-        <w:t xml:space="preserve"> by the Servlet container which is a part of server.</w:t>
+        <w:t>Servlet are executes by the Servlet container which is a part of server.</w:t>
       </w:r>
     </w:p>
     <w:p>
@@ -1100,15 +1029,7 @@
         </w:numPr>
       </w:pPr>
       <w:r>
-        <w:t xml:space="preserve">There </w:t>
-      </w:r>
-      <w:proofErr w:type="gramStart"/>
-      <w:r>
-        <w:t>is</w:t>
-      </w:r>
-      <w:proofErr w:type="gramEnd"/>
-      <w:r>
-        <w:t xml:space="preserve"> only one object of servlet gets created in a servlet container.</w:t>
+        <w:t>There is only one object of servlet gets created in a servlet container.</w:t>
       </w:r>
     </w:p>
     <w:p>
@@ -1120,15 +1041,7 @@
         </w:numPr>
       </w:pPr>
       <w:r>
-        <w:t xml:space="preserve">Servlet can </w:t>
-      </w:r>
-      <w:proofErr w:type="gramStart"/>
-      <w:r>
-        <w:t>contains</w:t>
-      </w:r>
-      <w:proofErr w:type="gramEnd"/>
-      <w:r>
-        <w:t xml:space="preserve"> CSS and HTML code along java code.</w:t>
+        <w:t>Servlet can contains CSS and HTML code along java code.</w:t>
       </w:r>
     </w:p>
     <w:p>
@@ -1227,7 +1140,6 @@
       <w:r>
         <w:t xml:space="preserve">Extending </w:t>
       </w:r>
-      <w:proofErr w:type="spellStart"/>
       <w:r>
         <w:rPr>
           <w:b/>
@@ -1236,7 +1148,6 @@
         </w:rPr>
         <w:t>GenericServlet</w:t>
       </w:r>
-      <w:proofErr w:type="spellEnd"/>
       <w:r>
         <w:t xml:space="preserve"> abstract class</w:t>
       </w:r>
@@ -1252,7 +1163,6 @@
       <w:r>
         <w:t xml:space="preserve">Extending </w:t>
       </w:r>
-      <w:proofErr w:type="spellStart"/>
       <w:r>
         <w:rPr>
           <w:b/>
@@ -1261,7 +1171,6 @@
         </w:rPr>
         <w:t>HttpServlet</w:t>
       </w:r>
-      <w:proofErr w:type="spellEnd"/>
       <w:r>
         <w:t xml:space="preserve"> abstract class</w:t>
       </w:r>
@@ -1323,15 +1232,7 @@
         </w:numPr>
       </w:pPr>
       <w:r>
-        <w:t>This configuration has to do inside web.xml (</w:t>
-      </w:r>
-      <w:proofErr w:type="spellStart"/>
-      <w:r>
-        <w:t>src</w:t>
-      </w:r>
-      <w:proofErr w:type="spellEnd"/>
-      <w:r>
-        <w:t>/main/webapp/WEB-INF)</w:t>
+        <w:t>This configuration has to do inside web.xml (src/main/webapp/WEB-INF)</w:t>
       </w:r>
     </w:p>
     <w:p>
@@ -1542,7 +1443,6 @@
         </w:rPr>
         <w:t>&gt;</w:t>
       </w:r>
-      <w:proofErr w:type="spellStart"/>
       <w:r>
         <w:rPr>
           <w:rFonts w:ascii="Consolas" w:hAnsi="Consolas" w:cs="Consolas"/>
@@ -1552,7 +1452,6 @@
         </w:rPr>
         <w:t>FirstServlet</w:t>
       </w:r>
-      <w:proofErr w:type="spellEnd"/>
       <w:r>
         <w:rPr>
           <w:rFonts w:ascii="Consolas" w:hAnsi="Consolas" w:cs="Consolas"/>
@@ -1817,7 +1716,6 @@
         </w:rPr>
         <w:t>&lt;</w:t>
       </w:r>
-      <w:proofErr w:type="spellStart"/>
       <w:r>
         <w:rPr>
           <w:rFonts w:ascii="Consolas" w:hAnsi="Consolas" w:cs="Consolas"/>
@@ -1825,17 +1723,7 @@
           <w:sz w:val="18"/>
           <w:szCs w:val="18"/>
         </w:rPr>
-        <w:t>url</w:t>
-      </w:r>
-      <w:proofErr w:type="spellEnd"/>
-      <w:r>
-        <w:rPr>
-          <w:rFonts w:ascii="Consolas" w:hAnsi="Consolas" w:cs="Consolas"/>
-          <w:color w:val="3F7F7F"/>
-          <w:sz w:val="18"/>
-          <w:szCs w:val="18"/>
-        </w:rPr>
-        <w:t>-pattern</w:t>
+        <w:t>url-pattern</w:t>
       </w:r>
       <w:r>
         <w:rPr>
@@ -1874,7 +1762,6 @@
         </w:rPr>
         <w:t>&lt;/</w:t>
       </w:r>
-      <w:proofErr w:type="spellStart"/>
       <w:r>
         <w:rPr>
           <w:rFonts w:ascii="Consolas" w:hAnsi="Consolas" w:cs="Consolas"/>
@@ -1882,9 +1769,45 @@
           <w:sz w:val="18"/>
           <w:szCs w:val="18"/>
         </w:rPr>
-        <w:t>url</w:t>
-      </w:r>
-      <w:proofErr w:type="spellEnd"/>
+        <w:t>url-pattern</w:t>
+      </w:r>
+      <w:r>
+        <w:rPr>
+          <w:rFonts w:ascii="Consolas" w:hAnsi="Consolas" w:cs="Consolas"/>
+          <w:color w:val="008080"/>
+          <w:sz w:val="18"/>
+          <w:szCs w:val="18"/>
+        </w:rPr>
+        <w:t>&gt;</w:t>
+      </w:r>
+    </w:p>
+    <w:p>
+      <w:pPr>
+        <w:pStyle w:val="NoSpacing"/>
+        <w:ind w:left="720"/>
+        <w:rPr>
+          <w:sz w:val="12"/>
+          <w:szCs w:val="12"/>
+        </w:rPr>
+      </w:pPr>
+      <w:r>
+        <w:rPr>
+          <w:rFonts w:ascii="Consolas" w:hAnsi="Consolas" w:cs="Consolas"/>
+          <w:color w:val="000000"/>
+          <w:sz w:val="18"/>
+          <w:szCs w:val="18"/>
+        </w:rPr>
+        <w:tab/>
+      </w:r>
+      <w:r>
+        <w:rPr>
+          <w:rFonts w:ascii="Consolas" w:hAnsi="Consolas" w:cs="Consolas"/>
+          <w:color w:val="008080"/>
+          <w:sz w:val="18"/>
+          <w:szCs w:val="18"/>
+        </w:rPr>
+        <w:t>&lt;/</w:t>
+      </w:r>
       <w:r>
         <w:rPr>
           <w:rFonts w:ascii="Consolas" w:hAnsi="Consolas" w:cs="Consolas"/>
@@ -1892,7 +1815,7 @@
           <w:sz w:val="18"/>
           <w:szCs w:val="18"/>
         </w:rPr>
-        <w:t>-pattern</w:t>
+        <w:t>servlet-mapping</w:t>
       </w:r>
       <w:r>
         <w:rPr>
@@ -1907,52 +1830,6 @@
     <w:p>
       <w:pPr>
         <w:pStyle w:val="NoSpacing"/>
-        <w:ind w:left="720"/>
-        <w:rPr>
-          <w:sz w:val="12"/>
-          <w:szCs w:val="12"/>
-        </w:rPr>
-      </w:pPr>
-      <w:r>
-        <w:rPr>
-          <w:rFonts w:ascii="Consolas" w:hAnsi="Consolas" w:cs="Consolas"/>
-          <w:color w:val="000000"/>
-          <w:sz w:val="18"/>
-          <w:szCs w:val="18"/>
-        </w:rPr>
-        <w:tab/>
-      </w:r>
-      <w:r>
-        <w:rPr>
-          <w:rFonts w:ascii="Consolas" w:hAnsi="Consolas" w:cs="Consolas"/>
-          <w:color w:val="008080"/>
-          <w:sz w:val="18"/>
-          <w:szCs w:val="18"/>
-        </w:rPr>
-        <w:t>&lt;/</w:t>
-      </w:r>
-      <w:r>
-        <w:rPr>
-          <w:rFonts w:ascii="Consolas" w:hAnsi="Consolas" w:cs="Consolas"/>
-          <w:color w:val="3F7F7F"/>
-          <w:sz w:val="18"/>
-          <w:szCs w:val="18"/>
-        </w:rPr>
-        <w:t>servlet-mapping</w:t>
-      </w:r>
-      <w:r>
-        <w:rPr>
-          <w:rFonts w:ascii="Consolas" w:hAnsi="Consolas" w:cs="Consolas"/>
-          <w:color w:val="008080"/>
-          <w:sz w:val="18"/>
-          <w:szCs w:val="18"/>
-        </w:rPr>
-        <w:t>&gt;</w:t>
-      </w:r>
-    </w:p>
-    <w:p>
-      <w:pPr>
-        <w:pStyle w:val="NoSpacing"/>
         <w:numPr>
           <w:ilvl w:val="0"/>
           <w:numId w:val="7"/>
@@ -2155,11 +2032,9 @@
           <w:bCs/>
         </w:rPr>
       </w:pPr>
-      <w:proofErr w:type="gramStart"/>
       <w:r>
         <w:t>Parameter :</w:t>
       </w:r>
-      <w:proofErr w:type="gramEnd"/>
     </w:p>
     <w:p>
       <w:pPr>
@@ -2175,7 +2050,7 @@
           <v:shape id="_x0000_i1026" type="#_x0000_t75" style="width:468pt;height:2in" o:ole="">
             <v:imagedata r:id="rId9" o:title=""/>
           </v:shape>
-          <o:OLEObject Type="Embed" ProgID="Paint.Picture" ShapeID="_x0000_i1026" DrawAspect="Content" ObjectID="_1716293641" r:id="rId10"/>
+          <o:OLEObject Type="Embed" ProgID="Paint.Picture" ShapeID="_x0000_i1026" DrawAspect="Content" ObjectID="_1716379125" r:id="rId10"/>
         </w:object>
       </w:r>
       <w:r>
@@ -2404,47 +2279,14 @@
         </w:rPr>
         <w:t xml:space="preserve">As a part of this stage </w:t>
       </w:r>
-      <w:proofErr w:type="spellStart"/>
-      <w:proofErr w:type="gramStart"/>
-      <w:r>
-        <w:rPr>
-          <w:b/>
-          <w:bCs/>
-          <w:sz w:val="28"/>
-          <w:szCs w:val="28"/>
-        </w:rPr>
-        <w:t>init</w:t>
-      </w:r>
-      <w:proofErr w:type="spellEnd"/>
-      <w:r>
-        <w:rPr>
-          <w:b/>
-          <w:bCs/>
-          <w:sz w:val="28"/>
-          <w:szCs w:val="28"/>
-        </w:rPr>
-        <w:t>(</w:t>
-      </w:r>
-      <w:proofErr w:type="spellStart"/>
-      <w:proofErr w:type="gramEnd"/>
-      <w:r>
-        <w:rPr>
-          <w:b/>
-          <w:bCs/>
-          <w:sz w:val="28"/>
-          <w:szCs w:val="28"/>
-        </w:rPr>
-        <w:t>ServletConfig</w:t>
-      </w:r>
-      <w:proofErr w:type="spellEnd"/>
-      <w:r>
-        <w:rPr>
-          <w:b/>
-          <w:bCs/>
-          <w:sz w:val="28"/>
-          <w:szCs w:val="28"/>
-        </w:rPr>
-        <w:t>)</w:t>
+      <w:r>
+        <w:rPr>
+          <w:b/>
+          <w:bCs/>
+          <w:sz w:val="28"/>
+          <w:szCs w:val="28"/>
+        </w:rPr>
+        <w:t>init(ServletConfig)</w:t>
       </w:r>
       <w:r>
         <w:rPr>
@@ -2646,65 +2488,14 @@
         </w:rPr>
         <w:t xml:space="preserve">As a part of this stage </w:t>
       </w:r>
-      <w:proofErr w:type="gramStart"/>
-      <w:r>
-        <w:rPr>
-          <w:b/>
-          <w:bCs/>
-          <w:sz w:val="28"/>
-          <w:szCs w:val="28"/>
-        </w:rPr>
-        <w:t>service(</w:t>
-      </w:r>
-      <w:proofErr w:type="spellStart"/>
-      <w:proofErr w:type="gramEnd"/>
-      <w:r>
-        <w:rPr>
-          <w:b/>
-          <w:bCs/>
-          <w:sz w:val="28"/>
-          <w:szCs w:val="28"/>
-        </w:rPr>
-        <w:t>HttpServletRequest</w:t>
-      </w:r>
-      <w:proofErr w:type="spellEnd"/>
-      <w:r>
-        <w:rPr>
-          <w:b/>
-          <w:bCs/>
-          <w:sz w:val="28"/>
-          <w:szCs w:val="28"/>
-        </w:rPr>
-        <w:t xml:space="preserve">, </w:t>
-      </w:r>
-      <w:proofErr w:type="spellStart"/>
-      <w:r>
-        <w:rPr>
-          <w:b/>
-          <w:bCs/>
-          <w:sz w:val="28"/>
-          <w:szCs w:val="28"/>
-        </w:rPr>
-        <w:t>HttpServletRe</w:t>
-      </w:r>
-      <w:r>
-        <w:rPr>
-          <w:b/>
-          <w:bCs/>
-          <w:sz w:val="28"/>
-          <w:szCs w:val="28"/>
-        </w:rPr>
-        <w:t>sponse</w:t>
-      </w:r>
-      <w:proofErr w:type="spellEnd"/>
-      <w:r>
-        <w:rPr>
-          <w:b/>
-          <w:bCs/>
-          <w:sz w:val="28"/>
-          <w:szCs w:val="28"/>
-        </w:rPr>
-        <w:t>)</w:t>
+      <w:r>
+        <w:rPr>
+          <w:b/>
+          <w:bCs/>
+          <w:sz w:val="28"/>
+          <w:szCs w:val="28"/>
+        </w:rPr>
+        <w:t>service(HttpServletRequest, HttpServletResponse)</w:t>
       </w:r>
       <w:r>
         <w:rPr>
@@ -2822,7 +2613,6 @@
         </w:rPr>
         <w:t xml:space="preserve">As a part of this stage </w:t>
       </w:r>
-      <w:proofErr w:type="gramStart"/>
       <w:r>
         <w:rPr>
           <w:b/>
@@ -2857,17 +2647,7 @@
           <w:sz w:val="28"/>
           <w:szCs w:val="28"/>
         </w:rPr>
-        <w:t>(</w:t>
-      </w:r>
-      <w:proofErr w:type="gramEnd"/>
-      <w:r>
-        <w:rPr>
-          <w:b/>
-          <w:bCs/>
-          <w:sz w:val="28"/>
-          <w:szCs w:val="28"/>
-        </w:rPr>
-        <w:t>)</w:t>
+        <w:t>()</w:t>
       </w:r>
       <w:r>
         <w:rPr>
@@ -2911,6 +2691,1316 @@
           <w:szCs w:val="28"/>
         </w:rPr>
         <w:t>In this stage all the cleanup activities can be perform.</w:t>
+      </w:r>
+    </w:p>
+    <w:p>
+      <w:pPr>
+        <w:pStyle w:val="NoSpacing"/>
+        <w:rPr>
+          <w:sz w:val="28"/>
+          <w:szCs w:val="28"/>
+        </w:rPr>
+      </w:pPr>
+    </w:p>
+    <w:p>
+      <w:pPr>
+        <w:pStyle w:val="NoSpacing"/>
+        <w:rPr>
+          <w:b/>
+          <w:bCs/>
+          <w:sz w:val="28"/>
+          <w:szCs w:val="28"/>
+          <w:u w:val="single"/>
+        </w:rPr>
+      </w:pPr>
+      <w:r>
+        <w:rPr>
+          <w:b/>
+          <w:bCs/>
+          <w:sz w:val="28"/>
+          <w:szCs w:val="28"/>
+          <w:u w:val="single"/>
+        </w:rPr>
+        <w:t>Http Protocol Methods</w:t>
+      </w:r>
+    </w:p>
+    <w:p>
+      <w:pPr>
+        <w:pStyle w:val="NoSpacing"/>
+        <w:rPr>
+          <w:sz w:val="28"/>
+          <w:szCs w:val="28"/>
+        </w:rPr>
+      </w:pPr>
+    </w:p>
+    <w:p>
+      <w:pPr>
+        <w:pStyle w:val="NoSpacing"/>
+        <w:rPr>
+          <w:sz w:val="28"/>
+          <w:szCs w:val="28"/>
+        </w:rPr>
+      </w:pPr>
+      <w:r>
+        <w:rPr>
+          <w:b/>
+          <w:bCs/>
+          <w:sz w:val="28"/>
+          <w:szCs w:val="28"/>
+        </w:rPr>
+        <w:t>GET</w:t>
+      </w:r>
+      <w:r>
+        <w:rPr>
+          <w:sz w:val="28"/>
+          <w:szCs w:val="28"/>
+        </w:rPr>
+        <w:t>: to retrieve the information. The User Data Will be pass from the URL in the form of Parameter.</w:t>
+      </w:r>
+      <w:r>
+        <w:rPr>
+          <w:sz w:val="28"/>
+          <w:szCs w:val="28"/>
+        </w:rPr>
+        <w:t xml:space="preserve"> All the user Data will be visible into the URL.</w:t>
+      </w:r>
+      <w:r>
+        <w:rPr>
+          <w:sz w:val="28"/>
+          <w:szCs w:val="28"/>
+        </w:rPr>
+        <w:t xml:space="preserve"> Default methos is get.</w:t>
+      </w:r>
+    </w:p>
+    <w:p>
+      <w:pPr>
+        <w:pStyle w:val="NoSpacing"/>
+        <w:rPr>
+          <w:sz w:val="28"/>
+          <w:szCs w:val="28"/>
+        </w:rPr>
+      </w:pPr>
+    </w:p>
+    <w:p>
+      <w:pPr>
+        <w:pStyle w:val="NoSpacing"/>
+        <w:rPr>
+          <w:sz w:val="28"/>
+          <w:szCs w:val="28"/>
+        </w:rPr>
+      </w:pPr>
+      <w:r>
+        <w:rPr>
+          <w:b/>
+          <w:bCs/>
+          <w:sz w:val="28"/>
+          <w:szCs w:val="28"/>
+        </w:rPr>
+        <w:t>POST</w:t>
+      </w:r>
+      <w:r>
+        <w:rPr>
+          <w:sz w:val="28"/>
+          <w:szCs w:val="28"/>
+        </w:rPr>
+        <w:t>:</w:t>
+      </w:r>
+      <w:r>
+        <w:rPr>
+          <w:sz w:val="28"/>
+          <w:szCs w:val="28"/>
+        </w:rPr>
+        <w:t xml:space="preserve"> this metho is recommended to use for creating new record. The data will be passed in the form request body. The data will not visible inside URL</w:t>
+      </w:r>
+      <w:r>
+        <w:rPr>
+          <w:sz w:val="28"/>
+          <w:szCs w:val="28"/>
+        </w:rPr>
+        <w:t>.</w:t>
+      </w:r>
+    </w:p>
+    <w:p>
+      <w:pPr>
+        <w:pStyle w:val="NoSpacing"/>
+        <w:rPr>
+          <w:sz w:val="28"/>
+          <w:szCs w:val="28"/>
+        </w:rPr>
+      </w:pPr>
+    </w:p>
+    <w:p>
+      <w:pPr>
+        <w:pStyle w:val="NoSpacing"/>
+        <w:rPr>
+          <w:sz w:val="28"/>
+          <w:szCs w:val="28"/>
+        </w:rPr>
+      </w:pPr>
+      <w:r>
+        <w:rPr>
+          <w:b/>
+          <w:bCs/>
+          <w:sz w:val="28"/>
+          <w:szCs w:val="28"/>
+        </w:rPr>
+        <w:t>DELETE</w:t>
+      </w:r>
+      <w:r>
+        <w:rPr>
+          <w:sz w:val="28"/>
+          <w:szCs w:val="28"/>
+        </w:rPr>
+        <w:t>: This method is uses to remove the records.</w:t>
+      </w:r>
+    </w:p>
+    <w:p>
+      <w:pPr>
+        <w:pStyle w:val="NoSpacing"/>
+        <w:rPr>
+          <w:sz w:val="28"/>
+          <w:szCs w:val="28"/>
+        </w:rPr>
+      </w:pPr>
+    </w:p>
+    <w:p>
+      <w:pPr>
+        <w:pStyle w:val="NoSpacing"/>
+        <w:rPr>
+          <w:sz w:val="28"/>
+          <w:szCs w:val="28"/>
+        </w:rPr>
+      </w:pPr>
+      <w:r>
+        <w:rPr>
+          <w:b/>
+          <w:bCs/>
+          <w:sz w:val="28"/>
+          <w:szCs w:val="28"/>
+        </w:rPr>
+        <w:t>PUT</w:t>
+      </w:r>
+      <w:r>
+        <w:rPr>
+          <w:sz w:val="28"/>
+          <w:szCs w:val="28"/>
+        </w:rPr>
+        <w:t>:</w:t>
+      </w:r>
+      <w:r>
+        <w:rPr>
+          <w:sz w:val="28"/>
+          <w:szCs w:val="28"/>
+        </w:rPr>
+        <w:t xml:space="preserve"> This method is use to update the existing record</w:t>
+      </w:r>
+    </w:p>
+    <w:p>
+      <w:pPr>
+        <w:rPr>
+          <w:sz w:val="28"/>
+          <w:szCs w:val="28"/>
+        </w:rPr>
+      </w:pPr>
+      <w:r>
+        <w:rPr>
+          <w:sz w:val="28"/>
+          <w:szCs w:val="28"/>
+        </w:rPr>
+        <w:br w:type="page"/>
+      </w:r>
+    </w:p>
+    <w:p>
+      <w:pPr>
+        <w:pStyle w:val="NoSpacing"/>
+        <w:rPr>
+          <w:b/>
+          <w:bCs/>
+          <w:sz w:val="28"/>
+          <w:szCs w:val="28"/>
+          <w:u w:val="single"/>
+        </w:rPr>
+      </w:pPr>
+      <w:r>
+        <w:rPr>
+          <w:b/>
+          <w:bCs/>
+          <w:sz w:val="28"/>
+          <w:szCs w:val="28"/>
+          <w:u w:val="single"/>
+        </w:rPr>
+        <w:lastRenderedPageBreak/>
+        <w:t>Redirection Techniques</w:t>
+      </w:r>
+    </w:p>
+    <w:p>
+      <w:pPr>
+        <w:pStyle w:val="NoSpacing"/>
+        <w:numPr>
+          <w:ilvl w:val="0"/>
+          <w:numId w:val="11"/>
+        </w:numPr>
+        <w:rPr>
+          <w:b/>
+          <w:bCs/>
+          <w:sz w:val="28"/>
+          <w:szCs w:val="28"/>
+          <w:u w:val="single"/>
+        </w:rPr>
+      </w:pPr>
+      <w:r>
+        <w:rPr>
+          <w:sz w:val="28"/>
+          <w:szCs w:val="28"/>
+        </w:rPr>
+        <w:t>These techniques are use to redirect user from one page to another with any user action.</w:t>
+      </w:r>
+    </w:p>
+    <w:p>
+      <w:pPr>
+        <w:pStyle w:val="NoSpacing"/>
+        <w:numPr>
+          <w:ilvl w:val="0"/>
+          <w:numId w:val="11"/>
+        </w:numPr>
+        <w:rPr>
+          <w:b/>
+          <w:bCs/>
+          <w:sz w:val="28"/>
+          <w:szCs w:val="28"/>
+          <w:u w:val="single"/>
+        </w:rPr>
+      </w:pPr>
+      <w:r>
+        <w:rPr>
+          <w:sz w:val="28"/>
+          <w:szCs w:val="28"/>
+        </w:rPr>
+        <w:t>There are two ways to achieve this</w:t>
+      </w:r>
+    </w:p>
+    <w:p>
+      <w:pPr>
+        <w:pStyle w:val="NoSpacing"/>
+        <w:numPr>
+          <w:ilvl w:val="1"/>
+          <w:numId w:val="11"/>
+        </w:numPr>
+        <w:rPr>
+          <w:b/>
+          <w:bCs/>
+          <w:sz w:val="28"/>
+          <w:szCs w:val="28"/>
+          <w:u w:val="single"/>
+        </w:rPr>
+      </w:pPr>
+      <w:r>
+        <w:rPr>
+          <w:sz w:val="28"/>
+          <w:szCs w:val="28"/>
+        </w:rPr>
+        <w:t>Request Dispatcher</w:t>
+      </w:r>
+    </w:p>
+    <w:p>
+      <w:pPr>
+        <w:pStyle w:val="NoSpacing"/>
+        <w:numPr>
+          <w:ilvl w:val="2"/>
+          <w:numId w:val="11"/>
+        </w:numPr>
+        <w:rPr>
+          <w:sz w:val="28"/>
+          <w:szCs w:val="28"/>
+        </w:rPr>
+      </w:pPr>
+      <w:r>
+        <w:rPr>
+          <w:sz w:val="28"/>
+          <w:szCs w:val="28"/>
+        </w:rPr>
+        <w:t>It is an interface</w:t>
+      </w:r>
+    </w:p>
+    <w:p>
+      <w:pPr>
+        <w:pStyle w:val="NoSpacing"/>
+        <w:numPr>
+          <w:ilvl w:val="2"/>
+          <w:numId w:val="11"/>
+        </w:numPr>
+        <w:rPr>
+          <w:b/>
+          <w:bCs/>
+          <w:sz w:val="28"/>
+          <w:szCs w:val="28"/>
+          <w:u w:val="single"/>
+        </w:rPr>
+      </w:pPr>
+      <w:r>
+        <w:rPr>
+          <w:sz w:val="28"/>
+          <w:szCs w:val="28"/>
+        </w:rPr>
+        <w:t>Is use to redirect from one page to another without user action.</w:t>
+      </w:r>
+    </w:p>
+    <w:p>
+      <w:pPr>
+        <w:pStyle w:val="NoSpacing"/>
+        <w:numPr>
+          <w:ilvl w:val="2"/>
+          <w:numId w:val="11"/>
+        </w:numPr>
+        <w:rPr>
+          <w:b/>
+          <w:bCs/>
+          <w:sz w:val="28"/>
+          <w:szCs w:val="28"/>
+          <w:u w:val="single"/>
+        </w:rPr>
+      </w:pPr>
+      <w:r>
+        <w:rPr>
+          <w:sz w:val="28"/>
+          <w:szCs w:val="28"/>
+        </w:rPr>
+        <w:t>Using this you can redirect using a</w:t>
+      </w:r>
+      <w:r>
+        <w:rPr>
+          <w:sz w:val="28"/>
+          <w:szCs w:val="28"/>
+        </w:rPr>
+        <w:t>n</w:t>
+      </w:r>
+      <w:r>
+        <w:rPr>
+          <w:sz w:val="28"/>
+          <w:szCs w:val="28"/>
+        </w:rPr>
+        <w:t xml:space="preserve"> </w:t>
+      </w:r>
+      <w:r>
+        <w:rPr>
+          <w:sz w:val="28"/>
+          <w:szCs w:val="28"/>
+        </w:rPr>
+        <w:t>existing</w:t>
+      </w:r>
+      <w:r>
+        <w:rPr>
+          <w:sz w:val="28"/>
+          <w:szCs w:val="28"/>
+        </w:rPr>
+        <w:t xml:space="preserve"> request.</w:t>
+      </w:r>
+    </w:p>
+    <w:p>
+      <w:pPr>
+        <w:pStyle w:val="NoSpacing"/>
+        <w:numPr>
+          <w:ilvl w:val="2"/>
+          <w:numId w:val="11"/>
+        </w:numPr>
+        <w:rPr>
+          <w:b/>
+          <w:bCs/>
+          <w:sz w:val="28"/>
+          <w:szCs w:val="28"/>
+          <w:u w:val="single"/>
+        </w:rPr>
+      </w:pPr>
+      <w:r>
+        <w:rPr>
+          <w:sz w:val="28"/>
+          <w:szCs w:val="28"/>
+        </w:rPr>
+        <w:t xml:space="preserve"> </w:t>
+      </w:r>
+      <w:r>
+        <w:rPr>
+          <w:sz w:val="28"/>
+          <w:szCs w:val="28"/>
+        </w:rPr>
+        <w:t>Here</w:t>
+      </w:r>
+      <w:r>
+        <w:rPr>
+          <w:sz w:val="28"/>
+          <w:szCs w:val="28"/>
+        </w:rPr>
+        <w:t>,</w:t>
+      </w:r>
+      <w:r>
+        <w:rPr>
+          <w:sz w:val="28"/>
+          <w:szCs w:val="28"/>
+        </w:rPr>
+        <w:t xml:space="preserve"> no new request will be generated to go from one page to another. </w:t>
+      </w:r>
+    </w:p>
+    <w:p>
+      <w:pPr>
+        <w:pStyle w:val="NoSpacing"/>
+        <w:numPr>
+          <w:ilvl w:val="2"/>
+          <w:numId w:val="11"/>
+        </w:numPr>
+        <w:rPr>
+          <w:b/>
+          <w:bCs/>
+          <w:sz w:val="28"/>
+          <w:szCs w:val="28"/>
+          <w:u w:val="single"/>
+        </w:rPr>
+      </w:pPr>
+      <w:r>
+        <w:rPr>
+          <w:sz w:val="28"/>
+          <w:szCs w:val="28"/>
+        </w:rPr>
+        <w:t xml:space="preserve">The </w:t>
+      </w:r>
+      <w:r>
+        <w:rPr>
+          <w:sz w:val="28"/>
+          <w:szCs w:val="28"/>
+        </w:rPr>
+        <w:t>existing</w:t>
+      </w:r>
+      <w:r>
+        <w:rPr>
+          <w:sz w:val="28"/>
+          <w:szCs w:val="28"/>
+        </w:rPr>
+        <w:t xml:space="preserve"> request data will be available on the new page.</w:t>
+      </w:r>
+    </w:p>
+    <w:p>
+      <w:pPr>
+        <w:pStyle w:val="NoSpacing"/>
+        <w:numPr>
+          <w:ilvl w:val="2"/>
+          <w:numId w:val="11"/>
+        </w:numPr>
+        <w:rPr>
+          <w:b/>
+          <w:bCs/>
+          <w:sz w:val="28"/>
+          <w:szCs w:val="28"/>
+          <w:u w:val="single"/>
+        </w:rPr>
+      </w:pPr>
+      <w:r>
+        <w:rPr>
+          <w:sz w:val="28"/>
+          <w:szCs w:val="28"/>
+        </w:rPr>
+        <w:t>Syntax:</w:t>
+      </w:r>
+    </w:p>
+    <w:p>
+      <w:pPr>
+        <w:pStyle w:val="NoSpacing"/>
+        <w:ind w:left="2160"/>
+        <w:rPr>
+          <w:b/>
+          <w:bCs/>
+          <w:sz w:val="24"/>
+          <w:szCs w:val="24"/>
+        </w:rPr>
+      </w:pPr>
+      <w:r>
+        <w:rPr>
+          <w:b/>
+          <w:bCs/>
+          <w:sz w:val="24"/>
+          <w:szCs w:val="24"/>
+        </w:rPr>
+        <w:t>RequestDisptacher dis = request.getRequestDisptacher(“URL”);</w:t>
+      </w:r>
+    </w:p>
+    <w:p>
+      <w:pPr>
+        <w:pStyle w:val="NoSpacing"/>
+        <w:ind w:left="2160"/>
+        <w:rPr>
+          <w:b/>
+          <w:bCs/>
+          <w:sz w:val="24"/>
+          <w:szCs w:val="24"/>
+        </w:rPr>
+      </w:pPr>
+      <w:r>
+        <w:rPr>
+          <w:b/>
+          <w:bCs/>
+          <w:sz w:val="24"/>
+          <w:szCs w:val="24"/>
+        </w:rPr>
+        <w:t>dis.forward(request, response);</w:t>
+      </w:r>
+    </w:p>
+    <w:p>
+      <w:pPr>
+        <w:pStyle w:val="NoSpacing"/>
+        <w:ind w:left="2160"/>
+        <w:rPr>
+          <w:b/>
+          <w:bCs/>
+          <w:sz w:val="24"/>
+          <w:szCs w:val="24"/>
+        </w:rPr>
+      </w:pPr>
+      <w:r>
+        <w:rPr>
+          <w:b/>
+          <w:bCs/>
+          <w:sz w:val="24"/>
+          <w:szCs w:val="24"/>
+        </w:rPr>
+        <w:t>dis</w:t>
+      </w:r>
+      <w:r>
+        <w:rPr>
+          <w:b/>
+          <w:bCs/>
+          <w:sz w:val="24"/>
+          <w:szCs w:val="24"/>
+        </w:rPr>
+        <w:t>.include(</w:t>
+      </w:r>
+      <w:r>
+        <w:rPr>
+          <w:b/>
+          <w:bCs/>
+          <w:sz w:val="24"/>
+          <w:szCs w:val="24"/>
+        </w:rPr>
+        <w:t>request, response</w:t>
+      </w:r>
+      <w:r>
+        <w:rPr>
+          <w:b/>
+          <w:bCs/>
+          <w:sz w:val="24"/>
+          <w:szCs w:val="24"/>
+        </w:rPr>
+        <w:t>);</w:t>
+      </w:r>
+    </w:p>
+    <w:p>
+      <w:pPr>
+        <w:pStyle w:val="NoSpacing"/>
+        <w:ind w:left="2160"/>
+        <w:rPr>
+          <w:b/>
+          <w:bCs/>
+          <w:sz w:val="24"/>
+          <w:szCs w:val="24"/>
+        </w:rPr>
+      </w:pPr>
+    </w:p>
+    <w:p>
+      <w:pPr>
+        <w:pStyle w:val="NoSpacing"/>
+        <w:numPr>
+          <w:ilvl w:val="1"/>
+          <w:numId w:val="11"/>
+        </w:numPr>
+        <w:rPr>
+          <w:b/>
+          <w:bCs/>
+          <w:sz w:val="28"/>
+          <w:szCs w:val="28"/>
+          <w:u w:val="single"/>
+        </w:rPr>
+      </w:pPr>
+      <w:r>
+        <w:rPr>
+          <w:sz w:val="28"/>
+          <w:szCs w:val="28"/>
+        </w:rPr>
+        <w:t xml:space="preserve">Send Redirect </w:t>
+      </w:r>
+    </w:p>
+    <w:p>
+      <w:pPr>
+        <w:pStyle w:val="NoSpacing"/>
+        <w:numPr>
+          <w:ilvl w:val="2"/>
+          <w:numId w:val="11"/>
+        </w:numPr>
+        <w:rPr>
+          <w:b/>
+          <w:bCs/>
+          <w:sz w:val="28"/>
+          <w:szCs w:val="28"/>
+          <w:u w:val="single"/>
+        </w:rPr>
+      </w:pPr>
+      <w:r>
+        <w:rPr>
+          <w:sz w:val="28"/>
+          <w:szCs w:val="28"/>
+        </w:rPr>
+        <w:t>It is a method</w:t>
+      </w:r>
+    </w:p>
+    <w:p>
+      <w:pPr>
+        <w:pStyle w:val="NoSpacing"/>
+        <w:numPr>
+          <w:ilvl w:val="2"/>
+          <w:numId w:val="11"/>
+        </w:numPr>
+        <w:rPr>
+          <w:b/>
+          <w:bCs/>
+          <w:sz w:val="28"/>
+          <w:szCs w:val="28"/>
+          <w:u w:val="single"/>
+        </w:rPr>
+      </w:pPr>
+      <w:r>
+        <w:rPr>
+          <w:sz w:val="28"/>
+          <w:szCs w:val="28"/>
+        </w:rPr>
+        <w:t>Is use to redirect from one page to another without user action.</w:t>
+      </w:r>
+    </w:p>
+    <w:p>
+      <w:pPr>
+        <w:pStyle w:val="NoSpacing"/>
+        <w:numPr>
+          <w:ilvl w:val="2"/>
+          <w:numId w:val="11"/>
+        </w:numPr>
+        <w:rPr>
+          <w:sz w:val="28"/>
+          <w:szCs w:val="28"/>
+        </w:rPr>
+      </w:pPr>
+      <w:r>
+        <w:rPr>
+          <w:sz w:val="28"/>
+          <w:szCs w:val="28"/>
+        </w:rPr>
+        <w:t xml:space="preserve">The </w:t>
+      </w:r>
+      <w:r>
+        <w:rPr>
+          <w:sz w:val="28"/>
+          <w:szCs w:val="28"/>
+        </w:rPr>
+        <w:t>new request will be generated for redirection.</w:t>
+      </w:r>
+    </w:p>
+    <w:p>
+      <w:pPr>
+        <w:pStyle w:val="NoSpacing"/>
+        <w:numPr>
+          <w:ilvl w:val="2"/>
+          <w:numId w:val="11"/>
+        </w:numPr>
+        <w:rPr>
+          <w:sz w:val="28"/>
+          <w:szCs w:val="28"/>
+        </w:rPr>
+      </w:pPr>
+      <w:r>
+        <w:rPr>
+          <w:sz w:val="28"/>
+          <w:szCs w:val="28"/>
+        </w:rPr>
+        <w:t>The data from the old request will be delete and it will not be available in the next page.</w:t>
+      </w:r>
+    </w:p>
+    <w:p>
+      <w:pPr>
+        <w:pStyle w:val="NoSpacing"/>
+        <w:numPr>
+          <w:ilvl w:val="2"/>
+          <w:numId w:val="11"/>
+        </w:numPr>
+        <w:rPr>
+          <w:sz w:val="28"/>
+          <w:szCs w:val="28"/>
+        </w:rPr>
+      </w:pPr>
+      <w:r>
+        <w:rPr>
+          <w:sz w:val="28"/>
+          <w:szCs w:val="28"/>
+        </w:rPr>
+        <w:t>Syntax:</w:t>
+      </w:r>
+    </w:p>
+    <w:p>
+      <w:pPr>
+        <w:pStyle w:val="NoSpacing"/>
+        <w:ind w:left="2160"/>
+        <w:rPr>
+          <w:b/>
+          <w:bCs/>
+          <w:sz w:val="28"/>
+          <w:szCs w:val="28"/>
+        </w:rPr>
+      </w:pPr>
+      <w:r>
+        <w:rPr>
+          <w:b/>
+          <w:bCs/>
+          <w:sz w:val="28"/>
+          <w:szCs w:val="28"/>
+        </w:rPr>
+        <w:t>r</w:t>
+      </w:r>
+      <w:r>
+        <w:rPr>
+          <w:b/>
+          <w:bCs/>
+          <w:sz w:val="28"/>
+          <w:szCs w:val="28"/>
+        </w:rPr>
+        <w:t>esponse.sendRedirect(“&lt;URL&gt;”)</w:t>
+      </w:r>
+      <w:r>
+        <w:rPr>
+          <w:b/>
+          <w:bCs/>
+          <w:sz w:val="28"/>
+          <w:szCs w:val="28"/>
+        </w:rPr>
+        <w:t xml:space="preserve"> </w:t>
+      </w:r>
+    </w:p>
+    <w:p>
+      <w:pPr>
+        <w:rPr>
+          <w:b/>
+          <w:bCs/>
+          <w:sz w:val="28"/>
+          <w:szCs w:val="28"/>
+        </w:rPr>
+      </w:pPr>
+      <w:r>
+        <w:rPr>
+          <w:b/>
+          <w:bCs/>
+          <w:sz w:val="28"/>
+          <w:szCs w:val="28"/>
+        </w:rPr>
+        <w:br w:type="page"/>
+      </w:r>
+    </w:p>
+    <w:p>
+      <w:pPr>
+        <w:pStyle w:val="NoSpacing"/>
+        <w:rPr>
+          <w:b/>
+          <w:bCs/>
+          <w:sz w:val="28"/>
+          <w:szCs w:val="28"/>
+        </w:rPr>
+      </w:pPr>
+      <w:r>
+        <w:rPr>
+          <w:b/>
+          <w:bCs/>
+          <w:sz w:val="28"/>
+          <w:szCs w:val="28"/>
+        </w:rPr>
+        <w:lastRenderedPageBreak/>
+        <w:t>JSP Life Cycle</w:t>
+      </w:r>
+    </w:p>
+    <w:p>
+      <w:pPr>
+        <w:pStyle w:val="NoSpacing"/>
+        <w:numPr>
+          <w:ilvl w:val="0"/>
+          <w:numId w:val="12"/>
+        </w:numPr>
+        <w:rPr>
+          <w:sz w:val="28"/>
+          <w:szCs w:val="28"/>
+        </w:rPr>
+      </w:pPr>
+      <w:r>
+        <w:rPr>
+          <w:sz w:val="28"/>
+          <w:szCs w:val="28"/>
+        </w:rPr>
+        <w:t>Translation Stage</w:t>
+      </w:r>
+    </w:p>
+    <w:p>
+      <w:pPr>
+        <w:pStyle w:val="NoSpacing"/>
+        <w:numPr>
+          <w:ilvl w:val="1"/>
+          <w:numId w:val="12"/>
+        </w:numPr>
+        <w:rPr>
+          <w:sz w:val="28"/>
+          <w:szCs w:val="28"/>
+        </w:rPr>
+      </w:pPr>
+      <w:r>
+        <w:rPr>
+          <w:sz w:val="28"/>
+          <w:szCs w:val="28"/>
+        </w:rPr>
+        <w:t>In this stage jsp gets converted into servlet</w:t>
+      </w:r>
+    </w:p>
+    <w:p>
+      <w:pPr>
+        <w:pStyle w:val="NoSpacing"/>
+        <w:numPr>
+          <w:ilvl w:val="1"/>
+          <w:numId w:val="12"/>
+        </w:numPr>
+        <w:rPr>
+          <w:sz w:val="28"/>
+          <w:szCs w:val="28"/>
+        </w:rPr>
+      </w:pPr>
+      <w:r>
+        <w:rPr>
+          <w:sz w:val="28"/>
+          <w:szCs w:val="28"/>
+        </w:rPr>
+        <w:t>.jsp file gets converted into .java</w:t>
+      </w:r>
+    </w:p>
+    <w:p>
+      <w:pPr>
+        <w:pStyle w:val="NoSpacing"/>
+        <w:numPr>
+          <w:ilvl w:val="1"/>
+          <w:numId w:val="12"/>
+        </w:numPr>
+        <w:rPr>
+          <w:sz w:val="28"/>
+          <w:szCs w:val="28"/>
+        </w:rPr>
+      </w:pPr>
+      <w:r>
+        <w:rPr>
+          <w:sz w:val="28"/>
+          <w:szCs w:val="28"/>
+        </w:rPr>
+        <w:t>You can get the translated file into following path</w:t>
+      </w:r>
+    </w:p>
+    <w:p>
+      <w:pPr>
+        <w:pStyle w:val="NoSpacing"/>
+        <w:ind w:left="1440"/>
+        <w:rPr>
+          <w:sz w:val="28"/>
+          <w:szCs w:val="28"/>
+        </w:rPr>
+      </w:pPr>
+      <w:r>
+        <w:rPr>
+          <w:sz w:val="28"/>
+          <w:szCs w:val="28"/>
+        </w:rPr>
+        <w:t>&lt;Workspace&gt;</w:t>
+      </w:r>
+      <w:r>
+        <w:rPr>
+          <w:sz w:val="28"/>
+          <w:szCs w:val="28"/>
+        </w:rPr>
+        <w:t>\.metadata\.plugins\org.eclipse.wst.server.core\tmp0\work\Catalina\localhost\</w:t>
+      </w:r>
+      <w:r>
+        <w:rPr>
+          <w:sz w:val="28"/>
+          <w:szCs w:val="28"/>
+        </w:rPr>
+        <w:t>&lt;Project-Name&gt;</w:t>
+      </w:r>
+      <w:r>
+        <w:rPr>
+          <w:sz w:val="28"/>
+          <w:szCs w:val="28"/>
+        </w:rPr>
+        <w:t>\org\apache\jsp</w:t>
+      </w:r>
+    </w:p>
+    <w:p>
+      <w:pPr>
+        <w:pStyle w:val="NoSpacing"/>
+        <w:numPr>
+          <w:ilvl w:val="0"/>
+          <w:numId w:val="12"/>
+        </w:numPr>
+        <w:rPr>
+          <w:sz w:val="28"/>
+          <w:szCs w:val="28"/>
+        </w:rPr>
+      </w:pPr>
+      <w:r>
+        <w:rPr>
+          <w:sz w:val="28"/>
+          <w:szCs w:val="28"/>
+        </w:rPr>
+        <w:t>Compilation Stage</w:t>
+      </w:r>
+    </w:p>
+    <w:p>
+      <w:pPr>
+        <w:pStyle w:val="NoSpacing"/>
+        <w:numPr>
+          <w:ilvl w:val="1"/>
+          <w:numId w:val="12"/>
+        </w:numPr>
+        <w:rPr>
+          <w:sz w:val="28"/>
+          <w:szCs w:val="28"/>
+        </w:rPr>
+      </w:pPr>
+      <w:r>
+        <w:rPr>
+          <w:sz w:val="28"/>
+          <w:szCs w:val="28"/>
+        </w:rPr>
+        <w:t>In this step the translated page gets compiled</w:t>
+      </w:r>
+    </w:p>
+    <w:p>
+      <w:pPr>
+        <w:pStyle w:val="NoSpacing"/>
+        <w:numPr>
+          <w:ilvl w:val="1"/>
+          <w:numId w:val="12"/>
+        </w:numPr>
+        <w:rPr>
+          <w:sz w:val="28"/>
+          <w:szCs w:val="28"/>
+        </w:rPr>
+      </w:pPr>
+      <w:r>
+        <w:rPr>
+          <w:sz w:val="28"/>
+          <w:szCs w:val="28"/>
+        </w:rPr>
+        <w:t>.java file compiles to get .class</w:t>
+      </w:r>
+    </w:p>
+    <w:p>
+      <w:pPr>
+        <w:pStyle w:val="NoSpacing"/>
+        <w:numPr>
+          <w:ilvl w:val="0"/>
+          <w:numId w:val="12"/>
+        </w:numPr>
+        <w:rPr>
+          <w:sz w:val="28"/>
+          <w:szCs w:val="28"/>
+        </w:rPr>
+      </w:pPr>
+      <w:r>
+        <w:rPr>
+          <w:sz w:val="28"/>
+          <w:szCs w:val="28"/>
+        </w:rPr>
+        <w:t>Init stage</w:t>
+      </w:r>
+    </w:p>
+    <w:p>
+      <w:pPr>
+        <w:pStyle w:val="NoSpacing"/>
+        <w:numPr>
+          <w:ilvl w:val="1"/>
+          <w:numId w:val="12"/>
+        </w:numPr>
+        <w:rPr>
+          <w:sz w:val="28"/>
+          <w:szCs w:val="28"/>
+        </w:rPr>
+      </w:pPr>
+      <w:r>
+        <w:rPr>
+          <w:sz w:val="28"/>
+          <w:szCs w:val="28"/>
+        </w:rPr>
+        <w:t>This stage gets executes only once in a life cycle.</w:t>
+      </w:r>
+    </w:p>
+    <w:p>
+      <w:pPr>
+        <w:pStyle w:val="NoSpacing"/>
+        <w:numPr>
+          <w:ilvl w:val="1"/>
+          <w:numId w:val="12"/>
+        </w:numPr>
+        <w:rPr>
+          <w:sz w:val="28"/>
+          <w:szCs w:val="28"/>
+        </w:rPr>
+      </w:pPr>
+      <w:r>
+        <w:rPr>
+          <w:sz w:val="28"/>
+          <w:szCs w:val="28"/>
+        </w:rPr>
+        <w:t>This gets executed at the time of object creation of the servlet</w:t>
+      </w:r>
+    </w:p>
+    <w:p>
+      <w:pPr>
+        <w:pStyle w:val="NoSpacing"/>
+        <w:numPr>
+          <w:ilvl w:val="1"/>
+          <w:numId w:val="12"/>
+        </w:numPr>
+        <w:rPr>
+          <w:sz w:val="28"/>
+          <w:szCs w:val="28"/>
+        </w:rPr>
+      </w:pPr>
+      <w:r>
+        <w:rPr>
+          <w:sz w:val="28"/>
+          <w:szCs w:val="28"/>
+        </w:rPr>
+        <w:t xml:space="preserve">As part of this stage </w:t>
+      </w:r>
+      <w:r>
+        <w:rPr>
+          <w:b/>
+          <w:bCs/>
+          <w:sz w:val="28"/>
+          <w:szCs w:val="28"/>
+        </w:rPr>
+        <w:t>_jspInit()</w:t>
+      </w:r>
+      <w:r>
+        <w:rPr>
+          <w:sz w:val="28"/>
+          <w:szCs w:val="28"/>
+        </w:rPr>
+        <w:t xml:space="preserve"> gets invoked.  </w:t>
+      </w:r>
+    </w:p>
+    <w:p>
+      <w:pPr>
+        <w:pStyle w:val="NoSpacing"/>
+        <w:numPr>
+          <w:ilvl w:val="1"/>
+          <w:numId w:val="12"/>
+        </w:numPr>
+        <w:rPr>
+          <w:sz w:val="28"/>
+          <w:szCs w:val="28"/>
+        </w:rPr>
+      </w:pPr>
+      <w:r>
+        <w:rPr>
+          <w:sz w:val="28"/>
+          <w:szCs w:val="28"/>
+        </w:rPr>
+        <w:t>Here, you can perform the initialization activity.</w:t>
+      </w:r>
+    </w:p>
+    <w:p>
+      <w:pPr>
+        <w:pStyle w:val="NoSpacing"/>
+        <w:numPr>
+          <w:ilvl w:val="0"/>
+          <w:numId w:val="12"/>
+        </w:numPr>
+        <w:rPr>
+          <w:sz w:val="28"/>
+          <w:szCs w:val="28"/>
+        </w:rPr>
+      </w:pPr>
+      <w:r>
+        <w:rPr>
+          <w:sz w:val="28"/>
+          <w:szCs w:val="28"/>
+        </w:rPr>
+        <w:t>Service Stage</w:t>
+      </w:r>
+    </w:p>
+    <w:p>
+      <w:pPr>
+        <w:pStyle w:val="NoSpacing"/>
+        <w:numPr>
+          <w:ilvl w:val="1"/>
+          <w:numId w:val="12"/>
+        </w:numPr>
+        <w:rPr>
+          <w:sz w:val="28"/>
+          <w:szCs w:val="28"/>
+        </w:rPr>
+      </w:pPr>
+      <w:r>
+        <w:rPr>
+          <w:sz w:val="28"/>
+          <w:szCs w:val="28"/>
+        </w:rPr>
+        <w:t>This stage gets executes multiple times for every request.</w:t>
+      </w:r>
+    </w:p>
+    <w:p>
+      <w:pPr>
+        <w:pStyle w:val="NoSpacing"/>
+        <w:numPr>
+          <w:ilvl w:val="1"/>
+          <w:numId w:val="12"/>
+        </w:numPr>
+        <w:rPr>
+          <w:sz w:val="28"/>
+          <w:szCs w:val="28"/>
+        </w:rPr>
+      </w:pPr>
+      <w:r>
+        <w:rPr>
+          <w:sz w:val="28"/>
+          <w:szCs w:val="28"/>
+        </w:rPr>
+        <w:t>To get request, process the request and generate response.</w:t>
+      </w:r>
+    </w:p>
+    <w:p>
+      <w:pPr>
+        <w:pStyle w:val="NoSpacing"/>
+        <w:numPr>
+          <w:ilvl w:val="1"/>
+          <w:numId w:val="12"/>
+        </w:numPr>
+        <w:rPr>
+          <w:sz w:val="28"/>
+          <w:szCs w:val="28"/>
+        </w:rPr>
+      </w:pPr>
+      <w:r>
+        <w:rPr>
+          <w:sz w:val="28"/>
+          <w:szCs w:val="28"/>
+        </w:rPr>
+        <w:t xml:space="preserve">As a part of this stage </w:t>
+      </w:r>
+      <w:r>
+        <w:rPr>
+          <w:b/>
+          <w:bCs/>
+          <w:sz w:val="28"/>
+          <w:szCs w:val="28"/>
+        </w:rPr>
+        <w:t>_jspService(HttpServletRequest, HttpServletResponse)</w:t>
+      </w:r>
+      <w:r>
+        <w:rPr>
+          <w:sz w:val="28"/>
+          <w:szCs w:val="28"/>
+        </w:rPr>
+        <w:t xml:space="preserve"> method gets executed</w:t>
+      </w:r>
+    </w:p>
+    <w:p>
+      <w:pPr>
+        <w:pStyle w:val="NoSpacing"/>
+        <w:numPr>
+          <w:ilvl w:val="0"/>
+          <w:numId w:val="12"/>
+        </w:numPr>
+        <w:rPr>
+          <w:sz w:val="28"/>
+          <w:szCs w:val="28"/>
+        </w:rPr>
+      </w:pPr>
+      <w:r>
+        <w:rPr>
+          <w:sz w:val="28"/>
+          <w:szCs w:val="28"/>
+        </w:rPr>
+        <w:t xml:space="preserve">Destroy Stage </w:t>
+      </w:r>
+    </w:p>
+    <w:p>
+      <w:pPr>
+        <w:pStyle w:val="NoSpacing"/>
+        <w:numPr>
+          <w:ilvl w:val="1"/>
+          <w:numId w:val="12"/>
+        </w:numPr>
+        <w:rPr>
+          <w:sz w:val="28"/>
+          <w:szCs w:val="28"/>
+        </w:rPr>
+      </w:pPr>
+      <w:r>
+        <w:rPr>
+          <w:sz w:val="28"/>
+          <w:szCs w:val="28"/>
+        </w:rPr>
+        <w:t>This method get executed only once in a life cycle.</w:t>
+      </w:r>
+    </w:p>
+    <w:p>
+      <w:pPr>
+        <w:pStyle w:val="NoSpacing"/>
+        <w:numPr>
+          <w:ilvl w:val="1"/>
+          <w:numId w:val="12"/>
+        </w:numPr>
+        <w:rPr>
+          <w:sz w:val="28"/>
+          <w:szCs w:val="28"/>
+        </w:rPr>
+      </w:pPr>
+      <w:r>
+        <w:rPr>
+          <w:sz w:val="28"/>
+          <w:szCs w:val="28"/>
+        </w:rPr>
+        <w:t xml:space="preserve">As a part of this method </w:t>
+      </w:r>
+      <w:r>
+        <w:rPr>
+          <w:b/>
+          <w:bCs/>
+          <w:sz w:val="28"/>
+          <w:szCs w:val="28"/>
+        </w:rPr>
+        <w:t xml:space="preserve">_jspDestory() </w:t>
+      </w:r>
+      <w:r>
+        <w:rPr>
+          <w:sz w:val="28"/>
+          <w:szCs w:val="28"/>
+        </w:rPr>
+        <w:t>methods gets invoked</w:t>
+      </w:r>
+    </w:p>
+    <w:p>
+      <w:pPr>
+        <w:pStyle w:val="NoSpacing"/>
+        <w:numPr>
+          <w:ilvl w:val="1"/>
+          <w:numId w:val="12"/>
+        </w:numPr>
+        <w:rPr>
+          <w:sz w:val="28"/>
+          <w:szCs w:val="28"/>
+        </w:rPr>
+      </w:pPr>
+      <w:r>
+        <w:rPr>
+          <w:sz w:val="28"/>
+          <w:szCs w:val="28"/>
+        </w:rPr>
+        <w:t>In this stage you can perform the clean up activity.</w:t>
       </w:r>
     </w:p>
     <w:sectPr>
@@ -3462,6 +4552,95 @@
     </w:lvl>
   </w:abstractNum>
   <w:abstractNum w:abstractNumId="6" w15:restartNumberingAfterBreak="0">
+    <w:nsid w:val="4BB778F1"/>
+    <w:multiLevelType w:val="hybridMultilevel"/>
+    <w:tmpl w:val="60E80F3E"/>
+    <w:lvl w:ilvl="0" w:tplc="2B8E7364">
+      <w:start w:val="1"/>
+      <w:numFmt w:val="decimal"/>
+      <w:lvlText w:val="%1."/>
+      <w:lvlJc w:val="left"/>
+      <w:pPr>
+        <w:ind w:left="720" w:hanging="360"/>
+      </w:pPr>
+      <w:rPr>
+        <w:rFonts w:hint="default"/>
+      </w:rPr>
+    </w:lvl>
+    <w:lvl w:ilvl="1" w:tplc="04090019">
+      <w:start w:val="1"/>
+      <w:numFmt w:val="lowerLetter"/>
+      <w:lvlText w:val="%2."/>
+      <w:lvlJc w:val="left"/>
+      <w:pPr>
+        <w:ind w:left="1440" w:hanging="360"/>
+      </w:pPr>
+    </w:lvl>
+    <w:lvl w:ilvl="2" w:tplc="0409001B" w:tentative="1">
+      <w:start w:val="1"/>
+      <w:numFmt w:val="lowerRoman"/>
+      <w:lvlText w:val="%3."/>
+      <w:lvlJc w:val="right"/>
+      <w:pPr>
+        <w:ind w:left="2160" w:hanging="180"/>
+      </w:pPr>
+    </w:lvl>
+    <w:lvl w:ilvl="3" w:tplc="0409000F" w:tentative="1">
+      <w:start w:val="1"/>
+      <w:numFmt w:val="decimal"/>
+      <w:lvlText w:val="%4."/>
+      <w:lvlJc w:val="left"/>
+      <w:pPr>
+        <w:ind w:left="2880" w:hanging="360"/>
+      </w:pPr>
+    </w:lvl>
+    <w:lvl w:ilvl="4" w:tplc="04090019" w:tentative="1">
+      <w:start w:val="1"/>
+      <w:numFmt w:val="lowerLetter"/>
+      <w:lvlText w:val="%5."/>
+      <w:lvlJc w:val="left"/>
+      <w:pPr>
+        <w:ind w:left="3600" w:hanging="360"/>
+      </w:pPr>
+    </w:lvl>
+    <w:lvl w:ilvl="5" w:tplc="0409001B" w:tentative="1">
+      <w:start w:val="1"/>
+      <w:numFmt w:val="lowerRoman"/>
+      <w:lvlText w:val="%6."/>
+      <w:lvlJc w:val="right"/>
+      <w:pPr>
+        <w:ind w:left="4320" w:hanging="180"/>
+      </w:pPr>
+    </w:lvl>
+    <w:lvl w:ilvl="6" w:tplc="0409000F" w:tentative="1">
+      <w:start w:val="1"/>
+      <w:numFmt w:val="decimal"/>
+      <w:lvlText w:val="%7."/>
+      <w:lvlJc w:val="left"/>
+      <w:pPr>
+        <w:ind w:left="5040" w:hanging="360"/>
+      </w:pPr>
+    </w:lvl>
+    <w:lvl w:ilvl="7" w:tplc="04090019" w:tentative="1">
+      <w:start w:val="1"/>
+      <w:numFmt w:val="lowerLetter"/>
+      <w:lvlText w:val="%8."/>
+      <w:lvlJc w:val="left"/>
+      <w:pPr>
+        <w:ind w:left="5760" w:hanging="360"/>
+      </w:pPr>
+    </w:lvl>
+    <w:lvl w:ilvl="8" w:tplc="0409001B" w:tentative="1">
+      <w:start w:val="1"/>
+      <w:numFmt w:val="lowerRoman"/>
+      <w:lvlText w:val="%9."/>
+      <w:lvlJc w:val="right"/>
+      <w:pPr>
+        <w:ind w:left="6480" w:hanging="180"/>
+      </w:pPr>
+    </w:lvl>
+  </w:abstractNum>
+  <w:abstractNum w:abstractNumId="7" w15:restartNumberingAfterBreak="0">
     <w:nsid w:val="4E140F43"/>
     <w:multiLevelType w:val="hybridMultilevel"/>
     <w:tmpl w:val="17DE1A28"/>
@@ -3550,7 +4729,7 @@
       </w:pPr>
     </w:lvl>
   </w:abstractNum>
-  <w:abstractNum w:abstractNumId="7" w15:restartNumberingAfterBreak="0">
+  <w:abstractNum w:abstractNumId="8" w15:restartNumberingAfterBreak="0">
     <w:nsid w:val="5C561FBF"/>
     <w:multiLevelType w:val="hybridMultilevel"/>
     <w:tmpl w:val="43849A2C"/>
@@ -3639,7 +4818,96 @@
       </w:pPr>
     </w:lvl>
   </w:abstractNum>
-  <w:abstractNum w:abstractNumId="8" w15:restartNumberingAfterBreak="0">
+  <w:abstractNum w:abstractNumId="9" w15:restartNumberingAfterBreak="0">
+    <w:nsid w:val="66CD0E8F"/>
+    <w:multiLevelType w:val="hybridMultilevel"/>
+    <w:tmpl w:val="8B26A48C"/>
+    <w:lvl w:ilvl="0" w:tplc="E7D42DEE">
+      <w:start w:val="1"/>
+      <w:numFmt w:val="decimal"/>
+      <w:lvlText w:val="%1."/>
+      <w:lvlJc w:val="left"/>
+      <w:pPr>
+        <w:ind w:left="720" w:hanging="360"/>
+      </w:pPr>
+      <w:rPr>
+        <w:rFonts w:hint="default"/>
+      </w:rPr>
+    </w:lvl>
+    <w:lvl w:ilvl="1" w:tplc="04090019">
+      <w:start w:val="1"/>
+      <w:numFmt w:val="lowerLetter"/>
+      <w:lvlText w:val="%2."/>
+      <w:lvlJc w:val="left"/>
+      <w:pPr>
+        <w:ind w:left="1440" w:hanging="360"/>
+      </w:pPr>
+    </w:lvl>
+    <w:lvl w:ilvl="2" w:tplc="0409001B">
+      <w:start w:val="1"/>
+      <w:numFmt w:val="lowerRoman"/>
+      <w:lvlText w:val="%3."/>
+      <w:lvlJc w:val="right"/>
+      <w:pPr>
+        <w:ind w:left="2160" w:hanging="180"/>
+      </w:pPr>
+    </w:lvl>
+    <w:lvl w:ilvl="3" w:tplc="0409000F" w:tentative="1">
+      <w:start w:val="1"/>
+      <w:numFmt w:val="decimal"/>
+      <w:lvlText w:val="%4."/>
+      <w:lvlJc w:val="left"/>
+      <w:pPr>
+        <w:ind w:left="2880" w:hanging="360"/>
+      </w:pPr>
+    </w:lvl>
+    <w:lvl w:ilvl="4" w:tplc="04090019" w:tentative="1">
+      <w:start w:val="1"/>
+      <w:numFmt w:val="lowerLetter"/>
+      <w:lvlText w:val="%5."/>
+      <w:lvlJc w:val="left"/>
+      <w:pPr>
+        <w:ind w:left="3600" w:hanging="360"/>
+      </w:pPr>
+    </w:lvl>
+    <w:lvl w:ilvl="5" w:tplc="0409001B" w:tentative="1">
+      <w:start w:val="1"/>
+      <w:numFmt w:val="lowerRoman"/>
+      <w:lvlText w:val="%6."/>
+      <w:lvlJc w:val="right"/>
+      <w:pPr>
+        <w:ind w:left="4320" w:hanging="180"/>
+      </w:pPr>
+    </w:lvl>
+    <w:lvl w:ilvl="6" w:tplc="0409000F" w:tentative="1">
+      <w:start w:val="1"/>
+      <w:numFmt w:val="decimal"/>
+      <w:lvlText w:val="%7."/>
+      <w:lvlJc w:val="left"/>
+      <w:pPr>
+        <w:ind w:left="5040" w:hanging="360"/>
+      </w:pPr>
+    </w:lvl>
+    <w:lvl w:ilvl="7" w:tplc="04090019" w:tentative="1">
+      <w:start w:val="1"/>
+      <w:numFmt w:val="lowerLetter"/>
+      <w:lvlText w:val="%8."/>
+      <w:lvlJc w:val="left"/>
+      <w:pPr>
+        <w:ind w:left="5760" w:hanging="360"/>
+      </w:pPr>
+    </w:lvl>
+    <w:lvl w:ilvl="8" w:tplc="0409001B" w:tentative="1">
+      <w:start w:val="1"/>
+      <w:numFmt w:val="lowerRoman"/>
+      <w:lvlText w:val="%9."/>
+      <w:lvlJc w:val="right"/>
+      <w:pPr>
+        <w:ind w:left="6480" w:hanging="180"/>
+      </w:pPr>
+    </w:lvl>
+  </w:abstractNum>
+  <w:abstractNum w:abstractNumId="10" w15:restartNumberingAfterBreak="0">
     <w:nsid w:val="774846AE"/>
     <w:multiLevelType w:val="hybridMultilevel"/>
     <w:tmpl w:val="00CE1AF6"/>
@@ -3728,7 +4996,7 @@
       </w:pPr>
     </w:lvl>
   </w:abstractNum>
-  <w:abstractNum w:abstractNumId="9" w15:restartNumberingAfterBreak="0">
+  <w:abstractNum w:abstractNumId="11" w15:restartNumberingAfterBreak="0">
     <w:nsid w:val="79127A40"/>
     <w:multiLevelType w:val="hybridMultilevel"/>
     <w:tmpl w:val="2386104A"/>
@@ -3818,7 +5086,7 @@
     </w:lvl>
   </w:abstractNum>
   <w:num w:numId="1" w16cid:durableId="1171026877">
-    <w:abstractNumId w:val="9"/>
+    <w:abstractNumId w:val="11"/>
   </w:num>
   <w:num w:numId="2" w16cid:durableId="1964920898">
     <w:abstractNumId w:val="4"/>
@@ -3836,16 +5104,22 @@
     <w:abstractNumId w:val="2"/>
   </w:num>
   <w:num w:numId="7" w16cid:durableId="897131495">
-    <w:abstractNumId w:val="6"/>
+    <w:abstractNumId w:val="7"/>
   </w:num>
   <w:num w:numId="8" w16cid:durableId="940642680">
-    <w:abstractNumId w:val="7"/>
+    <w:abstractNumId w:val="8"/>
   </w:num>
   <w:num w:numId="9" w16cid:durableId="309990472">
     <w:abstractNumId w:val="0"/>
   </w:num>
   <w:num w:numId="10" w16cid:durableId="841553552">
-    <w:abstractNumId w:val="8"/>
+    <w:abstractNumId w:val="10"/>
+  </w:num>
+  <w:num w:numId="11" w16cid:durableId="39936192">
+    <w:abstractNumId w:val="9"/>
+  </w:num>
+  <w:num w:numId="12" w16cid:durableId="1121068738">
+    <w:abstractNumId w:val="6"/>
   </w:num>
 </w:numbering>
 </file>

</xml_diff>

<commit_message>
Scripting Element and Implicit Object
Scripting Element and Implicit Object
</commit_message>
<xml_diff>
--- a/docs/AdvanceJava.docx
+++ b/docs/AdvanceJava.docx
@@ -819,10 +819,10 @@
             <v:path o:extrusionok="f" gradientshapeok="t" o:connecttype="rect"/>
             <o:lock v:ext="edit" aspectratio="t"/>
           </v:shapetype>
-          <v:shape id="_x0000_i1025" type="#_x0000_t75" style="width:339.7pt;height:200.65pt" o:ole="">
+          <v:shape id="_x0000_i1025" type="#_x0000_t75" style="width:339.45pt;height:200.55pt" o:ole="">
             <v:imagedata r:id="rId7" o:title=""/>
           </v:shape>
-          <o:OLEObject Type="Embed" ProgID="Paint.Picture" ShapeID="_x0000_i1025" DrawAspect="Content" ObjectID="_1716379124" r:id="rId8"/>
+          <o:OLEObject Type="Embed" ProgID="Paint.Picture" ShapeID="_x0000_i1025" DrawAspect="Content" ObjectID="_1716456364" r:id="rId8"/>
         </w:object>
       </w:r>
       <w:r>
@@ -2050,7 +2050,7 @@
           <v:shape id="_x0000_i1026" type="#_x0000_t75" style="width:468pt;height:2in" o:ole="">
             <v:imagedata r:id="rId9" o:title=""/>
           </v:shape>
-          <o:OLEObject Type="Embed" ProgID="Paint.Picture" ShapeID="_x0000_i1026" DrawAspect="Content" ObjectID="_1716379125" r:id="rId10"/>
+          <o:OLEObject Type="Embed" ProgID="Paint.Picture" ShapeID="_x0000_i1026" DrawAspect="Content" ObjectID="_1716456365" r:id="rId10"/>
         </w:object>
       </w:r>
       <w:r>
@@ -3260,55 +3260,1572 @@
           <w:sz w:val="24"/>
           <w:szCs w:val="24"/>
         </w:rPr>
-        <w:t>dis</w:t>
-      </w:r>
-      <w:r>
+        <w:t>dis.include(request, response);</w:t>
+      </w:r>
+    </w:p>
+    <w:p>
+      <w:pPr>
+        <w:pStyle w:val="NoSpacing"/>
+        <w:ind w:left="2160"/>
         <w:rPr>
           <w:b/>
           <w:bCs/>
           <w:sz w:val="24"/>
           <w:szCs w:val="24"/>
         </w:rPr>
-        <w:t>.include(</w:t>
-      </w:r>
-      <w:r>
-        <w:rPr>
-          <w:b/>
-          <w:bCs/>
+      </w:pPr>
+    </w:p>
+    <w:p>
+      <w:pPr>
+        <w:pStyle w:val="NoSpacing"/>
+        <w:numPr>
+          <w:ilvl w:val="1"/>
+          <w:numId w:val="11"/>
+        </w:numPr>
+        <w:rPr>
+          <w:b/>
+          <w:bCs/>
+          <w:sz w:val="28"/>
+          <w:szCs w:val="28"/>
+          <w:u w:val="single"/>
+        </w:rPr>
+      </w:pPr>
+      <w:r>
+        <w:rPr>
+          <w:sz w:val="28"/>
+          <w:szCs w:val="28"/>
+        </w:rPr>
+        <w:t xml:space="preserve">Send Redirect </w:t>
+      </w:r>
+    </w:p>
+    <w:p>
+      <w:pPr>
+        <w:pStyle w:val="NoSpacing"/>
+        <w:numPr>
+          <w:ilvl w:val="2"/>
+          <w:numId w:val="11"/>
+        </w:numPr>
+        <w:rPr>
+          <w:b/>
+          <w:bCs/>
+          <w:sz w:val="28"/>
+          <w:szCs w:val="28"/>
+          <w:u w:val="single"/>
+        </w:rPr>
+      </w:pPr>
+      <w:r>
+        <w:rPr>
+          <w:sz w:val="28"/>
+          <w:szCs w:val="28"/>
+        </w:rPr>
+        <w:t>It is a method</w:t>
+      </w:r>
+    </w:p>
+    <w:p>
+      <w:pPr>
+        <w:pStyle w:val="NoSpacing"/>
+        <w:numPr>
+          <w:ilvl w:val="2"/>
+          <w:numId w:val="11"/>
+        </w:numPr>
+        <w:rPr>
+          <w:b/>
+          <w:bCs/>
+          <w:sz w:val="28"/>
+          <w:szCs w:val="28"/>
+          <w:u w:val="single"/>
+        </w:rPr>
+      </w:pPr>
+      <w:r>
+        <w:rPr>
+          <w:sz w:val="28"/>
+          <w:szCs w:val="28"/>
+        </w:rPr>
+        <w:t>Is use to redirect from one page to another without user action.</w:t>
+      </w:r>
+    </w:p>
+    <w:p>
+      <w:pPr>
+        <w:pStyle w:val="NoSpacing"/>
+        <w:numPr>
+          <w:ilvl w:val="2"/>
+          <w:numId w:val="11"/>
+        </w:numPr>
+        <w:rPr>
+          <w:sz w:val="28"/>
+          <w:szCs w:val="28"/>
+        </w:rPr>
+      </w:pPr>
+      <w:r>
+        <w:rPr>
+          <w:sz w:val="28"/>
+          <w:szCs w:val="28"/>
+        </w:rPr>
+        <w:t xml:space="preserve">The </w:t>
+      </w:r>
+      <w:r>
+        <w:rPr>
+          <w:sz w:val="28"/>
+          <w:szCs w:val="28"/>
+        </w:rPr>
+        <w:t>new request will be generated for redirection.</w:t>
+      </w:r>
+    </w:p>
+    <w:p>
+      <w:pPr>
+        <w:pStyle w:val="NoSpacing"/>
+        <w:numPr>
+          <w:ilvl w:val="2"/>
+          <w:numId w:val="11"/>
+        </w:numPr>
+        <w:rPr>
+          <w:sz w:val="28"/>
+          <w:szCs w:val="28"/>
+        </w:rPr>
+      </w:pPr>
+      <w:r>
+        <w:rPr>
+          <w:sz w:val="28"/>
+          <w:szCs w:val="28"/>
+        </w:rPr>
+        <w:t>The data from the old request will be delete and it will not be available in the next page.</w:t>
+      </w:r>
+    </w:p>
+    <w:p>
+      <w:pPr>
+        <w:pStyle w:val="NoSpacing"/>
+        <w:numPr>
+          <w:ilvl w:val="2"/>
+          <w:numId w:val="11"/>
+        </w:numPr>
+        <w:rPr>
+          <w:sz w:val="28"/>
+          <w:szCs w:val="28"/>
+        </w:rPr>
+      </w:pPr>
+      <w:r>
+        <w:rPr>
+          <w:sz w:val="28"/>
+          <w:szCs w:val="28"/>
+        </w:rPr>
+        <w:t>Syntax:</w:t>
+      </w:r>
+    </w:p>
+    <w:p>
+      <w:pPr>
+        <w:pStyle w:val="NoSpacing"/>
+        <w:ind w:left="2160"/>
+        <w:rPr>
+          <w:b/>
+          <w:bCs/>
+          <w:sz w:val="28"/>
+          <w:szCs w:val="28"/>
+        </w:rPr>
+      </w:pPr>
+      <w:r>
+        <w:rPr>
+          <w:b/>
+          <w:bCs/>
+          <w:sz w:val="28"/>
+          <w:szCs w:val="28"/>
+        </w:rPr>
+        <w:t>r</w:t>
+      </w:r>
+      <w:r>
+        <w:rPr>
+          <w:b/>
+          <w:bCs/>
+          <w:sz w:val="28"/>
+          <w:szCs w:val="28"/>
+        </w:rPr>
+        <w:t>esponse.sendRedirect(“&lt;URL&gt;”)</w:t>
+      </w:r>
+      <w:r>
+        <w:rPr>
+          <w:b/>
+          <w:bCs/>
+          <w:sz w:val="28"/>
+          <w:szCs w:val="28"/>
+        </w:rPr>
+        <w:t xml:space="preserve"> </w:t>
+      </w:r>
+    </w:p>
+    <w:p>
+      <w:pPr>
+        <w:rPr>
+          <w:b/>
+          <w:bCs/>
+          <w:sz w:val="28"/>
+          <w:szCs w:val="28"/>
+        </w:rPr>
+      </w:pPr>
+      <w:r>
+        <w:rPr>
+          <w:b/>
+          <w:bCs/>
+          <w:sz w:val="28"/>
+          <w:szCs w:val="28"/>
+        </w:rPr>
+        <w:br w:type="page"/>
+      </w:r>
+    </w:p>
+    <w:p>
+      <w:pPr>
+        <w:pStyle w:val="NoSpacing"/>
+        <w:rPr>
+          <w:b/>
+          <w:bCs/>
+          <w:sz w:val="28"/>
+          <w:szCs w:val="28"/>
+        </w:rPr>
+      </w:pPr>
+      <w:r>
+        <w:rPr>
+          <w:b/>
+          <w:bCs/>
+          <w:sz w:val="28"/>
+          <w:szCs w:val="28"/>
+        </w:rPr>
+        <w:lastRenderedPageBreak/>
+        <w:t>JSP Life Cycle</w:t>
+      </w:r>
+    </w:p>
+    <w:p>
+      <w:pPr>
+        <w:pStyle w:val="NoSpacing"/>
+        <w:numPr>
+          <w:ilvl w:val="0"/>
+          <w:numId w:val="12"/>
+        </w:numPr>
+        <w:rPr>
+          <w:sz w:val="28"/>
+          <w:szCs w:val="28"/>
+        </w:rPr>
+      </w:pPr>
+      <w:r>
+        <w:rPr>
+          <w:sz w:val="28"/>
+          <w:szCs w:val="28"/>
+        </w:rPr>
+        <w:t>Translation Stage</w:t>
+      </w:r>
+    </w:p>
+    <w:p>
+      <w:pPr>
+        <w:pStyle w:val="NoSpacing"/>
+        <w:numPr>
+          <w:ilvl w:val="1"/>
+          <w:numId w:val="12"/>
+        </w:numPr>
+        <w:rPr>
+          <w:sz w:val="28"/>
+          <w:szCs w:val="28"/>
+        </w:rPr>
+      </w:pPr>
+      <w:r>
+        <w:rPr>
+          <w:sz w:val="28"/>
+          <w:szCs w:val="28"/>
+        </w:rPr>
+        <w:t>In this stage jsp gets converted into servlet</w:t>
+      </w:r>
+    </w:p>
+    <w:p>
+      <w:pPr>
+        <w:pStyle w:val="NoSpacing"/>
+        <w:numPr>
+          <w:ilvl w:val="1"/>
+          <w:numId w:val="12"/>
+        </w:numPr>
+        <w:rPr>
+          <w:sz w:val="28"/>
+          <w:szCs w:val="28"/>
+        </w:rPr>
+      </w:pPr>
+      <w:r>
+        <w:rPr>
+          <w:sz w:val="28"/>
+          <w:szCs w:val="28"/>
+        </w:rPr>
+        <w:t>.jsp file gets converted into .java</w:t>
+      </w:r>
+    </w:p>
+    <w:p>
+      <w:pPr>
+        <w:pStyle w:val="NoSpacing"/>
+        <w:numPr>
+          <w:ilvl w:val="1"/>
+          <w:numId w:val="12"/>
+        </w:numPr>
+        <w:rPr>
+          <w:sz w:val="28"/>
+          <w:szCs w:val="28"/>
+        </w:rPr>
+      </w:pPr>
+      <w:r>
+        <w:rPr>
+          <w:sz w:val="28"/>
+          <w:szCs w:val="28"/>
+        </w:rPr>
+        <w:t>You can get the translated file into following path</w:t>
+      </w:r>
+    </w:p>
+    <w:p>
+      <w:pPr>
+        <w:pStyle w:val="NoSpacing"/>
+        <w:ind w:left="1440"/>
+        <w:rPr>
+          <w:sz w:val="28"/>
+          <w:szCs w:val="28"/>
+        </w:rPr>
+      </w:pPr>
+      <w:r>
+        <w:rPr>
+          <w:sz w:val="28"/>
+          <w:szCs w:val="28"/>
+        </w:rPr>
+        <w:t>&lt;Workspace&gt;</w:t>
+      </w:r>
+      <w:r>
+        <w:rPr>
+          <w:sz w:val="28"/>
+          <w:szCs w:val="28"/>
+        </w:rPr>
+        <w:t>\.metadata\.plugins\org.eclipse.wst.server.core\tmp0\work\Catalina\localhost\</w:t>
+      </w:r>
+      <w:r>
+        <w:rPr>
+          <w:sz w:val="28"/>
+          <w:szCs w:val="28"/>
+        </w:rPr>
+        <w:t>&lt;Project-Name&gt;</w:t>
+      </w:r>
+      <w:r>
+        <w:rPr>
+          <w:sz w:val="28"/>
+          <w:szCs w:val="28"/>
+        </w:rPr>
+        <w:t>\org\apache\jsp</w:t>
+      </w:r>
+    </w:p>
+    <w:p>
+      <w:pPr>
+        <w:pStyle w:val="NoSpacing"/>
+        <w:numPr>
+          <w:ilvl w:val="0"/>
+          <w:numId w:val="12"/>
+        </w:numPr>
+        <w:rPr>
+          <w:sz w:val="28"/>
+          <w:szCs w:val="28"/>
+        </w:rPr>
+      </w:pPr>
+      <w:r>
+        <w:rPr>
+          <w:sz w:val="28"/>
+          <w:szCs w:val="28"/>
+        </w:rPr>
+        <w:t>Compilation Stage</w:t>
+      </w:r>
+    </w:p>
+    <w:p>
+      <w:pPr>
+        <w:pStyle w:val="NoSpacing"/>
+        <w:numPr>
+          <w:ilvl w:val="1"/>
+          <w:numId w:val="12"/>
+        </w:numPr>
+        <w:rPr>
+          <w:sz w:val="28"/>
+          <w:szCs w:val="28"/>
+        </w:rPr>
+      </w:pPr>
+      <w:r>
+        <w:rPr>
+          <w:sz w:val="28"/>
+          <w:szCs w:val="28"/>
+        </w:rPr>
+        <w:t>In this step the translated page gets compiled</w:t>
+      </w:r>
+    </w:p>
+    <w:p>
+      <w:pPr>
+        <w:pStyle w:val="NoSpacing"/>
+        <w:numPr>
+          <w:ilvl w:val="1"/>
+          <w:numId w:val="12"/>
+        </w:numPr>
+        <w:rPr>
+          <w:sz w:val="28"/>
+          <w:szCs w:val="28"/>
+        </w:rPr>
+      </w:pPr>
+      <w:r>
+        <w:rPr>
+          <w:sz w:val="28"/>
+          <w:szCs w:val="28"/>
+        </w:rPr>
+        <w:t>.java file compiles to get .class</w:t>
+      </w:r>
+    </w:p>
+    <w:p>
+      <w:pPr>
+        <w:pStyle w:val="NoSpacing"/>
+        <w:numPr>
+          <w:ilvl w:val="0"/>
+          <w:numId w:val="12"/>
+        </w:numPr>
+        <w:rPr>
+          <w:sz w:val="28"/>
+          <w:szCs w:val="28"/>
+        </w:rPr>
+      </w:pPr>
+      <w:r>
+        <w:rPr>
+          <w:sz w:val="28"/>
+          <w:szCs w:val="28"/>
+        </w:rPr>
+        <w:t>Init stage</w:t>
+      </w:r>
+    </w:p>
+    <w:p>
+      <w:pPr>
+        <w:pStyle w:val="NoSpacing"/>
+        <w:numPr>
+          <w:ilvl w:val="1"/>
+          <w:numId w:val="12"/>
+        </w:numPr>
+        <w:rPr>
+          <w:sz w:val="28"/>
+          <w:szCs w:val="28"/>
+        </w:rPr>
+      </w:pPr>
+      <w:r>
+        <w:rPr>
+          <w:sz w:val="28"/>
+          <w:szCs w:val="28"/>
+        </w:rPr>
+        <w:t>This stage gets executes only once in a life cycle.</w:t>
+      </w:r>
+    </w:p>
+    <w:p>
+      <w:pPr>
+        <w:pStyle w:val="NoSpacing"/>
+        <w:numPr>
+          <w:ilvl w:val="1"/>
+          <w:numId w:val="12"/>
+        </w:numPr>
+        <w:rPr>
+          <w:sz w:val="28"/>
+          <w:szCs w:val="28"/>
+        </w:rPr>
+      </w:pPr>
+      <w:r>
+        <w:rPr>
+          <w:sz w:val="28"/>
+          <w:szCs w:val="28"/>
+        </w:rPr>
+        <w:t>This gets executed at the time of object creation of the servlet</w:t>
+      </w:r>
+    </w:p>
+    <w:p>
+      <w:pPr>
+        <w:pStyle w:val="NoSpacing"/>
+        <w:numPr>
+          <w:ilvl w:val="1"/>
+          <w:numId w:val="12"/>
+        </w:numPr>
+        <w:rPr>
+          <w:sz w:val="28"/>
+          <w:szCs w:val="28"/>
+        </w:rPr>
+      </w:pPr>
+      <w:r>
+        <w:rPr>
+          <w:sz w:val="28"/>
+          <w:szCs w:val="28"/>
+        </w:rPr>
+        <w:t xml:space="preserve">As part of this stage </w:t>
+      </w:r>
+      <w:r>
+        <w:rPr>
+          <w:b/>
+          <w:bCs/>
+          <w:sz w:val="28"/>
+          <w:szCs w:val="28"/>
+        </w:rPr>
+        <w:t>_jspInit()</w:t>
+      </w:r>
+      <w:r>
+        <w:rPr>
+          <w:sz w:val="28"/>
+          <w:szCs w:val="28"/>
+        </w:rPr>
+        <w:t xml:space="preserve"> gets invoked.  </w:t>
+      </w:r>
+    </w:p>
+    <w:p>
+      <w:pPr>
+        <w:pStyle w:val="NoSpacing"/>
+        <w:numPr>
+          <w:ilvl w:val="1"/>
+          <w:numId w:val="12"/>
+        </w:numPr>
+        <w:rPr>
+          <w:sz w:val="28"/>
+          <w:szCs w:val="28"/>
+        </w:rPr>
+      </w:pPr>
+      <w:r>
+        <w:rPr>
+          <w:sz w:val="28"/>
+          <w:szCs w:val="28"/>
+        </w:rPr>
+        <w:t>Here, you can perform the initialization activity.</w:t>
+      </w:r>
+    </w:p>
+    <w:p>
+      <w:pPr>
+        <w:pStyle w:val="NoSpacing"/>
+        <w:numPr>
+          <w:ilvl w:val="0"/>
+          <w:numId w:val="12"/>
+        </w:numPr>
+        <w:rPr>
+          <w:sz w:val="28"/>
+          <w:szCs w:val="28"/>
+        </w:rPr>
+      </w:pPr>
+      <w:r>
+        <w:rPr>
+          <w:sz w:val="28"/>
+          <w:szCs w:val="28"/>
+        </w:rPr>
+        <w:t>Service Stage</w:t>
+      </w:r>
+    </w:p>
+    <w:p>
+      <w:pPr>
+        <w:pStyle w:val="NoSpacing"/>
+        <w:numPr>
+          <w:ilvl w:val="1"/>
+          <w:numId w:val="12"/>
+        </w:numPr>
+        <w:rPr>
+          <w:sz w:val="28"/>
+          <w:szCs w:val="28"/>
+        </w:rPr>
+      </w:pPr>
+      <w:r>
+        <w:rPr>
+          <w:sz w:val="28"/>
+          <w:szCs w:val="28"/>
+        </w:rPr>
+        <w:t>This stage gets executes multiple times for every request.</w:t>
+      </w:r>
+    </w:p>
+    <w:p>
+      <w:pPr>
+        <w:pStyle w:val="NoSpacing"/>
+        <w:numPr>
+          <w:ilvl w:val="1"/>
+          <w:numId w:val="12"/>
+        </w:numPr>
+        <w:rPr>
+          <w:sz w:val="28"/>
+          <w:szCs w:val="28"/>
+        </w:rPr>
+      </w:pPr>
+      <w:r>
+        <w:rPr>
+          <w:sz w:val="28"/>
+          <w:szCs w:val="28"/>
+        </w:rPr>
+        <w:t>To get request, process the request and generate response.</w:t>
+      </w:r>
+    </w:p>
+    <w:p>
+      <w:pPr>
+        <w:pStyle w:val="NoSpacing"/>
+        <w:numPr>
+          <w:ilvl w:val="1"/>
+          <w:numId w:val="12"/>
+        </w:numPr>
+        <w:rPr>
+          <w:sz w:val="28"/>
+          <w:szCs w:val="28"/>
+        </w:rPr>
+      </w:pPr>
+      <w:r>
+        <w:rPr>
+          <w:sz w:val="28"/>
+          <w:szCs w:val="28"/>
+        </w:rPr>
+        <w:t xml:space="preserve">As a part of this stage </w:t>
+      </w:r>
+      <w:r>
+        <w:rPr>
+          <w:b/>
+          <w:bCs/>
+          <w:sz w:val="28"/>
+          <w:szCs w:val="28"/>
+        </w:rPr>
+        <w:t>_jspService(HttpServletRequest, HttpServletResponse)</w:t>
+      </w:r>
+      <w:r>
+        <w:rPr>
+          <w:sz w:val="28"/>
+          <w:szCs w:val="28"/>
+        </w:rPr>
+        <w:t xml:space="preserve"> method gets executed</w:t>
+      </w:r>
+    </w:p>
+    <w:p>
+      <w:pPr>
+        <w:pStyle w:val="NoSpacing"/>
+        <w:numPr>
+          <w:ilvl w:val="0"/>
+          <w:numId w:val="12"/>
+        </w:numPr>
+        <w:rPr>
+          <w:sz w:val="28"/>
+          <w:szCs w:val="28"/>
+        </w:rPr>
+      </w:pPr>
+      <w:r>
+        <w:rPr>
+          <w:sz w:val="28"/>
+          <w:szCs w:val="28"/>
+        </w:rPr>
+        <w:t xml:space="preserve">Destroy Stage </w:t>
+      </w:r>
+    </w:p>
+    <w:p>
+      <w:pPr>
+        <w:pStyle w:val="NoSpacing"/>
+        <w:numPr>
+          <w:ilvl w:val="1"/>
+          <w:numId w:val="12"/>
+        </w:numPr>
+        <w:rPr>
+          <w:sz w:val="28"/>
+          <w:szCs w:val="28"/>
+        </w:rPr>
+      </w:pPr>
+      <w:r>
+        <w:rPr>
+          <w:sz w:val="28"/>
+          <w:szCs w:val="28"/>
+        </w:rPr>
+        <w:t>This method get executed only once in a life cycle.</w:t>
+      </w:r>
+    </w:p>
+    <w:p>
+      <w:pPr>
+        <w:pStyle w:val="NoSpacing"/>
+        <w:numPr>
+          <w:ilvl w:val="1"/>
+          <w:numId w:val="12"/>
+        </w:numPr>
+        <w:rPr>
+          <w:sz w:val="28"/>
+          <w:szCs w:val="28"/>
+        </w:rPr>
+      </w:pPr>
+      <w:r>
+        <w:rPr>
+          <w:sz w:val="28"/>
+          <w:szCs w:val="28"/>
+        </w:rPr>
+        <w:t xml:space="preserve">As a part of this method </w:t>
+      </w:r>
+      <w:r>
+        <w:rPr>
+          <w:b/>
+          <w:bCs/>
+          <w:sz w:val="28"/>
+          <w:szCs w:val="28"/>
+        </w:rPr>
+        <w:t xml:space="preserve">_jspDestory() </w:t>
+      </w:r>
+      <w:r>
+        <w:rPr>
+          <w:sz w:val="28"/>
+          <w:szCs w:val="28"/>
+        </w:rPr>
+        <w:t>methods gets invoked</w:t>
+      </w:r>
+    </w:p>
+    <w:p>
+      <w:pPr>
+        <w:pStyle w:val="NoSpacing"/>
+        <w:numPr>
+          <w:ilvl w:val="1"/>
+          <w:numId w:val="12"/>
+        </w:numPr>
+        <w:rPr>
+          <w:sz w:val="28"/>
+          <w:szCs w:val="28"/>
+        </w:rPr>
+      </w:pPr>
+      <w:r>
+        <w:rPr>
+          <w:sz w:val="28"/>
+          <w:szCs w:val="28"/>
+        </w:rPr>
+        <w:t>In this stage you can perform the clean up activity.</w:t>
+      </w:r>
+    </w:p>
+    <w:p>
+      <w:pPr>
+        <w:pStyle w:val="NoSpacing"/>
+        <w:rPr>
+          <w:sz w:val="28"/>
+          <w:szCs w:val="28"/>
+        </w:rPr>
+      </w:pPr>
+    </w:p>
+    <w:p>
+      <w:pPr>
+        <w:pStyle w:val="NoSpacing"/>
+        <w:rPr>
+          <w:sz w:val="28"/>
+          <w:szCs w:val="28"/>
+        </w:rPr>
+      </w:pPr>
+    </w:p>
+    <w:p>
+      <w:pPr>
+        <w:pStyle w:val="NoSpacing"/>
+        <w:rPr>
+          <w:sz w:val="28"/>
+          <w:szCs w:val="28"/>
+        </w:rPr>
+      </w:pPr>
+    </w:p>
+    <w:p>
+      <w:pPr>
+        <w:rPr>
+          <w:b/>
+          <w:bCs/>
+          <w:sz w:val="28"/>
+          <w:szCs w:val="28"/>
+          <w:u w:val="single"/>
+        </w:rPr>
+      </w:pPr>
+      <w:r>
+        <w:rPr>
+          <w:b/>
+          <w:bCs/>
+          <w:sz w:val="28"/>
+          <w:szCs w:val="28"/>
+          <w:u w:val="single"/>
+        </w:rPr>
+        <w:br w:type="page"/>
+      </w:r>
+    </w:p>
+    <w:p>
+      <w:pPr>
+        <w:pStyle w:val="NoSpacing"/>
+        <w:rPr>
+          <w:b/>
+          <w:bCs/>
+          <w:sz w:val="28"/>
+          <w:szCs w:val="28"/>
+          <w:u w:val="single"/>
+        </w:rPr>
+      </w:pPr>
+      <w:r>
+        <w:rPr>
+          <w:b/>
+          <w:bCs/>
+          <w:sz w:val="28"/>
+          <w:szCs w:val="28"/>
+          <w:u w:val="single"/>
+        </w:rPr>
+        <w:lastRenderedPageBreak/>
+        <w:t>Scripting Element.</w:t>
+      </w:r>
+    </w:p>
+    <w:p>
+      <w:pPr>
+        <w:pStyle w:val="NoSpacing"/>
+        <w:numPr>
+          <w:ilvl w:val="0"/>
+          <w:numId w:val="13"/>
+        </w:numPr>
+        <w:rPr>
+          <w:sz w:val="28"/>
+          <w:szCs w:val="28"/>
+        </w:rPr>
+      </w:pPr>
+      <w:r>
+        <w:rPr>
+          <w:sz w:val="28"/>
+          <w:szCs w:val="28"/>
+        </w:rPr>
+        <w:t>Is use to write a java code on JSP page.</w:t>
+      </w:r>
+    </w:p>
+    <w:p>
+      <w:pPr>
+        <w:pStyle w:val="NoSpacing"/>
+        <w:numPr>
+          <w:ilvl w:val="0"/>
+          <w:numId w:val="13"/>
+        </w:numPr>
+        <w:rPr>
+          <w:sz w:val="28"/>
+          <w:szCs w:val="28"/>
+        </w:rPr>
+      </w:pPr>
+      <w:r>
+        <w:rPr>
+          <w:sz w:val="28"/>
+          <w:szCs w:val="28"/>
+        </w:rPr>
+        <w:t>Nesting of the tags are allowed.</w:t>
+      </w:r>
+    </w:p>
+    <w:p>
+      <w:pPr>
+        <w:pStyle w:val="NoSpacing"/>
+        <w:numPr>
+          <w:ilvl w:val="0"/>
+          <w:numId w:val="13"/>
+        </w:numPr>
+        <w:rPr>
+          <w:sz w:val="28"/>
+          <w:szCs w:val="28"/>
+        </w:rPr>
+      </w:pPr>
+      <w:r>
+        <w:rPr>
+          <w:sz w:val="28"/>
+          <w:szCs w:val="28"/>
+        </w:rPr>
+        <w:t>T</w:t>
+      </w:r>
+      <w:r>
+        <w:rPr>
+          <w:sz w:val="28"/>
+          <w:szCs w:val="28"/>
+        </w:rPr>
+        <w:t>o</w:t>
+      </w:r>
+      <w:r>
+        <w:rPr>
+          <w:sz w:val="28"/>
+          <w:szCs w:val="28"/>
+        </w:rPr>
+        <w:t xml:space="preserve"> Achieve the nesting of the tags JSP provided a Break and continue rule.</w:t>
+      </w:r>
+    </w:p>
+    <w:p>
+      <w:pPr>
+        <w:pStyle w:val="ListParagraph"/>
+        <w:autoSpaceDE w:val="0"/>
+        <w:autoSpaceDN w:val="0"/>
+        <w:adjustRightInd w:val="0"/>
+        <w:spacing w:after="0" w:line="240" w:lineRule="auto"/>
+        <w:rPr>
+          <w:rFonts w:ascii="Consolas" w:hAnsi="Consolas" w:cs="Consolas"/>
           <w:sz w:val="24"/>
           <w:szCs w:val="24"/>
         </w:rPr>
-        <w:t>request, response</w:t>
-      </w:r>
-      <w:r>
-        <w:rPr>
-          <w:b/>
-          <w:bCs/>
+      </w:pPr>
+      <w:r>
+        <w:rPr>
+          <w:rFonts w:ascii="Consolas" w:hAnsi="Consolas" w:cs="Consolas"/>
+          <w:color w:val="BF5F3F"/>
           <w:sz w:val="24"/>
           <w:szCs w:val="24"/>
         </w:rPr>
-        <w:t>);</w:t>
-      </w:r>
-    </w:p>
-    <w:p>
-      <w:pPr>
-        <w:pStyle w:val="NoSpacing"/>
-        <w:ind w:left="2160"/>
-        <w:rPr>
-          <w:b/>
-          <w:bCs/>
+        <w:t>&lt;%</w:t>
+      </w:r>
+      <w:r>
+        <w:rPr>
+          <w:rFonts w:ascii="Consolas" w:hAnsi="Consolas" w:cs="Consolas"/>
+          <w:color w:val="BF5F3F"/>
           <w:sz w:val="24"/>
           <w:szCs w:val="24"/>
         </w:rPr>
-      </w:pPr>
-    </w:p>
-    <w:p>
-      <w:pPr>
-        <w:pStyle w:val="NoSpacing"/>
-        <w:numPr>
-          <w:ilvl w:val="1"/>
-          <w:numId w:val="11"/>
-        </w:numPr>
+        <w:t xml:space="preserve"> </w:t>
+      </w:r>
+      <w:r>
+        <w:rPr>
+          <w:rFonts w:ascii="Consolas" w:hAnsi="Consolas" w:cs="Consolas"/>
+          <w:color w:val="BF5F3F"/>
+          <w:sz w:val="24"/>
+          <w:szCs w:val="24"/>
+        </w:rPr>
+        <w:t xml:space="preserve">&lt;----- </w:t>
+      </w:r>
+      <w:r>
+        <w:rPr>
+          <w:rFonts w:ascii="Consolas" w:hAnsi="Consolas" w:cs="Consolas"/>
+          <w:color w:val="BF5F3F"/>
+          <w:sz w:val="24"/>
+          <w:szCs w:val="24"/>
+        </w:rPr>
+        <w:t xml:space="preserve">Start of </w:t>
+      </w:r>
+      <w:r>
+        <w:rPr>
+          <w:rFonts w:ascii="Consolas" w:hAnsi="Consolas" w:cs="Consolas"/>
+          <w:color w:val="BF5F3F"/>
+          <w:sz w:val="24"/>
+          <w:szCs w:val="24"/>
+        </w:rPr>
+        <w:t xml:space="preserve"> Scriptlet Tag</w:t>
+      </w:r>
+    </w:p>
+    <w:p>
+      <w:pPr>
+        <w:pStyle w:val="ListParagraph"/>
+        <w:autoSpaceDE w:val="0"/>
+        <w:autoSpaceDN w:val="0"/>
+        <w:adjustRightInd w:val="0"/>
+        <w:spacing w:after="0" w:line="240" w:lineRule="auto"/>
+        <w:rPr>
+          <w:rFonts w:ascii="Consolas" w:hAnsi="Consolas" w:cs="Consolas"/>
+          <w:sz w:val="24"/>
+          <w:szCs w:val="24"/>
+        </w:rPr>
+      </w:pPr>
+      <w:r>
+        <w:rPr>
+          <w:rFonts w:ascii="Consolas" w:hAnsi="Consolas" w:cs="Consolas"/>
+          <w:color w:val="000000"/>
+          <w:sz w:val="24"/>
+          <w:szCs w:val="24"/>
+        </w:rPr>
+        <w:tab/>
+      </w:r>
+      <w:r>
+        <w:rPr>
+          <w:rFonts w:ascii="Consolas" w:hAnsi="Consolas" w:cs="Consolas"/>
+          <w:b/>
+          <w:bCs/>
+          <w:color w:val="7F0055"/>
+          <w:sz w:val="24"/>
+          <w:szCs w:val="24"/>
+        </w:rPr>
+        <w:t>int</w:t>
+      </w:r>
+      <w:r>
+        <w:rPr>
+          <w:rFonts w:ascii="Consolas" w:hAnsi="Consolas" w:cs="Consolas"/>
+          <w:color w:val="000000"/>
+          <w:sz w:val="24"/>
+          <w:szCs w:val="24"/>
+        </w:rPr>
+        <w:t xml:space="preserve"> i = 20;</w:t>
+      </w:r>
+    </w:p>
+    <w:p>
+      <w:pPr>
+        <w:pStyle w:val="ListParagraph"/>
+        <w:autoSpaceDE w:val="0"/>
+        <w:autoSpaceDN w:val="0"/>
+        <w:adjustRightInd w:val="0"/>
+        <w:spacing w:after="0" w:line="240" w:lineRule="auto"/>
+        <w:rPr>
+          <w:rFonts w:ascii="Consolas" w:hAnsi="Consolas" w:cs="Consolas"/>
+          <w:sz w:val="24"/>
+          <w:szCs w:val="24"/>
+        </w:rPr>
+      </w:pPr>
+      <w:r>
+        <w:rPr>
+          <w:rFonts w:ascii="Consolas" w:hAnsi="Consolas" w:cs="Consolas"/>
+          <w:color w:val="000000"/>
+          <w:sz w:val="24"/>
+          <w:szCs w:val="24"/>
+        </w:rPr>
+        <w:tab/>
+        <w:t>System.out.println(20*20);</w:t>
+      </w:r>
+    </w:p>
+    <w:p>
+      <w:pPr>
+        <w:pStyle w:val="ListParagraph"/>
+        <w:autoSpaceDE w:val="0"/>
+        <w:autoSpaceDN w:val="0"/>
+        <w:adjustRightInd w:val="0"/>
+        <w:spacing w:after="0" w:line="240" w:lineRule="auto"/>
+        <w:rPr>
+          <w:rFonts w:ascii="Consolas" w:hAnsi="Consolas" w:cs="Consolas"/>
+          <w:sz w:val="24"/>
+          <w:szCs w:val="24"/>
+        </w:rPr>
+      </w:pPr>
+      <w:r>
+        <w:rPr>
+          <w:rFonts w:ascii="Consolas" w:hAnsi="Consolas" w:cs="Consolas"/>
+          <w:color w:val="000000"/>
+          <w:sz w:val="24"/>
+          <w:szCs w:val="24"/>
+        </w:rPr>
+        <w:tab/>
+      </w:r>
+    </w:p>
+    <w:p>
+      <w:pPr>
+        <w:pStyle w:val="ListParagraph"/>
+        <w:autoSpaceDE w:val="0"/>
+        <w:autoSpaceDN w:val="0"/>
+        <w:adjustRightInd w:val="0"/>
+        <w:spacing w:after="0" w:line="240" w:lineRule="auto"/>
+        <w:rPr>
+          <w:rFonts w:ascii="Consolas" w:hAnsi="Consolas" w:cs="Consolas"/>
+          <w:sz w:val="24"/>
+          <w:szCs w:val="24"/>
+        </w:rPr>
+      </w:pPr>
+      <w:r>
+        <w:rPr>
+          <w:rFonts w:ascii="Consolas" w:hAnsi="Consolas" w:cs="Consolas"/>
+          <w:color w:val="000000"/>
+          <w:sz w:val="24"/>
+          <w:szCs w:val="24"/>
+        </w:rPr>
+        <w:tab/>
+      </w:r>
+      <w:r>
+        <w:rPr>
+          <w:rFonts w:ascii="Consolas" w:hAnsi="Consolas" w:cs="Consolas"/>
+          <w:b/>
+          <w:bCs/>
+          <w:color w:val="7F0055"/>
+          <w:sz w:val="24"/>
+          <w:szCs w:val="24"/>
+        </w:rPr>
+        <w:t>if</w:t>
+      </w:r>
+      <w:r>
+        <w:rPr>
+          <w:rFonts w:ascii="Consolas" w:hAnsi="Consolas" w:cs="Consolas"/>
+          <w:color w:val="000000"/>
+          <w:sz w:val="24"/>
+          <w:szCs w:val="24"/>
+        </w:rPr>
+        <w:t>(i&gt;10) {</w:t>
+      </w:r>
+    </w:p>
+    <w:p>
+      <w:pPr>
+        <w:pStyle w:val="ListParagraph"/>
+        <w:autoSpaceDE w:val="0"/>
+        <w:autoSpaceDN w:val="0"/>
+        <w:adjustRightInd w:val="0"/>
+        <w:spacing w:after="0" w:line="240" w:lineRule="auto"/>
+        <w:rPr>
+          <w:rFonts w:ascii="Consolas" w:hAnsi="Consolas" w:cs="Consolas"/>
+          <w:sz w:val="24"/>
+          <w:szCs w:val="24"/>
+        </w:rPr>
+      </w:pPr>
+      <w:r>
+        <w:rPr>
+          <w:rFonts w:ascii="Consolas" w:hAnsi="Consolas" w:cs="Consolas"/>
+          <w:color w:val="BF5F3F"/>
+          <w:sz w:val="24"/>
+          <w:szCs w:val="24"/>
+        </w:rPr>
+        <w:t>%&gt;</w:t>
+      </w:r>
+      <w:r>
+        <w:rPr>
+          <w:rFonts w:ascii="Consolas" w:hAnsi="Consolas" w:cs="Consolas"/>
+          <w:color w:val="BF5F3F"/>
+          <w:sz w:val="24"/>
+          <w:szCs w:val="24"/>
+        </w:rPr>
+        <w:t xml:space="preserve"> &lt;----- Breaking the Scriptlet Tag </w:t>
+      </w:r>
+      <w:r>
+        <w:rPr>
+          <w:rFonts w:ascii="Consolas" w:hAnsi="Consolas" w:cs="Consolas"/>
+          <w:color w:val="000000"/>
+          <w:sz w:val="24"/>
+          <w:szCs w:val="24"/>
+        </w:rPr>
+        <w:tab/>
+      </w:r>
+      <w:r>
+        <w:rPr>
+          <w:rFonts w:ascii="Consolas" w:hAnsi="Consolas" w:cs="Consolas"/>
+          <w:color w:val="000000"/>
+          <w:sz w:val="24"/>
+          <w:szCs w:val="24"/>
+        </w:rPr>
+        <w:tab/>
+      </w:r>
+    </w:p>
+    <w:p>
+      <w:pPr>
+        <w:pStyle w:val="ListParagraph"/>
+        <w:autoSpaceDE w:val="0"/>
+        <w:autoSpaceDN w:val="0"/>
+        <w:adjustRightInd w:val="0"/>
+        <w:spacing w:after="0" w:line="240" w:lineRule="auto"/>
+        <w:rPr>
+          <w:rFonts w:ascii="Consolas" w:hAnsi="Consolas" w:cs="Consolas"/>
+          <w:color w:val="000000"/>
+          <w:sz w:val="24"/>
+          <w:szCs w:val="24"/>
+        </w:rPr>
+      </w:pPr>
+    </w:p>
+    <w:p>
+      <w:pPr>
+        <w:pStyle w:val="ListParagraph"/>
+        <w:autoSpaceDE w:val="0"/>
+        <w:autoSpaceDN w:val="0"/>
+        <w:adjustRightInd w:val="0"/>
+        <w:spacing w:after="0" w:line="240" w:lineRule="auto"/>
+        <w:rPr>
+          <w:rFonts w:ascii="Consolas" w:hAnsi="Consolas" w:cs="Consolas"/>
+          <w:color w:val="BF5F3F"/>
+          <w:sz w:val="24"/>
+          <w:szCs w:val="24"/>
+        </w:rPr>
+      </w:pPr>
+      <w:r>
+        <w:rPr>
+          <w:rFonts w:ascii="Consolas" w:hAnsi="Consolas" w:cs="Consolas"/>
+          <w:color w:val="000000"/>
+          <w:sz w:val="24"/>
+          <w:szCs w:val="24"/>
+        </w:rPr>
+        <w:tab/>
+      </w:r>
+      <w:r>
+        <w:rPr>
+          <w:rFonts w:ascii="Consolas" w:hAnsi="Consolas" w:cs="Consolas"/>
+          <w:color w:val="000000"/>
+          <w:sz w:val="24"/>
+          <w:szCs w:val="24"/>
+        </w:rPr>
+        <w:tab/>
+      </w:r>
+      <w:r>
+        <w:rPr>
+          <w:rFonts w:ascii="Consolas" w:hAnsi="Consolas" w:cs="Consolas"/>
+          <w:color w:val="BF5F3F"/>
+          <w:sz w:val="24"/>
+          <w:szCs w:val="24"/>
+        </w:rPr>
+        <w:t>&lt;%=</w:t>
+      </w:r>
+      <w:r>
+        <w:rPr>
+          <w:rFonts w:ascii="Consolas" w:hAnsi="Consolas" w:cs="Consolas"/>
+          <w:color w:val="000000"/>
+          <w:sz w:val="24"/>
+          <w:szCs w:val="24"/>
+        </w:rPr>
+        <w:t xml:space="preserve"> 20*20 </w:t>
+      </w:r>
+      <w:r>
+        <w:rPr>
+          <w:rFonts w:ascii="Consolas" w:hAnsi="Consolas" w:cs="Consolas"/>
+          <w:color w:val="BF5F3F"/>
+          <w:sz w:val="24"/>
+          <w:szCs w:val="24"/>
+        </w:rPr>
+        <w:t>%&gt;</w:t>
+      </w:r>
+      <w:r>
+        <w:rPr>
+          <w:rFonts w:ascii="Consolas" w:hAnsi="Consolas" w:cs="Consolas"/>
+          <w:color w:val="BF5F3F"/>
+          <w:sz w:val="24"/>
+          <w:szCs w:val="24"/>
+        </w:rPr>
+        <w:t xml:space="preserve"> </w:t>
+      </w:r>
+      <w:r>
+        <w:rPr>
+          <w:rFonts w:ascii="Consolas" w:hAnsi="Consolas" w:cs="Consolas"/>
+          <w:color w:val="BF5F3F"/>
+          <w:sz w:val="24"/>
+          <w:szCs w:val="24"/>
+        </w:rPr>
+        <w:sym w:font="Wingdings" w:char="F0DF"/>
+      </w:r>
+      <w:r>
+        <w:rPr>
+          <w:rFonts w:ascii="Consolas" w:hAnsi="Consolas" w:cs="Consolas"/>
+          <w:color w:val="BF5F3F"/>
+          <w:sz w:val="24"/>
+          <w:szCs w:val="24"/>
+        </w:rPr>
+        <w:t>----- Expression Tag</w:t>
+      </w:r>
+    </w:p>
+    <w:p>
+      <w:pPr>
+        <w:pStyle w:val="ListParagraph"/>
+        <w:autoSpaceDE w:val="0"/>
+        <w:autoSpaceDN w:val="0"/>
+        <w:adjustRightInd w:val="0"/>
+        <w:spacing w:after="0" w:line="240" w:lineRule="auto"/>
+        <w:rPr>
+          <w:rFonts w:ascii="Consolas" w:hAnsi="Consolas" w:cs="Consolas"/>
+          <w:sz w:val="24"/>
+          <w:szCs w:val="24"/>
+        </w:rPr>
+      </w:pPr>
+    </w:p>
+    <w:p>
+      <w:pPr>
+        <w:pStyle w:val="ListParagraph"/>
+        <w:autoSpaceDE w:val="0"/>
+        <w:autoSpaceDN w:val="0"/>
+        <w:adjustRightInd w:val="0"/>
+        <w:spacing w:after="0" w:line="240" w:lineRule="auto"/>
+        <w:rPr>
+          <w:rFonts w:ascii="Consolas" w:hAnsi="Consolas" w:cs="Consolas"/>
+          <w:sz w:val="24"/>
+          <w:szCs w:val="24"/>
+        </w:rPr>
+      </w:pPr>
+      <w:r>
+        <w:rPr>
+          <w:rFonts w:ascii="Consolas" w:hAnsi="Consolas" w:cs="Consolas"/>
+          <w:color w:val="BF5F3F"/>
+          <w:sz w:val="24"/>
+          <w:szCs w:val="24"/>
+        </w:rPr>
+        <w:t>&lt;%</w:t>
+      </w:r>
+      <w:r>
+        <w:rPr>
+          <w:rFonts w:ascii="Consolas" w:hAnsi="Consolas" w:cs="Consolas"/>
+          <w:color w:val="BF5F3F"/>
+          <w:sz w:val="24"/>
+          <w:szCs w:val="24"/>
+        </w:rPr>
+        <w:t xml:space="preserve"> </w:t>
+      </w:r>
+      <w:r>
+        <w:rPr>
+          <w:rFonts w:ascii="Consolas" w:hAnsi="Consolas" w:cs="Consolas"/>
+          <w:color w:val="BF5F3F"/>
+          <w:sz w:val="24"/>
+          <w:szCs w:val="24"/>
+        </w:rPr>
+        <w:t xml:space="preserve">&lt;----- </w:t>
+      </w:r>
+      <w:r>
+        <w:rPr>
+          <w:rFonts w:ascii="Consolas" w:hAnsi="Consolas" w:cs="Consolas"/>
+          <w:color w:val="BF5F3F"/>
+          <w:sz w:val="24"/>
+          <w:szCs w:val="24"/>
+        </w:rPr>
+        <w:t>Continue</w:t>
+      </w:r>
+      <w:r>
+        <w:rPr>
+          <w:rFonts w:ascii="Consolas" w:hAnsi="Consolas" w:cs="Consolas"/>
+          <w:color w:val="BF5F3F"/>
+          <w:sz w:val="24"/>
+          <w:szCs w:val="24"/>
+        </w:rPr>
+        <w:t xml:space="preserve"> the Scriptlet Tag </w:t>
+      </w:r>
+      <w:r>
+        <w:rPr>
+          <w:rFonts w:ascii="Consolas" w:hAnsi="Consolas" w:cs="Consolas"/>
+          <w:color w:val="000000"/>
+          <w:sz w:val="24"/>
+          <w:szCs w:val="24"/>
+        </w:rPr>
+        <w:tab/>
+      </w:r>
+      <w:r>
+        <w:rPr>
+          <w:rFonts w:ascii="Consolas" w:hAnsi="Consolas" w:cs="Consolas"/>
+          <w:color w:val="000000"/>
+          <w:sz w:val="24"/>
+          <w:szCs w:val="24"/>
+        </w:rPr>
+        <w:tab/>
+      </w:r>
+    </w:p>
+    <w:p>
+      <w:pPr>
+        <w:pStyle w:val="ListParagraph"/>
+        <w:autoSpaceDE w:val="0"/>
+        <w:autoSpaceDN w:val="0"/>
+        <w:adjustRightInd w:val="0"/>
+        <w:spacing w:after="0" w:line="240" w:lineRule="auto"/>
+        <w:rPr>
+          <w:rFonts w:ascii="Consolas" w:hAnsi="Consolas" w:cs="Consolas"/>
+          <w:sz w:val="24"/>
+          <w:szCs w:val="24"/>
+        </w:rPr>
+      </w:pPr>
+      <w:r>
+        <w:rPr>
+          <w:rFonts w:ascii="Consolas" w:hAnsi="Consolas" w:cs="Consolas"/>
+          <w:color w:val="000000"/>
+          <w:sz w:val="24"/>
+          <w:szCs w:val="24"/>
+        </w:rPr>
+        <w:tab/>
+        <w:t>}</w:t>
+      </w:r>
+    </w:p>
+    <w:p>
+      <w:pPr>
+        <w:pStyle w:val="NoSpacing"/>
+        <w:ind w:left="720"/>
+        <w:rPr>
+          <w:rFonts w:ascii="Consolas" w:hAnsi="Consolas" w:cs="Consolas"/>
+          <w:color w:val="BF5F3F"/>
+          <w:sz w:val="24"/>
+          <w:szCs w:val="24"/>
+        </w:rPr>
+      </w:pPr>
+      <w:r>
+        <w:rPr>
+          <w:rFonts w:ascii="Consolas" w:hAnsi="Consolas" w:cs="Consolas"/>
+          <w:color w:val="BF5F3F"/>
+          <w:sz w:val="24"/>
+          <w:szCs w:val="24"/>
+        </w:rPr>
+        <w:t>%&gt;</w:t>
+      </w:r>
+      <w:r>
+        <w:t xml:space="preserve">  </w:t>
+      </w:r>
+      <w:r>
+        <w:t xml:space="preserve"> </w:t>
+      </w:r>
+      <w:r>
+        <w:rPr>
+          <w:rFonts w:ascii="Consolas" w:hAnsi="Consolas" w:cs="Consolas"/>
+          <w:color w:val="BF5F3F"/>
+          <w:sz w:val="24"/>
+          <w:szCs w:val="24"/>
+        </w:rPr>
+        <w:t xml:space="preserve">&lt;----- </w:t>
+      </w:r>
+      <w:r>
+        <w:rPr>
+          <w:rFonts w:ascii="Consolas" w:hAnsi="Consolas" w:cs="Consolas"/>
+          <w:color w:val="BF5F3F"/>
+          <w:sz w:val="24"/>
+          <w:szCs w:val="24"/>
+        </w:rPr>
+        <w:t>End of</w:t>
+      </w:r>
+      <w:r>
+        <w:rPr>
+          <w:rFonts w:ascii="Consolas" w:hAnsi="Consolas" w:cs="Consolas"/>
+          <w:color w:val="BF5F3F"/>
+          <w:sz w:val="24"/>
+          <w:szCs w:val="24"/>
+        </w:rPr>
+        <w:t xml:space="preserve"> Scriptlet Tag</w:t>
+      </w:r>
+    </w:p>
+    <w:p>
+      <w:pPr>
+        <w:pStyle w:val="NoSpacing"/>
+        <w:ind w:left="720"/>
+        <w:rPr>
+          <w:rFonts w:ascii="Consolas" w:hAnsi="Consolas" w:cs="Consolas"/>
+          <w:color w:val="BF5F3F"/>
+          <w:sz w:val="24"/>
+          <w:szCs w:val="24"/>
+        </w:rPr>
+      </w:pPr>
+    </w:p>
+    <w:p>
+      <w:pPr>
+        <w:pStyle w:val="NoSpacing"/>
+        <w:ind w:left="720"/>
+        <w:rPr>
+          <w:rFonts w:ascii="Consolas" w:hAnsi="Consolas" w:cs="Consolas"/>
+          <w:color w:val="BF5F3F"/>
+          <w:sz w:val="24"/>
+          <w:szCs w:val="24"/>
+        </w:rPr>
+      </w:pPr>
+    </w:p>
+    <w:p>
+      <w:pPr>
+        <w:pStyle w:val="NoSpacing"/>
+        <w:ind w:left="720"/>
+        <w:rPr>
+          <w:rFonts w:ascii="Consolas" w:hAnsi="Consolas" w:cs="Consolas"/>
+          <w:color w:val="BF5F3F"/>
+          <w:sz w:val="24"/>
+          <w:szCs w:val="24"/>
+        </w:rPr>
+      </w:pPr>
+    </w:p>
+    <w:p>
+      <w:pPr>
+        <w:pStyle w:val="NoSpacing"/>
+        <w:rPr>
+          <w:sz w:val="28"/>
+          <w:szCs w:val="28"/>
+        </w:rPr>
+      </w:pPr>
+      <w:r>
+        <w:rPr>
+          <w:sz w:val="28"/>
+          <w:szCs w:val="28"/>
+        </w:rPr>
+        <w:t>Comment tags</w:t>
+      </w:r>
+    </w:p>
+    <w:p>
+      <w:pPr>
+        <w:pStyle w:val="NoSpacing"/>
+        <w:rPr>
+          <w:sz w:val="28"/>
+          <w:szCs w:val="28"/>
+        </w:rPr>
+      </w:pPr>
+      <w:r>
+        <w:rPr>
+          <w:sz w:val="28"/>
+          <w:szCs w:val="28"/>
+        </w:rPr>
+        <w:tab/>
+        <w:t>Html Tag Comment</w:t>
+      </w:r>
+    </w:p>
+    <w:p>
+      <w:pPr>
+        <w:pStyle w:val="NoSpacing"/>
+        <w:rPr>
+          <w:sz w:val="28"/>
+          <w:szCs w:val="28"/>
+        </w:rPr>
+      </w:pPr>
+      <w:r>
+        <w:rPr>
+          <w:sz w:val="28"/>
+          <w:szCs w:val="28"/>
+        </w:rPr>
+        <w:tab/>
+      </w:r>
+      <w:r>
+        <w:rPr>
+          <w:sz w:val="28"/>
+          <w:szCs w:val="28"/>
+        </w:rPr>
+        <w:tab/>
+      </w:r>
+      <w:r>
+        <w:rPr>
+          <w:sz w:val="28"/>
+          <w:szCs w:val="28"/>
+        </w:rPr>
+        <w:t>&lt;!--    --&gt;</w:t>
+      </w:r>
+    </w:p>
+    <w:p>
+      <w:pPr>
+        <w:pStyle w:val="NoSpacing"/>
+        <w:rPr>
+          <w:sz w:val="28"/>
+          <w:szCs w:val="28"/>
+        </w:rPr>
+      </w:pPr>
+      <w:r>
+        <w:rPr>
+          <w:sz w:val="28"/>
+          <w:szCs w:val="28"/>
+        </w:rPr>
+        <w:t xml:space="preserve">  </w:t>
+      </w:r>
+    </w:p>
+    <w:p>
+      <w:pPr>
+        <w:pStyle w:val="NoSpacing"/>
+        <w:rPr>
+          <w:sz w:val="28"/>
+          <w:szCs w:val="28"/>
+        </w:rPr>
+      </w:pPr>
+      <w:r>
+        <w:rPr>
+          <w:sz w:val="28"/>
+          <w:szCs w:val="28"/>
+        </w:rPr>
+        <w:tab/>
+        <w:t xml:space="preserve">Scripting Tag Comment  </w:t>
+      </w:r>
+    </w:p>
+    <w:p>
+      <w:pPr>
+        <w:pStyle w:val="NoSpacing"/>
+        <w:ind w:left="720" w:firstLine="720"/>
+        <w:rPr>
+          <w:sz w:val="28"/>
+          <w:szCs w:val="28"/>
+        </w:rPr>
+      </w:pPr>
+      <w:r>
+        <w:rPr>
+          <w:sz w:val="28"/>
+          <w:szCs w:val="28"/>
+        </w:rPr>
+        <w:t xml:space="preserve">&lt;%--     </w:t>
+      </w:r>
+      <w:r>
+        <w:rPr>
+          <w:sz w:val="28"/>
+          <w:szCs w:val="28"/>
+        </w:rPr>
+        <w:t>--</w:t>
+      </w:r>
+      <w:r>
+        <w:rPr>
+          <w:sz w:val="28"/>
+          <w:szCs w:val="28"/>
+        </w:rPr>
+        <w:t>%&gt;</w:t>
+      </w:r>
+    </w:p>
+    <w:p>
+      <w:pPr>
+        <w:pStyle w:val="NoSpacing"/>
+        <w:rPr>
+          <w:sz w:val="28"/>
+          <w:szCs w:val="28"/>
+        </w:rPr>
+      </w:pPr>
+    </w:p>
+    <w:p>
+      <w:pPr>
+        <w:pStyle w:val="NoSpacing"/>
+        <w:rPr>
+          <w:sz w:val="28"/>
+          <w:szCs w:val="28"/>
+        </w:rPr>
+      </w:pPr>
+    </w:p>
+    <w:p>
+      <w:pPr>
+        <w:pStyle w:val="NoSpacing"/>
+        <w:rPr>
+          <w:sz w:val="28"/>
+          <w:szCs w:val="28"/>
+        </w:rPr>
+      </w:pPr>
+    </w:p>
+    <w:p>
+      <w:pPr>
         <w:rPr>
           <w:b/>
           <w:bCs/>
@@ -3319,42 +4836,18 @@
       </w:pPr>
       <w:r>
         <w:rPr>
-          <w:sz w:val="28"/>
-          <w:szCs w:val="28"/>
-        </w:rPr>
-        <w:t xml:space="preserve">Send Redirect </w:t>
-      </w:r>
-    </w:p>
-    <w:p>
-      <w:pPr>
-        <w:pStyle w:val="NoSpacing"/>
-        <w:numPr>
-          <w:ilvl w:val="2"/>
-          <w:numId w:val="11"/>
-        </w:numPr>
-        <w:rPr>
           <w:b/>
           <w:bCs/>
           <w:sz w:val="28"/>
           <w:szCs w:val="28"/>
           <w:u w:val="single"/>
         </w:rPr>
-      </w:pPr>
-      <w:r>
-        <w:rPr>
-          <w:sz w:val="28"/>
-          <w:szCs w:val="28"/>
-        </w:rPr>
-        <w:t>It is a method</w:t>
-      </w:r>
-    </w:p>
-    <w:p>
-      <w:pPr>
-        <w:pStyle w:val="NoSpacing"/>
-        <w:numPr>
-          <w:ilvl w:val="2"/>
-          <w:numId w:val="11"/>
-        </w:numPr>
+        <w:br w:type="page"/>
+      </w:r>
+    </w:p>
+    <w:p>
+      <w:pPr>
+        <w:pStyle w:val="NoSpacing"/>
         <w:rPr>
           <w:b/>
           <w:bCs/>
@@ -3365,18 +4858,22 @@
       </w:pPr>
       <w:r>
         <w:rPr>
-          <w:sz w:val="28"/>
-          <w:szCs w:val="28"/>
-        </w:rPr>
-        <w:t>Is use to redirect from one page to another without user action.</w:t>
-      </w:r>
-    </w:p>
-    <w:p>
-      <w:pPr>
-        <w:pStyle w:val="NoSpacing"/>
-        <w:numPr>
-          <w:ilvl w:val="2"/>
-          <w:numId w:val="11"/>
+          <w:b/>
+          <w:bCs/>
+          <w:sz w:val="28"/>
+          <w:szCs w:val="28"/>
+          <w:u w:val="single"/>
+        </w:rPr>
+        <w:lastRenderedPageBreak/>
+        <w:t>Implicit Object</w:t>
+      </w:r>
+    </w:p>
+    <w:p>
+      <w:pPr>
+        <w:pStyle w:val="NoSpacing"/>
+        <w:numPr>
+          <w:ilvl w:val="0"/>
+          <w:numId w:val="14"/>
         </w:numPr>
         <w:rPr>
           <w:sz w:val="28"/>
@@ -3395,126 +4892,7 @@
           <w:sz w:val="28"/>
           <w:szCs w:val="28"/>
         </w:rPr>
-        <w:t>new request will be generated for redirection.</w:t>
-      </w:r>
-    </w:p>
-    <w:p>
-      <w:pPr>
-        <w:pStyle w:val="NoSpacing"/>
-        <w:numPr>
-          <w:ilvl w:val="2"/>
-          <w:numId w:val="11"/>
-        </w:numPr>
-        <w:rPr>
-          <w:sz w:val="28"/>
-          <w:szCs w:val="28"/>
-        </w:rPr>
-      </w:pPr>
-      <w:r>
-        <w:rPr>
-          <w:sz w:val="28"/>
-          <w:szCs w:val="28"/>
-        </w:rPr>
-        <w:t>The data from the old request will be delete and it will not be available in the next page.</w:t>
-      </w:r>
-    </w:p>
-    <w:p>
-      <w:pPr>
-        <w:pStyle w:val="NoSpacing"/>
-        <w:numPr>
-          <w:ilvl w:val="2"/>
-          <w:numId w:val="11"/>
-        </w:numPr>
-        <w:rPr>
-          <w:sz w:val="28"/>
-          <w:szCs w:val="28"/>
-        </w:rPr>
-      </w:pPr>
-      <w:r>
-        <w:rPr>
-          <w:sz w:val="28"/>
-          <w:szCs w:val="28"/>
-        </w:rPr>
-        <w:t>Syntax:</w:t>
-      </w:r>
-    </w:p>
-    <w:p>
-      <w:pPr>
-        <w:pStyle w:val="NoSpacing"/>
-        <w:ind w:left="2160"/>
-        <w:rPr>
-          <w:b/>
-          <w:bCs/>
-          <w:sz w:val="28"/>
-          <w:szCs w:val="28"/>
-        </w:rPr>
-      </w:pPr>
-      <w:r>
-        <w:rPr>
-          <w:b/>
-          <w:bCs/>
-          <w:sz w:val="28"/>
-          <w:szCs w:val="28"/>
-        </w:rPr>
-        <w:t>r</w:t>
-      </w:r>
-      <w:r>
-        <w:rPr>
-          <w:b/>
-          <w:bCs/>
-          <w:sz w:val="28"/>
-          <w:szCs w:val="28"/>
-        </w:rPr>
-        <w:t>esponse.sendRedirect(“&lt;URL&gt;”)</w:t>
-      </w:r>
-      <w:r>
-        <w:rPr>
-          <w:b/>
-          <w:bCs/>
-          <w:sz w:val="28"/>
-          <w:szCs w:val="28"/>
-        </w:rPr>
-        <w:t xml:space="preserve"> </w:t>
-      </w:r>
-    </w:p>
-    <w:p>
-      <w:pPr>
-        <w:rPr>
-          <w:b/>
-          <w:bCs/>
-          <w:sz w:val="28"/>
-          <w:szCs w:val="28"/>
-        </w:rPr>
-      </w:pPr>
-      <w:r>
-        <w:rPr>
-          <w:b/>
-          <w:bCs/>
-          <w:sz w:val="28"/>
-          <w:szCs w:val="28"/>
-        </w:rPr>
-        <w:br w:type="page"/>
-      </w:r>
-    </w:p>
-    <w:p>
-      <w:pPr>
-        <w:pStyle w:val="NoSpacing"/>
-        <w:rPr>
-          <w:b/>
-          <w:bCs/>
-          <w:sz w:val="28"/>
-          <w:szCs w:val="28"/>
-        </w:rPr>
-      </w:pPr>
-      <w:r>
-        <w:rPr>
-          <w:b/>
-          <w:bCs/>
-          <w:sz w:val="28"/>
-          <w:szCs w:val="28"/>
-        </w:rPr>
-        <w:lastRenderedPageBreak/>
-        <w:t>JSP Life Cycle</w:t>
+        <w:t>objects which are provided on every JSP page are called implicit Object.</w:t>
       </w:r>
     </w:p>
     <w:p>
@@ -3522,485 +4900,624 @@
         <w:pStyle w:val="NoSpacing"/>
         <w:numPr>
           <w:ilvl w:val="0"/>
-          <w:numId w:val="12"/>
-        </w:numPr>
-        <w:rPr>
-          <w:sz w:val="28"/>
-          <w:szCs w:val="28"/>
-        </w:rPr>
-      </w:pPr>
-      <w:r>
-        <w:rPr>
-          <w:sz w:val="28"/>
-          <w:szCs w:val="28"/>
-        </w:rPr>
-        <w:t>Translation Stage</w:t>
-      </w:r>
-    </w:p>
-    <w:p>
-      <w:pPr>
-        <w:pStyle w:val="NoSpacing"/>
-        <w:numPr>
-          <w:ilvl w:val="1"/>
-          <w:numId w:val="12"/>
-        </w:numPr>
-        <w:rPr>
-          <w:sz w:val="28"/>
-          <w:szCs w:val="28"/>
-        </w:rPr>
-      </w:pPr>
-      <w:r>
-        <w:rPr>
-          <w:sz w:val="28"/>
-          <w:szCs w:val="28"/>
-        </w:rPr>
-        <w:t>In this stage jsp gets converted into servlet</w:t>
-      </w:r>
-    </w:p>
-    <w:p>
-      <w:pPr>
-        <w:pStyle w:val="NoSpacing"/>
-        <w:numPr>
-          <w:ilvl w:val="1"/>
-          <w:numId w:val="12"/>
-        </w:numPr>
-        <w:rPr>
-          <w:sz w:val="28"/>
-          <w:szCs w:val="28"/>
-        </w:rPr>
-      </w:pPr>
-      <w:r>
-        <w:rPr>
-          <w:sz w:val="28"/>
-          <w:szCs w:val="28"/>
-        </w:rPr>
-        <w:t>.jsp file gets converted into .java</w:t>
-      </w:r>
-    </w:p>
-    <w:p>
-      <w:pPr>
-        <w:pStyle w:val="NoSpacing"/>
-        <w:numPr>
-          <w:ilvl w:val="1"/>
-          <w:numId w:val="12"/>
-        </w:numPr>
-        <w:rPr>
-          <w:sz w:val="28"/>
-          <w:szCs w:val="28"/>
-        </w:rPr>
-      </w:pPr>
-      <w:r>
-        <w:rPr>
-          <w:sz w:val="28"/>
-          <w:szCs w:val="28"/>
-        </w:rPr>
-        <w:t>You can get the translated file into following path</w:t>
-      </w:r>
-    </w:p>
-    <w:p>
-      <w:pPr>
-        <w:pStyle w:val="NoSpacing"/>
-        <w:ind w:left="1440"/>
-        <w:rPr>
-          <w:sz w:val="28"/>
-          <w:szCs w:val="28"/>
-        </w:rPr>
-      </w:pPr>
-      <w:r>
-        <w:rPr>
-          <w:sz w:val="28"/>
-          <w:szCs w:val="28"/>
-        </w:rPr>
-        <w:t>&lt;Workspace&gt;</w:t>
-      </w:r>
-      <w:r>
-        <w:rPr>
-          <w:sz w:val="28"/>
-          <w:szCs w:val="28"/>
-        </w:rPr>
-        <w:t>\.metadata\.plugins\org.eclipse.wst.server.core\tmp0\work\Catalina\localhost\</w:t>
-      </w:r>
-      <w:r>
-        <w:rPr>
-          <w:sz w:val="28"/>
-          <w:szCs w:val="28"/>
-        </w:rPr>
-        <w:t>&lt;Project-Name&gt;</w:t>
-      </w:r>
-      <w:r>
-        <w:rPr>
-          <w:sz w:val="28"/>
-          <w:szCs w:val="28"/>
-        </w:rPr>
-        <w:t>\org\apache\jsp</w:t>
-      </w:r>
-    </w:p>
-    <w:p>
-      <w:pPr>
-        <w:pStyle w:val="NoSpacing"/>
-        <w:numPr>
-          <w:ilvl w:val="0"/>
-          <w:numId w:val="12"/>
-        </w:numPr>
-        <w:rPr>
-          <w:sz w:val="28"/>
-          <w:szCs w:val="28"/>
-        </w:rPr>
-      </w:pPr>
-      <w:r>
-        <w:rPr>
-          <w:sz w:val="28"/>
-          <w:szCs w:val="28"/>
-        </w:rPr>
-        <w:t>Compilation Stage</w:t>
-      </w:r>
-    </w:p>
-    <w:p>
-      <w:pPr>
-        <w:pStyle w:val="NoSpacing"/>
-        <w:numPr>
-          <w:ilvl w:val="1"/>
-          <w:numId w:val="12"/>
-        </w:numPr>
-        <w:rPr>
-          <w:sz w:val="28"/>
-          <w:szCs w:val="28"/>
-        </w:rPr>
-      </w:pPr>
-      <w:r>
-        <w:rPr>
-          <w:sz w:val="28"/>
-          <w:szCs w:val="28"/>
-        </w:rPr>
-        <w:t>In this step the translated page gets compiled</w:t>
-      </w:r>
-    </w:p>
-    <w:p>
-      <w:pPr>
-        <w:pStyle w:val="NoSpacing"/>
-        <w:numPr>
-          <w:ilvl w:val="1"/>
-          <w:numId w:val="12"/>
-        </w:numPr>
-        <w:rPr>
-          <w:sz w:val="28"/>
-          <w:szCs w:val="28"/>
-        </w:rPr>
-      </w:pPr>
-      <w:r>
-        <w:rPr>
-          <w:sz w:val="28"/>
-          <w:szCs w:val="28"/>
-        </w:rPr>
-        <w:t>.java file compiles to get .class</w:t>
-      </w:r>
-    </w:p>
-    <w:p>
-      <w:pPr>
-        <w:pStyle w:val="NoSpacing"/>
-        <w:numPr>
-          <w:ilvl w:val="0"/>
-          <w:numId w:val="12"/>
-        </w:numPr>
-        <w:rPr>
-          <w:sz w:val="28"/>
-          <w:szCs w:val="28"/>
-        </w:rPr>
-      </w:pPr>
-      <w:r>
-        <w:rPr>
-          <w:sz w:val="28"/>
-          <w:szCs w:val="28"/>
-        </w:rPr>
-        <w:t>Init stage</w:t>
-      </w:r>
-    </w:p>
-    <w:p>
-      <w:pPr>
-        <w:pStyle w:val="NoSpacing"/>
-        <w:numPr>
-          <w:ilvl w:val="1"/>
-          <w:numId w:val="12"/>
-        </w:numPr>
-        <w:rPr>
-          <w:sz w:val="28"/>
-          <w:szCs w:val="28"/>
-        </w:rPr>
-      </w:pPr>
-      <w:r>
-        <w:rPr>
-          <w:sz w:val="28"/>
-          <w:szCs w:val="28"/>
-        </w:rPr>
-        <w:t>This stage gets executes only once in a life cycle.</w:t>
-      </w:r>
-    </w:p>
-    <w:p>
-      <w:pPr>
-        <w:pStyle w:val="NoSpacing"/>
-        <w:numPr>
-          <w:ilvl w:val="1"/>
-          <w:numId w:val="12"/>
-        </w:numPr>
-        <w:rPr>
-          <w:sz w:val="28"/>
-          <w:szCs w:val="28"/>
-        </w:rPr>
-      </w:pPr>
-      <w:r>
-        <w:rPr>
-          <w:sz w:val="28"/>
-          <w:szCs w:val="28"/>
-        </w:rPr>
-        <w:t>This gets executed at the time of object creation of the servlet</w:t>
-      </w:r>
-    </w:p>
-    <w:p>
-      <w:pPr>
-        <w:pStyle w:val="NoSpacing"/>
-        <w:numPr>
-          <w:ilvl w:val="1"/>
-          <w:numId w:val="12"/>
-        </w:numPr>
-        <w:rPr>
-          <w:sz w:val="28"/>
-          <w:szCs w:val="28"/>
-        </w:rPr>
-      </w:pPr>
-      <w:r>
-        <w:rPr>
-          <w:sz w:val="28"/>
-          <w:szCs w:val="28"/>
-        </w:rPr>
-        <w:t xml:space="preserve">As part of this stage </w:t>
-      </w:r>
-      <w:r>
-        <w:rPr>
-          <w:b/>
-          <w:bCs/>
-          <w:sz w:val="28"/>
-          <w:szCs w:val="28"/>
-        </w:rPr>
-        <w:t>_jspInit()</w:t>
-      </w:r>
-      <w:r>
-        <w:rPr>
-          <w:sz w:val="28"/>
-          <w:szCs w:val="28"/>
-        </w:rPr>
-        <w:t xml:space="preserve"> gets invoked.  </w:t>
-      </w:r>
-    </w:p>
-    <w:p>
-      <w:pPr>
-        <w:pStyle w:val="NoSpacing"/>
-        <w:numPr>
-          <w:ilvl w:val="1"/>
-          <w:numId w:val="12"/>
-        </w:numPr>
-        <w:rPr>
-          <w:sz w:val="28"/>
-          <w:szCs w:val="28"/>
-        </w:rPr>
-      </w:pPr>
-      <w:r>
-        <w:rPr>
-          <w:sz w:val="28"/>
-          <w:szCs w:val="28"/>
-        </w:rPr>
-        <w:t>Here, you can perform the initialization activity.</w:t>
-      </w:r>
-    </w:p>
-    <w:p>
-      <w:pPr>
-        <w:pStyle w:val="NoSpacing"/>
-        <w:numPr>
-          <w:ilvl w:val="0"/>
-          <w:numId w:val="12"/>
-        </w:numPr>
-        <w:rPr>
-          <w:sz w:val="28"/>
-          <w:szCs w:val="28"/>
-        </w:rPr>
-      </w:pPr>
-      <w:r>
-        <w:rPr>
-          <w:sz w:val="28"/>
-          <w:szCs w:val="28"/>
-        </w:rPr>
-        <w:t>Service Stage</w:t>
-      </w:r>
-    </w:p>
-    <w:p>
-      <w:pPr>
-        <w:pStyle w:val="NoSpacing"/>
-        <w:numPr>
-          <w:ilvl w:val="1"/>
-          <w:numId w:val="12"/>
-        </w:numPr>
-        <w:rPr>
-          <w:sz w:val="28"/>
-          <w:szCs w:val="28"/>
-        </w:rPr>
-      </w:pPr>
-      <w:r>
-        <w:rPr>
-          <w:sz w:val="28"/>
-          <w:szCs w:val="28"/>
-        </w:rPr>
-        <w:t>This stage gets executes multiple times for every request.</w:t>
-      </w:r>
-    </w:p>
-    <w:p>
-      <w:pPr>
-        <w:pStyle w:val="NoSpacing"/>
-        <w:numPr>
-          <w:ilvl w:val="1"/>
-          <w:numId w:val="12"/>
-        </w:numPr>
-        <w:rPr>
-          <w:sz w:val="28"/>
-          <w:szCs w:val="28"/>
-        </w:rPr>
-      </w:pPr>
-      <w:r>
-        <w:rPr>
-          <w:sz w:val="28"/>
-          <w:szCs w:val="28"/>
-        </w:rPr>
-        <w:t>To get request, process the request and generate response.</w:t>
-      </w:r>
-    </w:p>
-    <w:p>
-      <w:pPr>
-        <w:pStyle w:val="NoSpacing"/>
-        <w:numPr>
-          <w:ilvl w:val="1"/>
-          <w:numId w:val="12"/>
-        </w:numPr>
-        <w:rPr>
-          <w:sz w:val="28"/>
-          <w:szCs w:val="28"/>
-        </w:rPr>
-      </w:pPr>
-      <w:r>
-        <w:rPr>
-          <w:sz w:val="28"/>
-          <w:szCs w:val="28"/>
-        </w:rPr>
-        <w:t xml:space="preserve">As a part of this stage </w:t>
-      </w:r>
-      <w:r>
-        <w:rPr>
-          <w:b/>
-          <w:bCs/>
-          <w:sz w:val="28"/>
-          <w:szCs w:val="28"/>
-        </w:rPr>
-        <w:t>_jspService(HttpServletRequest, HttpServletResponse)</w:t>
-      </w:r>
-      <w:r>
-        <w:rPr>
-          <w:sz w:val="28"/>
-          <w:szCs w:val="28"/>
-        </w:rPr>
-        <w:t xml:space="preserve"> method gets executed</w:t>
-      </w:r>
-    </w:p>
-    <w:p>
-      <w:pPr>
-        <w:pStyle w:val="NoSpacing"/>
-        <w:numPr>
-          <w:ilvl w:val="0"/>
-          <w:numId w:val="12"/>
-        </w:numPr>
-        <w:rPr>
-          <w:sz w:val="28"/>
-          <w:szCs w:val="28"/>
-        </w:rPr>
-      </w:pPr>
-      <w:r>
-        <w:rPr>
-          <w:sz w:val="28"/>
-          <w:szCs w:val="28"/>
-        </w:rPr>
-        <w:t xml:space="preserve">Destroy Stage </w:t>
-      </w:r>
-    </w:p>
-    <w:p>
-      <w:pPr>
-        <w:pStyle w:val="NoSpacing"/>
-        <w:numPr>
-          <w:ilvl w:val="1"/>
-          <w:numId w:val="12"/>
-        </w:numPr>
-        <w:rPr>
-          <w:sz w:val="28"/>
-          <w:szCs w:val="28"/>
-        </w:rPr>
-      </w:pPr>
-      <w:r>
-        <w:rPr>
-          <w:sz w:val="28"/>
-          <w:szCs w:val="28"/>
-        </w:rPr>
-        <w:t>This method get executed only once in a life cycle.</w:t>
-      </w:r>
-    </w:p>
-    <w:p>
-      <w:pPr>
-        <w:pStyle w:val="NoSpacing"/>
-        <w:numPr>
-          <w:ilvl w:val="1"/>
-          <w:numId w:val="12"/>
-        </w:numPr>
-        <w:rPr>
-          <w:sz w:val="28"/>
-          <w:szCs w:val="28"/>
-        </w:rPr>
-      </w:pPr>
-      <w:r>
-        <w:rPr>
-          <w:sz w:val="28"/>
-          <w:szCs w:val="28"/>
-        </w:rPr>
-        <w:t xml:space="preserve">As a part of this method </w:t>
-      </w:r>
-      <w:r>
-        <w:rPr>
-          <w:b/>
-          <w:bCs/>
-          <w:sz w:val="28"/>
-          <w:szCs w:val="28"/>
-        </w:rPr>
-        <w:t xml:space="preserve">_jspDestory() </w:t>
-      </w:r>
-      <w:r>
-        <w:rPr>
-          <w:sz w:val="28"/>
-          <w:szCs w:val="28"/>
-        </w:rPr>
-        <w:t>methods gets invoked</w:t>
-      </w:r>
-    </w:p>
-    <w:p>
-      <w:pPr>
-        <w:pStyle w:val="NoSpacing"/>
-        <w:numPr>
-          <w:ilvl w:val="1"/>
-          <w:numId w:val="12"/>
-        </w:numPr>
-        <w:rPr>
-          <w:sz w:val="28"/>
-          <w:szCs w:val="28"/>
-        </w:rPr>
-      </w:pPr>
-      <w:r>
-        <w:rPr>
-          <w:sz w:val="28"/>
-          <w:szCs w:val="28"/>
-        </w:rPr>
-        <w:t>In this stage you can perform the clean up activity.</w:t>
+          <w:numId w:val="14"/>
+        </w:numPr>
+        <w:rPr>
+          <w:sz w:val="28"/>
+          <w:szCs w:val="28"/>
+        </w:rPr>
+      </w:pPr>
+      <w:r>
+        <w:rPr>
+          <w:sz w:val="28"/>
+          <w:szCs w:val="28"/>
+        </w:rPr>
+        <w:t>There are total 9 implicit object</w:t>
+      </w:r>
+    </w:p>
+    <w:p>
+      <w:pPr>
+        <w:pStyle w:val="NoSpacing"/>
+        <w:ind w:left="360"/>
+        <w:rPr>
+          <w:sz w:val="28"/>
+          <w:szCs w:val="28"/>
+        </w:rPr>
+      </w:pPr>
+    </w:p>
+    <w:tbl>
+      <w:tblPr>
+        <w:tblStyle w:val="TableGrid"/>
+        <w:tblW w:w="0" w:type="auto"/>
+        <w:tblInd w:w="720" w:type="dxa"/>
+        <w:tblLook w:val="04A0" w:firstRow="1" w:lastRow="0" w:firstColumn="1" w:lastColumn="0" w:noHBand="0" w:noVBand="1"/>
+      </w:tblPr>
+      <w:tblGrid>
+        <w:gridCol w:w="2785"/>
+        <w:gridCol w:w="4320"/>
+      </w:tblGrid>
+      <w:tr>
+        <w:trPr>
+          <w:trHeight w:val="242"/>
+        </w:trPr>
+        <w:tc>
+          <w:tcPr>
+            <w:tcW w:w="2785" w:type="dxa"/>
+            <w:shd w:val="clear" w:color="auto" w:fill="A6A6A6" w:themeFill="background1" w:themeFillShade="A6"/>
+          </w:tcPr>
+          <w:p>
+            <w:pPr>
+              <w:pStyle w:val="NoSpacing"/>
+              <w:rPr>
+                <w:b/>
+                <w:bCs/>
+                <w:sz w:val="28"/>
+                <w:szCs w:val="28"/>
+              </w:rPr>
+            </w:pPr>
+            <w:r>
+              <w:rPr>
+                <w:b/>
+                <w:bCs/>
+                <w:sz w:val="28"/>
+                <w:szCs w:val="28"/>
+              </w:rPr>
+              <w:t>Object Name</w:t>
+            </w:r>
+          </w:p>
+        </w:tc>
+        <w:tc>
+          <w:tcPr>
+            <w:tcW w:w="4320" w:type="dxa"/>
+            <w:shd w:val="clear" w:color="auto" w:fill="A6A6A6" w:themeFill="background1" w:themeFillShade="A6"/>
+          </w:tcPr>
+          <w:p>
+            <w:pPr>
+              <w:pStyle w:val="NoSpacing"/>
+              <w:rPr>
+                <w:b/>
+                <w:bCs/>
+                <w:color w:val="000000" w:themeColor="text1"/>
+                <w:sz w:val="28"/>
+                <w:szCs w:val="28"/>
+              </w:rPr>
+            </w:pPr>
+            <w:r>
+              <w:rPr>
+                <w:b/>
+                <w:bCs/>
+                <w:sz w:val="28"/>
+                <w:szCs w:val="28"/>
+              </w:rPr>
+              <w:t>Class/</w:t>
+            </w:r>
+            <w:r>
+              <w:rPr>
+                <w:b/>
+                <w:bCs/>
+                <w:sz w:val="28"/>
+                <w:szCs w:val="28"/>
+              </w:rPr>
+              <w:t>Interface</w:t>
+            </w:r>
+          </w:p>
+        </w:tc>
+      </w:tr>
+      <w:tr>
+        <w:tc>
+          <w:tcPr>
+            <w:tcW w:w="2785" w:type="dxa"/>
+          </w:tcPr>
+          <w:p>
+            <w:pPr>
+              <w:pStyle w:val="NoSpacing"/>
+              <w:rPr>
+                <w:sz w:val="28"/>
+                <w:szCs w:val="28"/>
+              </w:rPr>
+            </w:pPr>
+            <w:r>
+              <w:rPr>
+                <w:sz w:val="28"/>
+                <w:szCs w:val="28"/>
+              </w:rPr>
+              <w:t>request</w:t>
+            </w:r>
+          </w:p>
+        </w:tc>
+        <w:tc>
+          <w:tcPr>
+            <w:tcW w:w="4320" w:type="dxa"/>
+          </w:tcPr>
+          <w:p>
+            <w:pPr>
+              <w:pStyle w:val="NoSpacing"/>
+              <w:rPr>
+                <w:sz w:val="28"/>
+                <w:szCs w:val="28"/>
+              </w:rPr>
+            </w:pPr>
+            <w:r>
+              <w:rPr>
+                <w:sz w:val="28"/>
+                <w:szCs w:val="28"/>
+              </w:rPr>
+              <w:t>HttpServletRequest</w:t>
+            </w:r>
+          </w:p>
+        </w:tc>
+      </w:tr>
+      <w:tr>
+        <w:tc>
+          <w:tcPr>
+            <w:tcW w:w="2785" w:type="dxa"/>
+          </w:tcPr>
+          <w:p>
+            <w:pPr>
+              <w:pStyle w:val="NoSpacing"/>
+              <w:rPr>
+                <w:sz w:val="28"/>
+                <w:szCs w:val="28"/>
+              </w:rPr>
+            </w:pPr>
+            <w:r>
+              <w:rPr>
+                <w:sz w:val="28"/>
+                <w:szCs w:val="28"/>
+              </w:rPr>
+              <w:t>r</w:t>
+            </w:r>
+            <w:r>
+              <w:rPr>
+                <w:sz w:val="28"/>
+                <w:szCs w:val="28"/>
+              </w:rPr>
+              <w:t>esponse</w:t>
+            </w:r>
+          </w:p>
+        </w:tc>
+        <w:tc>
+          <w:tcPr>
+            <w:tcW w:w="4320" w:type="dxa"/>
+          </w:tcPr>
+          <w:p>
+            <w:pPr>
+              <w:pStyle w:val="NoSpacing"/>
+              <w:rPr>
+                <w:sz w:val="28"/>
+                <w:szCs w:val="28"/>
+              </w:rPr>
+            </w:pPr>
+            <w:r>
+              <w:rPr>
+                <w:sz w:val="28"/>
+                <w:szCs w:val="28"/>
+              </w:rPr>
+              <w:t>HttpServletRe</w:t>
+            </w:r>
+            <w:r>
+              <w:rPr>
+                <w:sz w:val="28"/>
+                <w:szCs w:val="28"/>
+              </w:rPr>
+              <w:t>sponse</w:t>
+            </w:r>
+          </w:p>
+        </w:tc>
+      </w:tr>
+      <w:tr>
+        <w:tc>
+          <w:tcPr>
+            <w:tcW w:w="2785" w:type="dxa"/>
+          </w:tcPr>
+          <w:p>
+            <w:pPr>
+              <w:pStyle w:val="NoSpacing"/>
+              <w:rPr>
+                <w:sz w:val="28"/>
+                <w:szCs w:val="28"/>
+              </w:rPr>
+            </w:pPr>
+            <w:r>
+              <w:rPr>
+                <w:sz w:val="28"/>
+                <w:szCs w:val="28"/>
+              </w:rPr>
+              <w:t>s</w:t>
+            </w:r>
+            <w:r>
+              <w:rPr>
+                <w:sz w:val="28"/>
+                <w:szCs w:val="28"/>
+              </w:rPr>
+              <w:t>ession</w:t>
+            </w:r>
+          </w:p>
+        </w:tc>
+        <w:tc>
+          <w:tcPr>
+            <w:tcW w:w="4320" w:type="dxa"/>
+          </w:tcPr>
+          <w:p>
+            <w:pPr>
+              <w:pStyle w:val="NoSpacing"/>
+              <w:rPr>
+                <w:sz w:val="28"/>
+                <w:szCs w:val="28"/>
+              </w:rPr>
+            </w:pPr>
+            <w:r>
+              <w:rPr>
+                <w:sz w:val="28"/>
+                <w:szCs w:val="28"/>
+              </w:rPr>
+              <w:t>HttpSession</w:t>
+            </w:r>
+          </w:p>
+        </w:tc>
+      </w:tr>
+      <w:tr>
+        <w:tc>
+          <w:tcPr>
+            <w:tcW w:w="2785" w:type="dxa"/>
+          </w:tcPr>
+          <w:p>
+            <w:pPr>
+              <w:pStyle w:val="NoSpacing"/>
+              <w:rPr>
+                <w:sz w:val="28"/>
+                <w:szCs w:val="28"/>
+              </w:rPr>
+            </w:pPr>
+            <w:r>
+              <w:rPr>
+                <w:sz w:val="28"/>
+                <w:szCs w:val="28"/>
+              </w:rPr>
+              <w:t>o</w:t>
+            </w:r>
+            <w:r>
+              <w:rPr>
+                <w:sz w:val="28"/>
+                <w:szCs w:val="28"/>
+              </w:rPr>
+              <w:t>ut</w:t>
+            </w:r>
+          </w:p>
+        </w:tc>
+        <w:tc>
+          <w:tcPr>
+            <w:tcW w:w="4320" w:type="dxa"/>
+          </w:tcPr>
+          <w:p>
+            <w:pPr>
+              <w:pStyle w:val="NoSpacing"/>
+              <w:rPr>
+                <w:sz w:val="28"/>
+                <w:szCs w:val="28"/>
+              </w:rPr>
+            </w:pPr>
+            <w:r>
+              <w:rPr>
+                <w:sz w:val="28"/>
+                <w:szCs w:val="28"/>
+              </w:rPr>
+              <w:t>PrintWirter/JSPWiter</w:t>
+            </w:r>
+          </w:p>
+        </w:tc>
+      </w:tr>
+      <w:tr>
+        <w:tc>
+          <w:tcPr>
+            <w:tcW w:w="2785" w:type="dxa"/>
+          </w:tcPr>
+          <w:p>
+            <w:pPr>
+              <w:pStyle w:val="NoSpacing"/>
+              <w:rPr>
+                <w:sz w:val="28"/>
+                <w:szCs w:val="28"/>
+              </w:rPr>
+            </w:pPr>
+            <w:r>
+              <w:rPr>
+                <w:sz w:val="28"/>
+                <w:szCs w:val="28"/>
+              </w:rPr>
+              <w:t>e</w:t>
+            </w:r>
+            <w:r>
+              <w:rPr>
+                <w:sz w:val="28"/>
+                <w:szCs w:val="28"/>
+              </w:rPr>
+              <w:t>xception</w:t>
+            </w:r>
+          </w:p>
+        </w:tc>
+        <w:tc>
+          <w:tcPr>
+            <w:tcW w:w="4320" w:type="dxa"/>
+          </w:tcPr>
+          <w:p>
+            <w:pPr>
+              <w:pStyle w:val="NoSpacing"/>
+              <w:rPr>
+                <w:sz w:val="28"/>
+                <w:szCs w:val="28"/>
+              </w:rPr>
+            </w:pPr>
+            <w:r>
+              <w:rPr>
+                <w:sz w:val="28"/>
+                <w:szCs w:val="28"/>
+              </w:rPr>
+              <w:t>Throwable</w:t>
+            </w:r>
+          </w:p>
+        </w:tc>
+      </w:tr>
+      <w:tr>
+        <w:tc>
+          <w:tcPr>
+            <w:tcW w:w="2785" w:type="dxa"/>
+          </w:tcPr>
+          <w:p>
+            <w:pPr>
+              <w:pStyle w:val="NoSpacing"/>
+              <w:rPr>
+                <w:sz w:val="28"/>
+                <w:szCs w:val="28"/>
+              </w:rPr>
+            </w:pPr>
+            <w:r>
+              <w:rPr>
+                <w:sz w:val="28"/>
+                <w:szCs w:val="28"/>
+              </w:rPr>
+              <w:t>c</w:t>
+            </w:r>
+            <w:r>
+              <w:rPr>
+                <w:sz w:val="28"/>
+                <w:szCs w:val="28"/>
+              </w:rPr>
+              <w:t>onfig</w:t>
+            </w:r>
+          </w:p>
+        </w:tc>
+        <w:tc>
+          <w:tcPr>
+            <w:tcW w:w="4320" w:type="dxa"/>
+          </w:tcPr>
+          <w:p>
+            <w:pPr>
+              <w:pStyle w:val="NoSpacing"/>
+              <w:rPr>
+                <w:sz w:val="28"/>
+                <w:szCs w:val="28"/>
+              </w:rPr>
+            </w:pPr>
+            <w:r>
+              <w:rPr>
+                <w:sz w:val="28"/>
+                <w:szCs w:val="28"/>
+              </w:rPr>
+              <w:t>ServletConfig</w:t>
+            </w:r>
+          </w:p>
+        </w:tc>
+      </w:tr>
+      <w:tr>
+        <w:tc>
+          <w:tcPr>
+            <w:tcW w:w="2785" w:type="dxa"/>
+          </w:tcPr>
+          <w:p>
+            <w:pPr>
+              <w:pStyle w:val="NoSpacing"/>
+              <w:rPr>
+                <w:sz w:val="28"/>
+                <w:szCs w:val="28"/>
+              </w:rPr>
+            </w:pPr>
+            <w:r>
+              <w:rPr>
+                <w:sz w:val="28"/>
+                <w:szCs w:val="28"/>
+              </w:rPr>
+              <w:t>pageContext</w:t>
+            </w:r>
+          </w:p>
+        </w:tc>
+        <w:tc>
+          <w:tcPr>
+            <w:tcW w:w="4320" w:type="dxa"/>
+          </w:tcPr>
+          <w:p>
+            <w:pPr>
+              <w:pStyle w:val="NoSpacing"/>
+              <w:rPr>
+                <w:sz w:val="28"/>
+                <w:szCs w:val="28"/>
+              </w:rPr>
+            </w:pPr>
+            <w:r>
+              <w:rPr>
+                <w:sz w:val="28"/>
+                <w:szCs w:val="28"/>
+              </w:rPr>
+              <w:t>PageContext</w:t>
+            </w:r>
+          </w:p>
+        </w:tc>
+      </w:tr>
+      <w:tr>
+        <w:tc>
+          <w:tcPr>
+            <w:tcW w:w="2785" w:type="dxa"/>
+          </w:tcPr>
+          <w:p>
+            <w:pPr>
+              <w:pStyle w:val="NoSpacing"/>
+              <w:rPr>
+                <w:sz w:val="28"/>
+                <w:szCs w:val="28"/>
+              </w:rPr>
+            </w:pPr>
+            <w:r>
+              <w:rPr>
+                <w:sz w:val="28"/>
+                <w:szCs w:val="28"/>
+              </w:rPr>
+              <w:t>application</w:t>
+            </w:r>
+          </w:p>
+        </w:tc>
+        <w:tc>
+          <w:tcPr>
+            <w:tcW w:w="4320" w:type="dxa"/>
+          </w:tcPr>
+          <w:p>
+            <w:pPr>
+              <w:pStyle w:val="NoSpacing"/>
+              <w:rPr>
+                <w:sz w:val="28"/>
+                <w:szCs w:val="28"/>
+              </w:rPr>
+            </w:pPr>
+            <w:r>
+              <w:rPr>
+                <w:sz w:val="28"/>
+                <w:szCs w:val="28"/>
+              </w:rPr>
+              <w:t>ServletContext</w:t>
+            </w:r>
+          </w:p>
+        </w:tc>
+      </w:tr>
+      <w:tr>
+        <w:tc>
+          <w:tcPr>
+            <w:tcW w:w="2785" w:type="dxa"/>
+          </w:tcPr>
+          <w:p>
+            <w:pPr>
+              <w:pStyle w:val="NoSpacing"/>
+              <w:rPr>
+                <w:sz w:val="28"/>
+                <w:szCs w:val="28"/>
+              </w:rPr>
+            </w:pPr>
+            <w:r>
+              <w:rPr>
+                <w:sz w:val="28"/>
+                <w:szCs w:val="28"/>
+              </w:rPr>
+              <w:t>page</w:t>
+            </w:r>
+          </w:p>
+        </w:tc>
+        <w:tc>
+          <w:tcPr>
+            <w:tcW w:w="4320" w:type="dxa"/>
+          </w:tcPr>
+          <w:p>
+            <w:pPr>
+              <w:pStyle w:val="NoSpacing"/>
+              <w:rPr>
+                <w:sz w:val="28"/>
+                <w:szCs w:val="28"/>
+              </w:rPr>
+            </w:pPr>
+            <w:r>
+              <w:rPr>
+                <w:sz w:val="28"/>
+                <w:szCs w:val="28"/>
+              </w:rPr>
+              <w:t>this</w:t>
+            </w:r>
+            <w:r>
+              <w:rPr>
+                <w:sz w:val="28"/>
+                <w:szCs w:val="28"/>
+              </w:rPr>
+              <w:t xml:space="preserve"> (current class Object)</w:t>
+            </w:r>
+          </w:p>
+        </w:tc>
+      </w:tr>
+    </w:tbl>
+    <w:p>
+      <w:pPr>
+        <w:pStyle w:val="NoSpacing"/>
+        <w:rPr>
+          <w:sz w:val="28"/>
+          <w:szCs w:val="28"/>
+        </w:rPr>
+      </w:pPr>
+    </w:p>
+    <w:p>
+      <w:pPr>
+        <w:pStyle w:val="NoSpacing"/>
+        <w:rPr>
+          <w:b/>
+          <w:bCs/>
+          <w:color w:val="FF0000"/>
+          <w:sz w:val="28"/>
+          <w:szCs w:val="28"/>
+        </w:rPr>
+      </w:pPr>
+      <w:r>
+        <w:rPr>
+          <w:b/>
+          <w:bCs/>
+          <w:color w:val="FF0000"/>
+          <w:sz w:val="28"/>
+          <w:szCs w:val="28"/>
+        </w:rPr>
+        <w:t>Note : All these objects are only accessible inside a Scriptlet</w:t>
+      </w:r>
+      <w:r>
+        <w:rPr>
+          <w:b/>
+          <w:bCs/>
+          <w:color w:val="FF0000"/>
+          <w:sz w:val="28"/>
+          <w:szCs w:val="28"/>
+        </w:rPr>
+        <w:t xml:space="preserve"> (&lt;%  %&gt;)</w:t>
+      </w:r>
+      <w:r>
+        <w:rPr>
+          <w:b/>
+          <w:bCs/>
+          <w:color w:val="FF0000"/>
+          <w:sz w:val="28"/>
+          <w:szCs w:val="28"/>
+        </w:rPr>
+        <w:t xml:space="preserve"> and Expression</w:t>
+      </w:r>
+      <w:r>
+        <w:rPr>
+          <w:b/>
+          <w:bCs/>
+          <w:color w:val="FF0000"/>
+          <w:sz w:val="28"/>
+          <w:szCs w:val="28"/>
+        </w:rPr>
+        <w:t xml:space="preserve"> (&lt;%=   %&gt;)</w:t>
+      </w:r>
+      <w:r>
+        <w:rPr>
+          <w:b/>
+          <w:bCs/>
+          <w:color w:val="FF0000"/>
+          <w:sz w:val="28"/>
+          <w:szCs w:val="28"/>
+        </w:rPr>
+        <w:t xml:space="preserve"> tag.</w:t>
       </w:r>
     </w:p>
     <w:sectPr>
@@ -4463,6 +5980,95 @@
     </w:lvl>
   </w:abstractNum>
   <w:abstractNum w:abstractNumId="5" w15:restartNumberingAfterBreak="0">
+    <w:nsid w:val="3D982022"/>
+    <w:multiLevelType w:val="hybridMultilevel"/>
+    <w:tmpl w:val="CC626CBE"/>
+    <w:lvl w:ilvl="0" w:tplc="259E6C0E">
+      <w:start w:val="1"/>
+      <w:numFmt w:val="decimal"/>
+      <w:lvlText w:val="%1."/>
+      <w:lvlJc w:val="left"/>
+      <w:pPr>
+        <w:ind w:left="720" w:hanging="360"/>
+      </w:pPr>
+      <w:rPr>
+        <w:rFonts w:hint="default"/>
+      </w:rPr>
+    </w:lvl>
+    <w:lvl w:ilvl="1" w:tplc="04090019" w:tentative="1">
+      <w:start w:val="1"/>
+      <w:numFmt w:val="lowerLetter"/>
+      <w:lvlText w:val="%2."/>
+      <w:lvlJc w:val="left"/>
+      <w:pPr>
+        <w:ind w:left="1440" w:hanging="360"/>
+      </w:pPr>
+    </w:lvl>
+    <w:lvl w:ilvl="2" w:tplc="0409001B" w:tentative="1">
+      <w:start w:val="1"/>
+      <w:numFmt w:val="lowerRoman"/>
+      <w:lvlText w:val="%3."/>
+      <w:lvlJc w:val="right"/>
+      <w:pPr>
+        <w:ind w:left="2160" w:hanging="180"/>
+      </w:pPr>
+    </w:lvl>
+    <w:lvl w:ilvl="3" w:tplc="0409000F" w:tentative="1">
+      <w:start w:val="1"/>
+      <w:numFmt w:val="decimal"/>
+      <w:lvlText w:val="%4."/>
+      <w:lvlJc w:val="left"/>
+      <w:pPr>
+        <w:ind w:left="2880" w:hanging="360"/>
+      </w:pPr>
+    </w:lvl>
+    <w:lvl w:ilvl="4" w:tplc="04090019" w:tentative="1">
+      <w:start w:val="1"/>
+      <w:numFmt w:val="lowerLetter"/>
+      <w:lvlText w:val="%5."/>
+      <w:lvlJc w:val="left"/>
+      <w:pPr>
+        <w:ind w:left="3600" w:hanging="360"/>
+      </w:pPr>
+    </w:lvl>
+    <w:lvl w:ilvl="5" w:tplc="0409001B" w:tentative="1">
+      <w:start w:val="1"/>
+      <w:numFmt w:val="lowerRoman"/>
+      <w:lvlText w:val="%6."/>
+      <w:lvlJc w:val="right"/>
+      <w:pPr>
+        <w:ind w:left="4320" w:hanging="180"/>
+      </w:pPr>
+    </w:lvl>
+    <w:lvl w:ilvl="6" w:tplc="0409000F" w:tentative="1">
+      <w:start w:val="1"/>
+      <w:numFmt w:val="decimal"/>
+      <w:lvlText w:val="%7."/>
+      <w:lvlJc w:val="left"/>
+      <w:pPr>
+        <w:ind w:left="5040" w:hanging="360"/>
+      </w:pPr>
+    </w:lvl>
+    <w:lvl w:ilvl="7" w:tplc="04090019" w:tentative="1">
+      <w:start w:val="1"/>
+      <w:numFmt w:val="lowerLetter"/>
+      <w:lvlText w:val="%8."/>
+      <w:lvlJc w:val="left"/>
+      <w:pPr>
+        <w:ind w:left="5760" w:hanging="360"/>
+      </w:pPr>
+    </w:lvl>
+    <w:lvl w:ilvl="8" w:tplc="0409001B" w:tentative="1">
+      <w:start w:val="1"/>
+      <w:numFmt w:val="lowerRoman"/>
+      <w:lvlText w:val="%9."/>
+      <w:lvlJc w:val="right"/>
+      <w:pPr>
+        <w:ind w:left="6480" w:hanging="180"/>
+      </w:pPr>
+    </w:lvl>
+  </w:abstractNum>
+  <w:abstractNum w:abstractNumId="6" w15:restartNumberingAfterBreak="0">
     <w:nsid w:val="49CD7531"/>
     <w:multiLevelType w:val="hybridMultilevel"/>
     <w:tmpl w:val="9BE08C20"/>
@@ -4551,7 +6157,7 @@
       </w:pPr>
     </w:lvl>
   </w:abstractNum>
-  <w:abstractNum w:abstractNumId="6" w15:restartNumberingAfterBreak="0">
+  <w:abstractNum w:abstractNumId="7" w15:restartNumberingAfterBreak="0">
     <w:nsid w:val="4BB778F1"/>
     <w:multiLevelType w:val="hybridMultilevel"/>
     <w:tmpl w:val="60E80F3E"/>
@@ -4640,7 +6246,7 @@
       </w:pPr>
     </w:lvl>
   </w:abstractNum>
-  <w:abstractNum w:abstractNumId="7" w15:restartNumberingAfterBreak="0">
+  <w:abstractNum w:abstractNumId="8" w15:restartNumberingAfterBreak="0">
     <w:nsid w:val="4E140F43"/>
     <w:multiLevelType w:val="hybridMultilevel"/>
     <w:tmpl w:val="17DE1A28"/>
@@ -4729,7 +6335,7 @@
       </w:pPr>
     </w:lvl>
   </w:abstractNum>
-  <w:abstractNum w:abstractNumId="8" w15:restartNumberingAfterBreak="0">
+  <w:abstractNum w:abstractNumId="9" w15:restartNumberingAfterBreak="0">
     <w:nsid w:val="5C561FBF"/>
     <w:multiLevelType w:val="hybridMultilevel"/>
     <w:tmpl w:val="43849A2C"/>
@@ -4818,7 +6424,96 @@
       </w:pPr>
     </w:lvl>
   </w:abstractNum>
-  <w:abstractNum w:abstractNumId="9" w15:restartNumberingAfterBreak="0">
+  <w:abstractNum w:abstractNumId="10" w15:restartNumberingAfterBreak="0">
+    <w:nsid w:val="60671AC5"/>
+    <w:multiLevelType w:val="hybridMultilevel"/>
+    <w:tmpl w:val="D0168082"/>
+    <w:lvl w:ilvl="0" w:tplc="615C79D8">
+      <w:start w:val="1"/>
+      <w:numFmt w:val="decimal"/>
+      <w:lvlText w:val="%1."/>
+      <w:lvlJc w:val="left"/>
+      <w:pPr>
+        <w:ind w:left="720" w:hanging="360"/>
+      </w:pPr>
+      <w:rPr>
+        <w:rFonts w:hint="default"/>
+      </w:rPr>
+    </w:lvl>
+    <w:lvl w:ilvl="1" w:tplc="04090019" w:tentative="1">
+      <w:start w:val="1"/>
+      <w:numFmt w:val="lowerLetter"/>
+      <w:lvlText w:val="%2."/>
+      <w:lvlJc w:val="left"/>
+      <w:pPr>
+        <w:ind w:left="1440" w:hanging="360"/>
+      </w:pPr>
+    </w:lvl>
+    <w:lvl w:ilvl="2" w:tplc="0409001B" w:tentative="1">
+      <w:start w:val="1"/>
+      <w:numFmt w:val="lowerRoman"/>
+      <w:lvlText w:val="%3."/>
+      <w:lvlJc w:val="right"/>
+      <w:pPr>
+        <w:ind w:left="2160" w:hanging="180"/>
+      </w:pPr>
+    </w:lvl>
+    <w:lvl w:ilvl="3" w:tplc="0409000F" w:tentative="1">
+      <w:start w:val="1"/>
+      <w:numFmt w:val="decimal"/>
+      <w:lvlText w:val="%4."/>
+      <w:lvlJc w:val="left"/>
+      <w:pPr>
+        <w:ind w:left="2880" w:hanging="360"/>
+      </w:pPr>
+    </w:lvl>
+    <w:lvl w:ilvl="4" w:tplc="04090019" w:tentative="1">
+      <w:start w:val="1"/>
+      <w:numFmt w:val="lowerLetter"/>
+      <w:lvlText w:val="%5."/>
+      <w:lvlJc w:val="left"/>
+      <w:pPr>
+        <w:ind w:left="3600" w:hanging="360"/>
+      </w:pPr>
+    </w:lvl>
+    <w:lvl w:ilvl="5" w:tplc="0409001B" w:tentative="1">
+      <w:start w:val="1"/>
+      <w:numFmt w:val="lowerRoman"/>
+      <w:lvlText w:val="%6."/>
+      <w:lvlJc w:val="right"/>
+      <w:pPr>
+        <w:ind w:left="4320" w:hanging="180"/>
+      </w:pPr>
+    </w:lvl>
+    <w:lvl w:ilvl="6" w:tplc="0409000F" w:tentative="1">
+      <w:start w:val="1"/>
+      <w:numFmt w:val="decimal"/>
+      <w:lvlText w:val="%7."/>
+      <w:lvlJc w:val="left"/>
+      <w:pPr>
+        <w:ind w:left="5040" w:hanging="360"/>
+      </w:pPr>
+    </w:lvl>
+    <w:lvl w:ilvl="7" w:tplc="04090019" w:tentative="1">
+      <w:start w:val="1"/>
+      <w:numFmt w:val="lowerLetter"/>
+      <w:lvlText w:val="%8."/>
+      <w:lvlJc w:val="left"/>
+      <w:pPr>
+        <w:ind w:left="5760" w:hanging="360"/>
+      </w:pPr>
+    </w:lvl>
+    <w:lvl w:ilvl="8" w:tplc="0409001B" w:tentative="1">
+      <w:start w:val="1"/>
+      <w:numFmt w:val="lowerRoman"/>
+      <w:lvlText w:val="%9."/>
+      <w:lvlJc w:val="right"/>
+      <w:pPr>
+        <w:ind w:left="6480" w:hanging="180"/>
+      </w:pPr>
+    </w:lvl>
+  </w:abstractNum>
+  <w:abstractNum w:abstractNumId="11" w15:restartNumberingAfterBreak="0">
     <w:nsid w:val="66CD0E8F"/>
     <w:multiLevelType w:val="hybridMultilevel"/>
     <w:tmpl w:val="8B26A48C"/>
@@ -4907,7 +6602,7 @@
       </w:pPr>
     </w:lvl>
   </w:abstractNum>
-  <w:abstractNum w:abstractNumId="10" w15:restartNumberingAfterBreak="0">
+  <w:abstractNum w:abstractNumId="12" w15:restartNumberingAfterBreak="0">
     <w:nsid w:val="774846AE"/>
     <w:multiLevelType w:val="hybridMultilevel"/>
     <w:tmpl w:val="00CE1AF6"/>
@@ -4996,7 +6691,7 @@
       </w:pPr>
     </w:lvl>
   </w:abstractNum>
-  <w:abstractNum w:abstractNumId="11" w15:restartNumberingAfterBreak="0">
+  <w:abstractNum w:abstractNumId="13" w15:restartNumberingAfterBreak="0">
     <w:nsid w:val="79127A40"/>
     <w:multiLevelType w:val="hybridMultilevel"/>
     <w:tmpl w:val="2386104A"/>
@@ -5086,7 +6781,7 @@
     </w:lvl>
   </w:abstractNum>
   <w:num w:numId="1" w16cid:durableId="1171026877">
-    <w:abstractNumId w:val="11"/>
+    <w:abstractNumId w:val="13"/>
   </w:num>
   <w:num w:numId="2" w16cid:durableId="1964920898">
     <w:abstractNumId w:val="4"/>
@@ -5098,28 +6793,34 @@
     <w:abstractNumId w:val="3"/>
   </w:num>
   <w:num w:numId="5" w16cid:durableId="1202355833">
-    <w:abstractNumId w:val="5"/>
+    <w:abstractNumId w:val="6"/>
   </w:num>
   <w:num w:numId="6" w16cid:durableId="344669269">
     <w:abstractNumId w:val="2"/>
   </w:num>
   <w:num w:numId="7" w16cid:durableId="897131495">
-    <w:abstractNumId w:val="7"/>
+    <w:abstractNumId w:val="8"/>
   </w:num>
   <w:num w:numId="8" w16cid:durableId="940642680">
-    <w:abstractNumId w:val="8"/>
+    <w:abstractNumId w:val="9"/>
   </w:num>
   <w:num w:numId="9" w16cid:durableId="309990472">
     <w:abstractNumId w:val="0"/>
   </w:num>
   <w:num w:numId="10" w16cid:durableId="841553552">
+    <w:abstractNumId w:val="12"/>
+  </w:num>
+  <w:num w:numId="11" w16cid:durableId="39936192">
+    <w:abstractNumId w:val="11"/>
+  </w:num>
+  <w:num w:numId="12" w16cid:durableId="1121068738">
+    <w:abstractNumId w:val="7"/>
+  </w:num>
+  <w:num w:numId="13" w16cid:durableId="966198513">
     <w:abstractNumId w:val="10"/>
   </w:num>
-  <w:num w:numId="11" w16cid:durableId="39936192">
-    <w:abstractNumId w:val="9"/>
-  </w:num>
-  <w:num w:numId="12" w16cid:durableId="1121068738">
-    <w:abstractNumId w:val="6"/>
+  <w:num w:numId="14" w16cid:durableId="1973707172">
+    <w:abstractNumId w:val="5"/>
   </w:num>
 </w:numbering>
 </file>
@@ -5593,6 +7294,25 @@
       <w:contextualSpacing/>
     </w:pPr>
   </w:style>
+  <w:style w:type="table" w:styleId="TableGrid">
+    <w:name w:val="Table Grid"/>
+    <w:basedOn w:val="TableNormal"/>
+    <w:uiPriority w:val="39"/>
+    <w:rsid w:val="00093489"/>
+    <w:pPr>
+      <w:spacing w:after="0" w:line="240" w:lineRule="auto"/>
+    </w:pPr>
+    <w:tblPr>
+      <w:tblBorders>
+        <w:top w:val="single" w:sz="4" w:space="0" w:color="auto"/>
+        <w:left w:val="single" w:sz="4" w:space="0" w:color="auto"/>
+        <w:bottom w:val="single" w:sz="4" w:space="0" w:color="auto"/>
+        <w:right w:val="single" w:sz="4" w:space="0" w:color="auto"/>
+        <w:insideH w:val="single" w:sz="4" w:space="0" w:color="auto"/>
+        <w:insideV w:val="single" w:sz="4" w:space="0" w:color="auto"/>
+      </w:tblBorders>
+    </w:tblPr>
+  </w:style>
 </w:styles>
 </file>
 

</xml_diff>

<commit_message>
Session Tracking: Cookies, HttpSession
</commit_message>
<xml_diff>
--- a/docs/AdvanceJava.docx
+++ b/docs/AdvanceJava.docx
@@ -874,10 +874,10 @@
             <v:path o:extrusionok="f" gradientshapeok="t" o:connecttype="rect"/>
             <o:lock v:ext="edit" aspectratio="t"/>
           </v:shapetype>
-          <v:shape id="_x0000_i1025" type="#_x0000_t75" style="width:339.45pt;height:200.55pt" o:ole="">
+          <v:shape id="_x0000_i1025" type="#_x0000_t75" style="width:339.65pt;height:200.65pt" o:ole="">
             <v:imagedata r:id="rId7" o:title=""/>
           </v:shape>
-          <o:OLEObject Type="Embed" ProgID="Paint.Picture" ShapeID="_x0000_i1025" DrawAspect="Content" ObjectID="_1716544687" r:id="rId8"/>
+          <o:OLEObject Type="Embed" ProgID="Paint.Picture" ShapeID="_x0000_i1025" DrawAspect="Content" ObjectID="_1716985144" r:id="rId8"/>
         </w:object>
       </w:r>
       <w:r>
@@ -2175,7 +2175,7 @@
           <v:shape id="_x0000_i1026" type="#_x0000_t75" style="width:468pt;height:2in" o:ole="">
             <v:imagedata r:id="rId9" o:title=""/>
           </v:shape>
-          <o:OLEObject Type="Embed" ProgID="Paint.Picture" ShapeID="_x0000_i1026" DrawAspect="Content" ObjectID="_1716544688" r:id="rId10"/>
+          <o:OLEObject Type="Embed" ProgID="Paint.Picture" ShapeID="_x0000_i1026" DrawAspect="Content" ObjectID="_1716985145" r:id="rId10"/>
         </w:object>
       </w:r>
       <w:r>
@@ -6520,14 +6520,15 @@
       </w:pPr>
       <w:r>
         <w:rPr>
+          <w:noProof/>
           <w:color w:val="000000" w:themeColor="text1"/>
           <w:sz w:val="28"/>
           <w:szCs w:val="28"/>
         </w:rPr>
         <w:drawing>
-          <wp:inline distT="0" distB="0" distL="0" distR="0" wp14:anchorId="2C798C45" wp14:editId="7A4ACED7">
-            <wp:extent cx="5943600" cy="375920"/>
-            <wp:effectExtent l="0" t="0" r="0" b="5080"/>
+          <wp:inline distT="0" distB="0" distL="0" distR="0" wp14:anchorId="2C798C45" wp14:editId="247896CD">
+            <wp:extent cx="5224794" cy="330457"/>
+            <wp:effectExtent l="0" t="0" r="0" b="0"/>
             <wp:docPr id="3" name="Picture 3"/>
             <wp:cNvGraphicFramePr>
               <a:graphicFrameLocks xmlns:a="http://schemas.openxmlformats.org/drawingml/2006/main" noChangeAspect="1"/>
@@ -6548,7 +6549,7 @@
                   <pic:spPr>
                     <a:xfrm>
                       <a:off x="0" y="0"/>
-                      <a:ext cx="5943600" cy="375920"/>
+                      <a:ext cx="5304052" cy="335470"/>
                     </a:xfrm>
                     <a:prstGeom prst="rect">
                       <a:avLst/>
@@ -6597,15 +6598,16 @@
         <w:rPr>
           <w:b/>
           <w:bCs/>
+          <w:noProof/>
           <w:color w:val="FF0000"/>
           <w:sz w:val="28"/>
           <w:szCs w:val="28"/>
           <w:u w:val="single"/>
         </w:rPr>
         <w:drawing>
-          <wp:inline distT="0" distB="0" distL="0" distR="0" wp14:anchorId="268878AF" wp14:editId="4887DE25">
-            <wp:extent cx="5943600" cy="1027430"/>
-            <wp:effectExtent l="0" t="0" r="0" b="1270"/>
+          <wp:inline distT="0" distB="0" distL="0" distR="0" wp14:anchorId="268878AF" wp14:editId="60B809CC">
+            <wp:extent cx="5229684" cy="904020"/>
+            <wp:effectExtent l="0" t="0" r="0" b="0"/>
             <wp:docPr id="2" name="Picture 2"/>
             <wp:cNvGraphicFramePr>
               <a:graphicFrameLocks xmlns:a="http://schemas.openxmlformats.org/drawingml/2006/main" noChangeAspect="1"/>
@@ -6626,7 +6628,7 @@
                   <pic:spPr>
                     <a:xfrm>
                       <a:off x="0" y="0"/>
-                      <a:ext cx="5943600" cy="1027430"/>
+                      <a:ext cx="5276367" cy="912090"/>
                     </a:xfrm>
                     <a:prstGeom prst="rect">
                       <a:avLst/>
@@ -6700,8 +6702,545 @@
           <w:sz w:val="28"/>
           <w:szCs w:val="28"/>
         </w:rPr>
-        <w:t xml:space="preserve">Is use to maintain the user details at client side. </w:t>
-      </w:r>
+        <w:t xml:space="preserve">Is use to maintain the user details at </w:t>
+      </w:r>
+      <w:r>
+        <w:rPr>
+          <w:color w:val="000000" w:themeColor="text1"/>
+          <w:sz w:val="28"/>
+          <w:szCs w:val="28"/>
+          <w:highlight w:val="yellow"/>
+        </w:rPr>
+        <w:t>client side</w:t>
+      </w:r>
+      <w:r>
+        <w:rPr>
+          <w:color w:val="000000" w:themeColor="text1"/>
+          <w:sz w:val="28"/>
+          <w:szCs w:val="28"/>
+        </w:rPr>
+        <w:t xml:space="preserve">. </w:t>
+      </w:r>
+    </w:p>
+    <w:p>
+      <w:pPr>
+        <w:pStyle w:val="NoSpacing"/>
+        <w:numPr>
+          <w:ilvl w:val="2"/>
+          <w:numId w:val="15"/>
+        </w:numPr>
+        <w:rPr>
+          <w:b/>
+          <w:bCs/>
+          <w:color w:val="FF0000"/>
+          <w:sz w:val="28"/>
+          <w:szCs w:val="28"/>
+          <w:u w:val="single"/>
+        </w:rPr>
+      </w:pPr>
+      <w:r>
+        <w:rPr>
+          <w:color w:val="000000" w:themeColor="text1"/>
+          <w:sz w:val="28"/>
+          <w:szCs w:val="28"/>
+        </w:rPr>
+        <w:t>Cookies created at the server side and sends at the client side.</w:t>
+      </w:r>
+    </w:p>
+    <w:p>
+      <w:pPr>
+        <w:pStyle w:val="NoSpacing"/>
+        <w:numPr>
+          <w:ilvl w:val="2"/>
+          <w:numId w:val="15"/>
+        </w:numPr>
+        <w:rPr>
+          <w:b/>
+          <w:bCs/>
+          <w:color w:val="FF0000"/>
+          <w:sz w:val="28"/>
+          <w:szCs w:val="28"/>
+          <w:u w:val="single"/>
+        </w:rPr>
+      </w:pPr>
+      <w:r>
+        <w:rPr>
+          <w:color w:val="000000" w:themeColor="text1"/>
+          <w:sz w:val="28"/>
+          <w:szCs w:val="28"/>
+        </w:rPr>
+        <w:t>The cookies which store at client side will be send to server with every request.</w:t>
+      </w:r>
+    </w:p>
+    <w:p>
+      <w:pPr>
+        <w:pStyle w:val="NoSpacing"/>
+        <w:numPr>
+          <w:ilvl w:val="2"/>
+          <w:numId w:val="15"/>
+        </w:numPr>
+        <w:rPr>
+          <w:b/>
+          <w:bCs/>
+          <w:color w:val="FF0000"/>
+          <w:sz w:val="28"/>
+          <w:szCs w:val="28"/>
+          <w:u w:val="single"/>
+        </w:rPr>
+      </w:pPr>
+      <w:r>
+        <w:rPr>
+          <w:color w:val="000000" w:themeColor="text1"/>
+          <w:sz w:val="28"/>
+          <w:szCs w:val="28"/>
+        </w:rPr>
+        <w:t>There can be multiple cookies created for a single application. There can be 40-41 cookies store at client side.</w:t>
+      </w:r>
+    </w:p>
+    <w:p>
+      <w:pPr>
+        <w:pStyle w:val="NoSpacing"/>
+        <w:numPr>
+          <w:ilvl w:val="2"/>
+          <w:numId w:val="15"/>
+        </w:numPr>
+        <w:rPr>
+          <w:b/>
+          <w:bCs/>
+          <w:color w:val="FF0000"/>
+          <w:sz w:val="28"/>
+          <w:szCs w:val="28"/>
+          <w:u w:val="single"/>
+        </w:rPr>
+      </w:pPr>
+      <w:r>
+        <w:rPr>
+          <w:color w:val="000000" w:themeColor="text1"/>
+          <w:sz w:val="28"/>
+          <w:szCs w:val="28"/>
+        </w:rPr>
+        <w:t>Create a cookie and send to Client side</w:t>
+      </w:r>
+    </w:p>
+    <w:p>
+      <w:pPr>
+        <w:pStyle w:val="ListParagraph"/>
+        <w:autoSpaceDE w:val="0"/>
+        <w:autoSpaceDN w:val="0"/>
+        <w:adjustRightInd w:val="0"/>
+        <w:spacing w:after="0" w:line="240" w:lineRule="auto"/>
+        <w:ind w:left="1440" w:firstLine="720"/>
+        <w:rPr>
+          <w:rFonts w:ascii="Consolas" w:hAnsi="Consolas" w:cs="Consolas"/>
+          <w:sz w:val="20"/>
+          <w:szCs w:val="20"/>
+        </w:rPr>
+      </w:pPr>
+      <w:r>
+        <w:rPr>
+          <w:rFonts w:ascii="Consolas" w:hAnsi="Consolas" w:cs="Consolas"/>
+          <w:color w:val="000000"/>
+          <w:sz w:val="20"/>
+          <w:szCs w:val="20"/>
+        </w:rPr>
+        <w:t xml:space="preserve">Cookie </w:t>
+      </w:r>
+      <w:r>
+        <w:rPr>
+          <w:rFonts w:ascii="Consolas" w:hAnsi="Consolas" w:cs="Consolas"/>
+          <w:color w:val="6A3E3E"/>
+          <w:sz w:val="20"/>
+          <w:szCs w:val="20"/>
+        </w:rPr>
+        <w:t>ck</w:t>
+      </w:r>
+      <w:r>
+        <w:rPr>
+          <w:rFonts w:ascii="Consolas" w:hAnsi="Consolas" w:cs="Consolas"/>
+          <w:color w:val="000000"/>
+          <w:sz w:val="20"/>
+          <w:szCs w:val="20"/>
+        </w:rPr>
+        <w:t xml:space="preserve"> = </w:t>
+      </w:r>
+      <w:r>
+        <w:rPr>
+          <w:rFonts w:ascii="Consolas" w:hAnsi="Consolas" w:cs="Consolas"/>
+          <w:b/>
+          <w:bCs/>
+          <w:color w:val="7F0055"/>
+          <w:sz w:val="20"/>
+          <w:szCs w:val="20"/>
+        </w:rPr>
+        <w:t>new</w:t>
+      </w:r>
+      <w:r>
+        <w:rPr>
+          <w:rFonts w:ascii="Consolas" w:hAnsi="Consolas" w:cs="Consolas"/>
+          <w:color w:val="000000"/>
+          <w:sz w:val="20"/>
+          <w:szCs w:val="20"/>
+        </w:rPr>
+        <w:t xml:space="preserve"> </w:t>
+      </w:r>
+      <w:proofErr w:type="gramStart"/>
+      <w:r>
+        <w:rPr>
+          <w:rFonts w:ascii="Consolas" w:hAnsi="Consolas" w:cs="Consolas"/>
+          <w:color w:val="000000"/>
+          <w:sz w:val="20"/>
+          <w:szCs w:val="20"/>
+        </w:rPr>
+        <w:t>Cookie(</w:t>
+      </w:r>
+      <w:proofErr w:type="gramEnd"/>
+      <w:r>
+        <w:rPr>
+          <w:rFonts w:ascii="Consolas" w:hAnsi="Consolas" w:cs="Consolas"/>
+          <w:color w:val="2A00FF"/>
+          <w:sz w:val="20"/>
+          <w:szCs w:val="20"/>
+        </w:rPr>
+        <w:t>“Name”</w:t>
+      </w:r>
+      <w:r>
+        <w:rPr>
+          <w:rFonts w:ascii="Consolas" w:hAnsi="Consolas" w:cs="Consolas"/>
+          <w:color w:val="000000"/>
+          <w:sz w:val="20"/>
+          <w:szCs w:val="20"/>
+        </w:rPr>
+        <w:t xml:space="preserve">, </w:t>
+      </w:r>
+      <w:r>
+        <w:rPr>
+          <w:rFonts w:ascii="Consolas" w:hAnsi="Consolas" w:cs="Consolas"/>
+          <w:color w:val="6A3E3E"/>
+          <w:sz w:val="20"/>
+          <w:szCs w:val="20"/>
+        </w:rPr>
+        <w:t>“Content”</w:t>
+      </w:r>
+      <w:r>
+        <w:rPr>
+          <w:rFonts w:ascii="Consolas" w:hAnsi="Consolas" w:cs="Consolas"/>
+          <w:color w:val="000000"/>
+          <w:sz w:val="20"/>
+          <w:szCs w:val="20"/>
+        </w:rPr>
+        <w:t xml:space="preserve">); </w:t>
+      </w:r>
+      <w:r>
+        <w:rPr>
+          <w:rFonts w:ascii="Consolas" w:hAnsi="Consolas" w:cs="Consolas"/>
+          <w:color w:val="3F7F5F"/>
+          <w:sz w:val="20"/>
+          <w:szCs w:val="20"/>
+        </w:rPr>
+        <w:t>// To create a Cookie</w:t>
+      </w:r>
+    </w:p>
+    <w:p>
+      <w:pPr>
+        <w:pStyle w:val="NoSpacing"/>
+        <w:ind w:left="720"/>
+        <w:rPr>
+          <w:rFonts w:ascii="Consolas" w:hAnsi="Consolas" w:cs="Consolas"/>
+          <w:color w:val="3F7F5F"/>
+          <w:sz w:val="20"/>
+          <w:szCs w:val="20"/>
+        </w:rPr>
+      </w:pPr>
+      <w:r>
+        <w:rPr>
+          <w:rFonts w:ascii="Consolas" w:hAnsi="Consolas" w:cs="Consolas"/>
+          <w:color w:val="000000"/>
+          <w:sz w:val="20"/>
+          <w:szCs w:val="20"/>
+        </w:rPr>
+        <w:tab/>
+      </w:r>
+      <w:r>
+        <w:rPr>
+          <w:rFonts w:ascii="Consolas" w:hAnsi="Consolas" w:cs="Consolas"/>
+          <w:color w:val="000000"/>
+          <w:sz w:val="20"/>
+          <w:szCs w:val="20"/>
+        </w:rPr>
+        <w:tab/>
+      </w:r>
+      <w:proofErr w:type="spellStart"/>
+      <w:proofErr w:type="gramStart"/>
+      <w:r>
+        <w:rPr>
+          <w:rFonts w:ascii="Consolas" w:hAnsi="Consolas" w:cs="Consolas"/>
+          <w:color w:val="6A3E3E"/>
+          <w:sz w:val="20"/>
+          <w:szCs w:val="20"/>
+        </w:rPr>
+        <w:t>response</w:t>
+      </w:r>
+      <w:r>
+        <w:rPr>
+          <w:rFonts w:ascii="Consolas" w:hAnsi="Consolas" w:cs="Consolas"/>
+          <w:color w:val="000000"/>
+          <w:sz w:val="20"/>
+          <w:szCs w:val="20"/>
+        </w:rPr>
+        <w:t>.addCookie</w:t>
+      </w:r>
+      <w:proofErr w:type="spellEnd"/>
+      <w:proofErr w:type="gramEnd"/>
+      <w:r>
+        <w:rPr>
+          <w:rFonts w:ascii="Consolas" w:hAnsi="Consolas" w:cs="Consolas"/>
+          <w:color w:val="000000"/>
+          <w:sz w:val="20"/>
+          <w:szCs w:val="20"/>
+        </w:rPr>
+        <w:t>(</w:t>
+      </w:r>
+      <w:r>
+        <w:rPr>
+          <w:rFonts w:ascii="Consolas" w:hAnsi="Consolas" w:cs="Consolas"/>
+          <w:color w:val="6A3E3E"/>
+          <w:sz w:val="20"/>
+          <w:szCs w:val="20"/>
+        </w:rPr>
+        <w:t>ck</w:t>
+      </w:r>
+      <w:r>
+        <w:rPr>
+          <w:rFonts w:ascii="Consolas" w:hAnsi="Consolas" w:cs="Consolas"/>
+          <w:color w:val="000000"/>
+          <w:sz w:val="20"/>
+          <w:szCs w:val="20"/>
+        </w:rPr>
+        <w:t xml:space="preserve">); </w:t>
+      </w:r>
+      <w:r>
+        <w:rPr>
+          <w:rFonts w:ascii="Consolas" w:hAnsi="Consolas" w:cs="Consolas"/>
+          <w:color w:val="3F7F5F"/>
+          <w:sz w:val="20"/>
+          <w:szCs w:val="20"/>
+        </w:rPr>
+        <w:t>// add Cookie into a response</w:t>
+      </w:r>
+    </w:p>
+    <w:p>
+      <w:pPr>
+        <w:pStyle w:val="NoSpacing"/>
+        <w:numPr>
+          <w:ilvl w:val="2"/>
+          <w:numId w:val="15"/>
+        </w:numPr>
+        <w:rPr>
+          <w:color w:val="000000" w:themeColor="text1"/>
+          <w:sz w:val="28"/>
+          <w:szCs w:val="28"/>
+        </w:rPr>
+      </w:pPr>
+      <w:r>
+        <w:rPr>
+          <w:color w:val="000000" w:themeColor="text1"/>
+          <w:sz w:val="28"/>
+          <w:szCs w:val="28"/>
+        </w:rPr>
+        <w:t>To Get the cookies from the request</w:t>
+      </w:r>
+    </w:p>
+    <w:p>
+      <w:pPr>
+        <w:pStyle w:val="NoSpacing"/>
+        <w:ind w:left="1440" w:firstLine="720"/>
+        <w:rPr>
+          <w:rFonts w:ascii="Consolas" w:hAnsi="Consolas" w:cs="Consolas"/>
+          <w:color w:val="000000"/>
+          <w:shd w:val="clear" w:color="auto" w:fill="E8F2FE"/>
+        </w:rPr>
+      </w:pPr>
+      <w:proofErr w:type="gramStart"/>
+      <w:r>
+        <w:rPr>
+          <w:rFonts w:ascii="Consolas" w:hAnsi="Consolas" w:cs="Consolas"/>
+          <w:color w:val="000000"/>
+          <w:shd w:val="clear" w:color="auto" w:fill="E8F2FE"/>
+        </w:rPr>
+        <w:t>Cookie[</w:t>
+      </w:r>
+      <w:proofErr w:type="gramEnd"/>
+      <w:r>
+        <w:rPr>
+          <w:rFonts w:ascii="Consolas" w:hAnsi="Consolas" w:cs="Consolas"/>
+          <w:color w:val="000000"/>
+          <w:shd w:val="clear" w:color="auto" w:fill="E8F2FE"/>
+        </w:rPr>
+        <w:t xml:space="preserve">] </w:t>
+      </w:r>
+      <w:proofErr w:type="spellStart"/>
+      <w:r>
+        <w:rPr>
+          <w:rFonts w:ascii="Consolas" w:hAnsi="Consolas" w:cs="Consolas"/>
+          <w:color w:val="000000"/>
+          <w:shd w:val="clear" w:color="auto" w:fill="E8F2FE"/>
+        </w:rPr>
+        <w:t>cks</w:t>
+      </w:r>
+      <w:proofErr w:type="spellEnd"/>
+      <w:r>
+        <w:rPr>
+          <w:rFonts w:ascii="Consolas" w:hAnsi="Consolas" w:cs="Consolas"/>
+          <w:color w:val="000000"/>
+          <w:shd w:val="clear" w:color="auto" w:fill="E8F2FE"/>
+        </w:rPr>
+        <w:t xml:space="preserve"> = </w:t>
+      </w:r>
+      <w:proofErr w:type="spellStart"/>
+      <w:r>
+        <w:rPr>
+          <w:rFonts w:ascii="Consolas" w:hAnsi="Consolas" w:cs="Consolas"/>
+          <w:color w:val="000000"/>
+          <w:shd w:val="clear" w:color="auto" w:fill="E8F2FE"/>
+        </w:rPr>
+        <w:t>request.getCookies</w:t>
+      </w:r>
+      <w:proofErr w:type="spellEnd"/>
+      <w:r>
+        <w:rPr>
+          <w:rFonts w:ascii="Consolas" w:hAnsi="Consolas" w:cs="Consolas"/>
+          <w:color w:val="000000"/>
+          <w:shd w:val="clear" w:color="auto" w:fill="E8F2FE"/>
+        </w:rPr>
+        <w:t>();</w:t>
+      </w:r>
+    </w:p>
+    <w:p>
+      <w:pPr>
+        <w:pStyle w:val="NoSpacing"/>
+        <w:numPr>
+          <w:ilvl w:val="2"/>
+          <w:numId w:val="15"/>
+        </w:numPr>
+        <w:rPr>
+          <w:color w:val="000000" w:themeColor="text1"/>
+          <w:sz w:val="28"/>
+          <w:szCs w:val="28"/>
+        </w:rPr>
+      </w:pPr>
+      <w:r>
+        <w:rPr>
+          <w:color w:val="000000" w:themeColor="text1"/>
+          <w:sz w:val="28"/>
+          <w:szCs w:val="28"/>
+        </w:rPr>
+        <w:t>Disadvantage of Cookies</w:t>
+      </w:r>
+    </w:p>
+    <w:p>
+      <w:pPr>
+        <w:pStyle w:val="NoSpacing"/>
+        <w:numPr>
+          <w:ilvl w:val="3"/>
+          <w:numId w:val="15"/>
+        </w:numPr>
+        <w:rPr>
+          <w:color w:val="000000" w:themeColor="text1"/>
+          <w:sz w:val="28"/>
+          <w:szCs w:val="28"/>
+        </w:rPr>
+      </w:pPr>
+      <w:r>
+        <w:rPr>
+          <w:color w:val="000000" w:themeColor="text1"/>
+          <w:sz w:val="28"/>
+          <w:szCs w:val="28"/>
+        </w:rPr>
+        <w:t>Cookies can be disabled at client side.</w:t>
+      </w:r>
+    </w:p>
+    <w:p>
+      <w:pPr>
+        <w:pStyle w:val="NoSpacing"/>
+        <w:numPr>
+          <w:ilvl w:val="3"/>
+          <w:numId w:val="15"/>
+        </w:numPr>
+        <w:rPr>
+          <w:color w:val="000000" w:themeColor="text1"/>
+          <w:sz w:val="28"/>
+          <w:szCs w:val="28"/>
+        </w:rPr>
+      </w:pPr>
+      <w:r>
+        <w:rPr>
+          <w:color w:val="000000" w:themeColor="text1"/>
+          <w:sz w:val="28"/>
+          <w:szCs w:val="28"/>
+        </w:rPr>
+        <w:t>There is a limit to store the cookies at client side.</w:t>
+      </w:r>
+    </w:p>
+    <w:p>
+      <w:pPr>
+        <w:pStyle w:val="NoSpacing"/>
+        <w:numPr>
+          <w:ilvl w:val="3"/>
+          <w:numId w:val="15"/>
+        </w:numPr>
+        <w:rPr>
+          <w:color w:val="000000" w:themeColor="text1"/>
+          <w:sz w:val="28"/>
+          <w:szCs w:val="28"/>
+        </w:rPr>
+      </w:pPr>
+      <w:r>
+        <w:rPr>
+          <w:color w:val="000000" w:themeColor="text1"/>
+          <w:sz w:val="28"/>
+          <w:szCs w:val="28"/>
+        </w:rPr>
+        <w:t>Can store only String type of values inside cookies.</w:t>
+      </w:r>
+    </w:p>
+    <w:p>
+      <w:pPr>
+        <w:pStyle w:val="NoSpacing"/>
+        <w:ind w:left="2160"/>
+        <w:rPr>
+          <w:color w:val="000000" w:themeColor="text1"/>
+          <w:sz w:val="20"/>
+          <w:szCs w:val="20"/>
+        </w:rPr>
+      </w:pPr>
+    </w:p>
+    <w:p>
+      <w:pPr>
+        <w:pStyle w:val="NoSpacing"/>
+        <w:ind w:left="720"/>
+        <w:rPr>
+          <w:b/>
+          <w:bCs/>
+          <w:color w:val="FF0000"/>
+          <w:sz w:val="18"/>
+          <w:szCs w:val="18"/>
+          <w:u w:val="single"/>
+        </w:rPr>
+      </w:pPr>
+    </w:p>
+    <w:p>
+      <w:pPr>
+        <w:pStyle w:val="NoSpacing"/>
+        <w:ind w:left="720"/>
+        <w:rPr>
+          <w:b/>
+          <w:bCs/>
+          <w:color w:val="FF0000"/>
+          <w:sz w:val="18"/>
+          <w:szCs w:val="18"/>
+          <w:u w:val="single"/>
+        </w:rPr>
+      </w:pPr>
     </w:p>
     <w:p>
       <w:pPr>
@@ -6726,6 +7265,7 @@
           <w:sz w:val="28"/>
           <w:szCs w:val="28"/>
         </w:rPr>
+        <w:lastRenderedPageBreak/>
         <w:t>HttpSession</w:t>
       </w:r>
       <w:proofErr w:type="spellEnd"/>
@@ -6760,8 +7300,551 @@
           <w:sz w:val="28"/>
           <w:szCs w:val="28"/>
         </w:rPr>
-        <w:t xml:space="preserve">Is use to maintain the user details at server side. </w:t>
-      </w:r>
+        <w:t xml:space="preserve">Is use to maintain the user details at </w:t>
+      </w:r>
+      <w:r>
+        <w:rPr>
+          <w:color w:val="000000" w:themeColor="text1"/>
+          <w:sz w:val="28"/>
+          <w:szCs w:val="28"/>
+          <w:highlight w:val="yellow"/>
+        </w:rPr>
+        <w:t>server side</w:t>
+      </w:r>
+      <w:r>
+        <w:rPr>
+          <w:color w:val="000000" w:themeColor="text1"/>
+          <w:sz w:val="28"/>
+          <w:szCs w:val="28"/>
+        </w:rPr>
+        <w:t xml:space="preserve">. </w:t>
+      </w:r>
+    </w:p>
+    <w:p>
+      <w:pPr>
+        <w:pStyle w:val="NoSpacing"/>
+        <w:numPr>
+          <w:ilvl w:val="2"/>
+          <w:numId w:val="15"/>
+        </w:numPr>
+        <w:rPr>
+          <w:b/>
+          <w:bCs/>
+          <w:color w:val="FF0000"/>
+          <w:sz w:val="28"/>
+          <w:szCs w:val="28"/>
+          <w:u w:val="single"/>
+        </w:rPr>
+      </w:pPr>
+      <w:r>
+        <w:rPr>
+          <w:color w:val="000000" w:themeColor="text1"/>
+          <w:sz w:val="28"/>
+          <w:szCs w:val="28"/>
+        </w:rPr>
+        <w:t xml:space="preserve">In </w:t>
+      </w:r>
+      <w:proofErr w:type="gramStart"/>
+      <w:r>
+        <w:rPr>
+          <w:color w:val="000000" w:themeColor="text1"/>
+          <w:sz w:val="28"/>
+          <w:szCs w:val="28"/>
+        </w:rPr>
+        <w:t>This techniques</w:t>
+      </w:r>
+      <w:proofErr w:type="gramEnd"/>
+      <w:r>
+        <w:rPr>
+          <w:color w:val="000000" w:themeColor="text1"/>
+          <w:sz w:val="28"/>
+          <w:szCs w:val="28"/>
+        </w:rPr>
+        <w:t xml:space="preserve"> internally the cookie concept is used.</w:t>
+      </w:r>
+    </w:p>
+    <w:p>
+      <w:pPr>
+        <w:pStyle w:val="NoSpacing"/>
+        <w:numPr>
+          <w:ilvl w:val="2"/>
+          <w:numId w:val="15"/>
+        </w:numPr>
+        <w:rPr>
+          <w:b/>
+          <w:bCs/>
+          <w:color w:val="FF0000"/>
+          <w:sz w:val="28"/>
+          <w:szCs w:val="28"/>
+          <w:u w:val="single"/>
+        </w:rPr>
+      </w:pPr>
+      <w:r>
+        <w:rPr>
+          <w:color w:val="000000" w:themeColor="text1"/>
+          <w:sz w:val="28"/>
+          <w:szCs w:val="28"/>
+        </w:rPr>
+        <w:t xml:space="preserve">Create Session </w:t>
+      </w:r>
+    </w:p>
+    <w:p>
+      <w:pPr>
+        <w:pStyle w:val="NoSpacing"/>
+        <w:ind w:left="1440" w:firstLine="720"/>
+        <w:rPr>
+          <w:b/>
+          <w:bCs/>
+          <w:color w:val="000000" w:themeColor="text1"/>
+          <w:sz w:val="28"/>
+          <w:szCs w:val="28"/>
+        </w:rPr>
+      </w:pPr>
+      <w:proofErr w:type="spellStart"/>
+      <w:r>
+        <w:rPr>
+          <w:b/>
+          <w:bCs/>
+          <w:color w:val="000000" w:themeColor="text1"/>
+          <w:sz w:val="28"/>
+          <w:szCs w:val="28"/>
+        </w:rPr>
+        <w:t>HttpSession</w:t>
+      </w:r>
+      <w:proofErr w:type="spellEnd"/>
+      <w:r>
+        <w:rPr>
+          <w:b/>
+          <w:bCs/>
+          <w:color w:val="000000" w:themeColor="text1"/>
+          <w:sz w:val="28"/>
+          <w:szCs w:val="28"/>
+        </w:rPr>
+        <w:t xml:space="preserve"> session = </w:t>
+      </w:r>
+      <w:proofErr w:type="spellStart"/>
+      <w:proofErr w:type="gramStart"/>
+      <w:r>
+        <w:rPr>
+          <w:b/>
+          <w:bCs/>
+          <w:color w:val="000000" w:themeColor="text1"/>
+          <w:sz w:val="28"/>
+          <w:szCs w:val="28"/>
+        </w:rPr>
+        <w:t>request.getSession</w:t>
+      </w:r>
+      <w:proofErr w:type="spellEnd"/>
+      <w:proofErr w:type="gramEnd"/>
+      <w:r>
+        <w:rPr>
+          <w:b/>
+          <w:bCs/>
+          <w:color w:val="000000" w:themeColor="text1"/>
+          <w:sz w:val="28"/>
+          <w:szCs w:val="28"/>
+        </w:rPr>
+        <w:t xml:space="preserve">(); </w:t>
+      </w:r>
+    </w:p>
+    <w:p>
+      <w:pPr>
+        <w:pStyle w:val="NoSpacing"/>
+        <w:ind w:left="1440" w:firstLine="720"/>
+        <w:rPr>
+          <w:color w:val="000000" w:themeColor="text1"/>
+          <w:sz w:val="28"/>
+          <w:szCs w:val="28"/>
+        </w:rPr>
+      </w:pPr>
+      <w:r>
+        <w:rPr>
+          <w:color w:val="000000" w:themeColor="text1"/>
+          <w:sz w:val="28"/>
+          <w:szCs w:val="28"/>
+        </w:rPr>
+        <w:t xml:space="preserve">The above code is use to create a session. It will create a new session only if it is not already </w:t>
+      </w:r>
+      <w:proofErr w:type="gramStart"/>
+      <w:r>
+        <w:rPr>
+          <w:color w:val="000000" w:themeColor="text1"/>
+          <w:sz w:val="28"/>
+          <w:szCs w:val="28"/>
+        </w:rPr>
+        <w:t>creates</w:t>
+      </w:r>
+      <w:proofErr w:type="gramEnd"/>
+      <w:r>
+        <w:rPr>
+          <w:color w:val="000000" w:themeColor="text1"/>
+          <w:sz w:val="28"/>
+          <w:szCs w:val="28"/>
+        </w:rPr>
+        <w:t xml:space="preserve"> else it will return </w:t>
+      </w:r>
+      <w:proofErr w:type="spellStart"/>
+      <w:r>
+        <w:rPr>
+          <w:color w:val="000000" w:themeColor="text1"/>
+          <w:sz w:val="28"/>
+          <w:szCs w:val="28"/>
+        </w:rPr>
+        <w:t>a</w:t>
+      </w:r>
+      <w:proofErr w:type="spellEnd"/>
+      <w:r>
+        <w:rPr>
+          <w:color w:val="000000" w:themeColor="text1"/>
+          <w:sz w:val="28"/>
+          <w:szCs w:val="28"/>
+        </w:rPr>
+        <w:t xml:space="preserve"> existing session</w:t>
+      </w:r>
+      <w:r>
+        <w:rPr>
+          <w:color w:val="000000" w:themeColor="text1"/>
+          <w:sz w:val="28"/>
+          <w:szCs w:val="28"/>
+        </w:rPr>
+        <w:t>.</w:t>
+      </w:r>
+    </w:p>
+    <w:p>
+      <w:pPr>
+        <w:pStyle w:val="NoSpacing"/>
+        <w:numPr>
+          <w:ilvl w:val="2"/>
+          <w:numId w:val="15"/>
+        </w:numPr>
+        <w:rPr>
+          <w:b/>
+          <w:bCs/>
+          <w:color w:val="FF0000"/>
+          <w:sz w:val="28"/>
+          <w:szCs w:val="28"/>
+          <w:u w:val="single"/>
+        </w:rPr>
+      </w:pPr>
+      <w:r>
+        <w:rPr>
+          <w:color w:val="000000" w:themeColor="text1"/>
+          <w:sz w:val="28"/>
+          <w:szCs w:val="28"/>
+        </w:rPr>
+        <w:t>To set the values inside session</w:t>
+      </w:r>
+    </w:p>
+    <w:p>
+      <w:pPr>
+        <w:pStyle w:val="NoSpacing"/>
+        <w:ind w:left="2160"/>
+        <w:rPr>
+          <w:b/>
+          <w:bCs/>
+          <w:color w:val="000000" w:themeColor="text1"/>
+          <w:sz w:val="28"/>
+          <w:szCs w:val="28"/>
+        </w:rPr>
+      </w:pPr>
+      <w:proofErr w:type="spellStart"/>
+      <w:proofErr w:type="gramStart"/>
+      <w:r>
+        <w:rPr>
+          <w:b/>
+          <w:bCs/>
+          <w:color w:val="000000" w:themeColor="text1"/>
+          <w:sz w:val="28"/>
+          <w:szCs w:val="28"/>
+        </w:rPr>
+        <w:t>s</w:t>
+      </w:r>
+      <w:r>
+        <w:rPr>
+          <w:b/>
+          <w:bCs/>
+          <w:color w:val="000000" w:themeColor="text1"/>
+          <w:sz w:val="28"/>
+          <w:szCs w:val="28"/>
+        </w:rPr>
+        <w:t>ession.setAttribute</w:t>
+      </w:r>
+      <w:proofErr w:type="spellEnd"/>
+      <w:proofErr w:type="gramEnd"/>
+      <w:r>
+        <w:rPr>
+          <w:b/>
+          <w:bCs/>
+          <w:color w:val="000000" w:themeColor="text1"/>
+          <w:sz w:val="28"/>
+          <w:szCs w:val="28"/>
+        </w:rPr>
+        <w:t>(String key, Object value);</w:t>
+      </w:r>
+    </w:p>
+    <w:p>
+      <w:pPr>
+        <w:pStyle w:val="NoSpacing"/>
+        <w:numPr>
+          <w:ilvl w:val="2"/>
+          <w:numId w:val="15"/>
+        </w:numPr>
+        <w:rPr>
+          <w:b/>
+          <w:bCs/>
+          <w:color w:val="FF0000"/>
+          <w:sz w:val="28"/>
+          <w:szCs w:val="28"/>
+          <w:u w:val="single"/>
+        </w:rPr>
+      </w:pPr>
+      <w:r>
+        <w:rPr>
+          <w:color w:val="000000" w:themeColor="text1"/>
+          <w:sz w:val="28"/>
+          <w:szCs w:val="28"/>
+        </w:rPr>
+        <w:t xml:space="preserve">To </w:t>
+      </w:r>
+      <w:r>
+        <w:rPr>
+          <w:color w:val="000000" w:themeColor="text1"/>
+          <w:sz w:val="28"/>
+          <w:szCs w:val="28"/>
+        </w:rPr>
+        <w:t>get</w:t>
+      </w:r>
+      <w:r>
+        <w:rPr>
+          <w:color w:val="000000" w:themeColor="text1"/>
+          <w:sz w:val="28"/>
+          <w:szCs w:val="28"/>
+        </w:rPr>
+        <w:t xml:space="preserve"> the values inside session</w:t>
+      </w:r>
+    </w:p>
+    <w:p>
+      <w:pPr>
+        <w:pStyle w:val="NoSpacing"/>
+        <w:ind w:left="2160"/>
+        <w:rPr>
+          <w:b/>
+          <w:bCs/>
+          <w:color w:val="000000" w:themeColor="text1"/>
+          <w:sz w:val="28"/>
+          <w:szCs w:val="28"/>
+        </w:rPr>
+      </w:pPr>
+      <w:proofErr w:type="spellStart"/>
+      <w:proofErr w:type="gramStart"/>
+      <w:r>
+        <w:rPr>
+          <w:b/>
+          <w:bCs/>
+          <w:color w:val="000000" w:themeColor="text1"/>
+          <w:sz w:val="28"/>
+          <w:szCs w:val="28"/>
+        </w:rPr>
+        <w:t>s</w:t>
+      </w:r>
+      <w:r>
+        <w:rPr>
+          <w:b/>
+          <w:bCs/>
+          <w:color w:val="000000" w:themeColor="text1"/>
+          <w:sz w:val="28"/>
+          <w:szCs w:val="28"/>
+        </w:rPr>
+        <w:t>ession.</w:t>
+      </w:r>
+      <w:r>
+        <w:rPr>
+          <w:b/>
+          <w:bCs/>
+          <w:color w:val="000000" w:themeColor="text1"/>
+          <w:sz w:val="28"/>
+          <w:szCs w:val="28"/>
+        </w:rPr>
+        <w:t>g</w:t>
+      </w:r>
+      <w:r>
+        <w:rPr>
+          <w:b/>
+          <w:bCs/>
+          <w:color w:val="000000" w:themeColor="text1"/>
+          <w:sz w:val="28"/>
+          <w:szCs w:val="28"/>
+        </w:rPr>
+        <w:t>etAttribute</w:t>
+      </w:r>
+      <w:proofErr w:type="spellEnd"/>
+      <w:proofErr w:type="gramEnd"/>
+      <w:r>
+        <w:rPr>
+          <w:b/>
+          <w:bCs/>
+          <w:color w:val="000000" w:themeColor="text1"/>
+          <w:sz w:val="28"/>
+          <w:szCs w:val="28"/>
+        </w:rPr>
+        <w:t>(String key)</w:t>
+      </w:r>
+      <w:r>
+        <w:rPr>
+          <w:b/>
+          <w:bCs/>
+          <w:color w:val="000000" w:themeColor="text1"/>
+          <w:sz w:val="28"/>
+          <w:szCs w:val="28"/>
+        </w:rPr>
+        <w:t xml:space="preserve"> : Value</w:t>
+      </w:r>
+    </w:p>
+    <w:p>
+      <w:pPr>
+        <w:pStyle w:val="NoSpacing"/>
+        <w:numPr>
+          <w:ilvl w:val="2"/>
+          <w:numId w:val="15"/>
+        </w:numPr>
+        <w:rPr>
+          <w:b/>
+          <w:bCs/>
+          <w:color w:val="FF0000"/>
+          <w:sz w:val="28"/>
+          <w:szCs w:val="28"/>
+          <w:u w:val="single"/>
+        </w:rPr>
+      </w:pPr>
+      <w:r>
+        <w:rPr>
+          <w:color w:val="000000" w:themeColor="text1"/>
+          <w:sz w:val="28"/>
+          <w:szCs w:val="28"/>
+        </w:rPr>
+        <w:t xml:space="preserve">To </w:t>
+      </w:r>
+      <w:r>
+        <w:rPr>
+          <w:color w:val="000000" w:themeColor="text1"/>
+          <w:sz w:val="28"/>
+          <w:szCs w:val="28"/>
+        </w:rPr>
+        <w:t xml:space="preserve">destroy </w:t>
+      </w:r>
+      <w:r>
+        <w:rPr>
+          <w:color w:val="000000" w:themeColor="text1"/>
+          <w:sz w:val="28"/>
+          <w:szCs w:val="28"/>
+        </w:rPr>
+        <w:t>session</w:t>
+      </w:r>
+    </w:p>
+    <w:p>
+      <w:pPr>
+        <w:pStyle w:val="NoSpacing"/>
+        <w:ind w:left="2160"/>
+        <w:rPr>
+          <w:b/>
+          <w:bCs/>
+          <w:color w:val="000000" w:themeColor="text1"/>
+          <w:sz w:val="28"/>
+          <w:szCs w:val="28"/>
+        </w:rPr>
+      </w:pPr>
+      <w:proofErr w:type="spellStart"/>
+      <w:proofErr w:type="gramStart"/>
+      <w:r>
+        <w:rPr>
+          <w:b/>
+          <w:bCs/>
+          <w:color w:val="000000" w:themeColor="text1"/>
+          <w:sz w:val="28"/>
+          <w:szCs w:val="28"/>
+        </w:rPr>
+        <w:t>s</w:t>
+      </w:r>
+      <w:r>
+        <w:rPr>
+          <w:b/>
+          <w:bCs/>
+          <w:color w:val="000000" w:themeColor="text1"/>
+          <w:sz w:val="28"/>
+          <w:szCs w:val="28"/>
+        </w:rPr>
+        <w:t>ession.</w:t>
+      </w:r>
+      <w:r>
+        <w:rPr>
+          <w:b/>
+          <w:bCs/>
+          <w:color w:val="000000" w:themeColor="text1"/>
+          <w:sz w:val="28"/>
+          <w:szCs w:val="28"/>
+        </w:rPr>
+        <w:t>invalidate</w:t>
+      </w:r>
+      <w:proofErr w:type="spellEnd"/>
+      <w:proofErr w:type="gramEnd"/>
+      <w:r>
+        <w:rPr>
+          <w:b/>
+          <w:bCs/>
+          <w:color w:val="000000" w:themeColor="text1"/>
+          <w:sz w:val="28"/>
+          <w:szCs w:val="28"/>
+        </w:rPr>
+        <w:t>();</w:t>
+      </w:r>
+    </w:p>
+    <w:p>
+      <w:pPr>
+        <w:pStyle w:val="NoSpacing"/>
+        <w:numPr>
+          <w:ilvl w:val="2"/>
+          <w:numId w:val="15"/>
+        </w:numPr>
+        <w:rPr>
+          <w:color w:val="000000" w:themeColor="text1"/>
+          <w:sz w:val="28"/>
+          <w:szCs w:val="28"/>
+        </w:rPr>
+      </w:pPr>
+      <w:r>
+        <w:rPr>
+          <w:color w:val="000000" w:themeColor="text1"/>
+          <w:sz w:val="28"/>
+          <w:szCs w:val="28"/>
+        </w:rPr>
+        <w:t>You can set the timeout configuration inside web.xml</w:t>
+      </w:r>
+    </w:p>
+    <w:p>
+      <w:pPr>
+        <w:pStyle w:val="NoSpacing"/>
+        <w:ind w:left="2160"/>
+        <w:rPr>
+          <w:b/>
+          <w:bCs/>
+          <w:color w:val="000000" w:themeColor="text1"/>
+          <w:sz w:val="28"/>
+          <w:szCs w:val="28"/>
+        </w:rPr>
+      </w:pPr>
+    </w:p>
+    <w:p>
+      <w:pPr>
+        <w:pStyle w:val="NoSpacing"/>
+        <w:ind w:left="2160"/>
+        <w:rPr>
+          <w:b/>
+          <w:bCs/>
+          <w:color w:val="000000" w:themeColor="text1"/>
+          <w:sz w:val="28"/>
+          <w:szCs w:val="28"/>
+        </w:rPr>
+      </w:pPr>
     </w:p>
     <w:p>
       <w:pPr>
@@ -8008,7 +9091,7 @@
         <w:ind w:left="2160" w:hanging="180"/>
       </w:pPr>
     </w:lvl>
-    <w:lvl w:ilvl="3" w:tplc="0409000F" w:tentative="1">
+    <w:lvl w:ilvl="3" w:tplc="0409000F">
       <w:start w:val="1"/>
       <w:numFmt w:val="decimal"/>
       <w:lvlText w:val="%4."/>

</xml_diff>

<commit_message>
Jsp/Servlet MVC : View Functionality
Jsp/Servlet MVC : View Functionality
</commit_message>
<xml_diff>
--- a/docs/AdvanceJava.docx
+++ b/docs/AdvanceJava.docx
@@ -342,8 +342,13 @@
         <w:t>JSP, Servlet, JMS, JSR</w:t>
       </w:r>
       <w:r>
-        <w:t>, WebServices</w:t>
-      </w:r>
+        <w:t xml:space="preserve">, </w:t>
+      </w:r>
+      <w:proofErr w:type="spellStart"/>
+      <w:r>
+        <w:t>WebServices</w:t>
+      </w:r>
+      <w:proofErr w:type="spellEnd"/>
       <w:r>
         <w:t xml:space="preserve"> etc.</w:t>
       </w:r>
@@ -869,10 +874,10 @@
             <v:path o:extrusionok="f" gradientshapeok="t" o:connecttype="rect"/>
             <o:lock v:ext="edit" aspectratio="t"/>
           </v:shapetype>
-          <v:shape id="_x0000_i1025" type="#_x0000_t75" style="width:339.7pt;height:200.7pt" o:ole="">
+          <v:shape id="_x0000_i1025" type="#_x0000_t75" style="width:339.6pt;height:200.7pt" o:ole="">
             <v:imagedata r:id="rId7" o:title=""/>
           </v:shape>
-          <o:OLEObject Type="Embed" ProgID="Paint.Picture" ShapeID="_x0000_i1025" DrawAspect="Content" ObjectID="_1717237222" r:id="rId8"/>
+          <o:OLEObject Type="Embed" ProgID="Paint.Picture" ShapeID="_x0000_i1025" DrawAspect="Content" ObjectID="_1717408594" r:id="rId8"/>
         </w:object>
       </w:r>
       <w:r>
@@ -1222,6 +1227,7 @@
       <w:r>
         <w:t xml:space="preserve">Extending </w:t>
       </w:r>
+      <w:proofErr w:type="spellStart"/>
       <w:r>
         <w:rPr>
           <w:b/>
@@ -1230,6 +1236,7 @@
         </w:rPr>
         <w:t>GenericServlet</w:t>
       </w:r>
+      <w:proofErr w:type="spellEnd"/>
       <w:r>
         <w:t xml:space="preserve"> abstract class</w:t>
       </w:r>
@@ -1245,6 +1252,7 @@
       <w:r>
         <w:t xml:space="preserve">Extending </w:t>
       </w:r>
+      <w:proofErr w:type="spellStart"/>
       <w:r>
         <w:rPr>
           <w:b/>
@@ -1253,6 +1261,7 @@
         </w:rPr>
         <w:t>HttpServlet</w:t>
       </w:r>
+      <w:proofErr w:type="spellEnd"/>
       <w:r>
         <w:t xml:space="preserve"> abstract class</w:t>
       </w:r>
@@ -1314,7 +1323,15 @@
         </w:numPr>
       </w:pPr>
       <w:r>
-        <w:t>This configuration has to do inside web.xml (src/main/webapp/WEB-INF)</w:t>
+        <w:t>This configuration has to do inside web.xml (</w:t>
+      </w:r>
+      <w:proofErr w:type="spellStart"/>
+      <w:r>
+        <w:t>src</w:t>
+      </w:r>
+      <w:proofErr w:type="spellEnd"/>
+      <w:r>
+        <w:t>/main/webapp/WEB-INF)</w:t>
       </w:r>
     </w:p>
     <w:p>
@@ -1525,6 +1542,7 @@
         </w:rPr>
         <w:t>&gt;</w:t>
       </w:r>
+      <w:proofErr w:type="spellStart"/>
       <w:r>
         <w:rPr>
           <w:rFonts w:ascii="Consolas" w:hAnsi="Consolas" w:cs="Consolas"/>
@@ -1534,6 +1552,7 @@
         </w:rPr>
         <w:t>FirstServlet</w:t>
       </w:r>
+      <w:proofErr w:type="spellEnd"/>
       <w:r>
         <w:rPr>
           <w:rFonts w:ascii="Consolas" w:hAnsi="Consolas" w:cs="Consolas"/>
@@ -1798,6 +1817,7 @@
         </w:rPr>
         <w:t>&lt;</w:t>
       </w:r>
+      <w:proofErr w:type="spellStart"/>
       <w:r>
         <w:rPr>
           <w:rFonts w:ascii="Consolas" w:hAnsi="Consolas" w:cs="Consolas"/>
@@ -1805,7 +1825,17 @@
           <w:sz w:val="18"/>
           <w:szCs w:val="18"/>
         </w:rPr>
-        <w:t>url-pattern</w:t>
+        <w:t>url</w:t>
+      </w:r>
+      <w:proofErr w:type="spellEnd"/>
+      <w:r>
+        <w:rPr>
+          <w:rFonts w:ascii="Consolas" w:hAnsi="Consolas" w:cs="Consolas"/>
+          <w:color w:val="3F7F7F"/>
+          <w:sz w:val="18"/>
+          <w:szCs w:val="18"/>
+        </w:rPr>
+        <w:t>-pattern</w:t>
       </w:r>
       <w:r>
         <w:rPr>
@@ -1844,6 +1874,7 @@
         </w:rPr>
         <w:t>&lt;/</w:t>
       </w:r>
+      <w:proofErr w:type="spellStart"/>
       <w:r>
         <w:rPr>
           <w:rFonts w:ascii="Consolas" w:hAnsi="Consolas" w:cs="Consolas"/>
@@ -1851,7 +1882,17 @@
           <w:sz w:val="18"/>
           <w:szCs w:val="18"/>
         </w:rPr>
-        <w:t>url-pattern</w:t>
+        <w:t>url</w:t>
+      </w:r>
+      <w:proofErr w:type="spellEnd"/>
+      <w:r>
+        <w:rPr>
+          <w:rFonts w:ascii="Consolas" w:hAnsi="Consolas" w:cs="Consolas"/>
+          <w:color w:val="3F7F7F"/>
+          <w:sz w:val="18"/>
+          <w:szCs w:val="18"/>
+        </w:rPr>
+        <w:t>-pattern</w:t>
       </w:r>
       <w:r>
         <w:rPr>
@@ -2131,10 +2172,10 @@
       </w:pPr>
       <w:r>
         <w:object w:dxaOrig="16710" w:dyaOrig="5220" w14:anchorId="0276EA13">
-          <v:shape id="_x0000_i1026" type="#_x0000_t75" style="width:467.85pt;height:2in" o:ole="">
+          <v:shape id="_x0000_i1026" type="#_x0000_t75" style="width:468pt;height:2in" o:ole="">
             <v:imagedata r:id="rId9" o:title=""/>
           </v:shape>
-          <o:OLEObject Type="Embed" ProgID="Paint.Picture" ShapeID="_x0000_i1026" DrawAspect="Content" ObjectID="_1717237223" r:id="rId10"/>
+          <o:OLEObject Type="Embed" ProgID="Paint.Picture" ShapeID="_x0000_i1026" DrawAspect="Content" ObjectID="_1717408595" r:id="rId10"/>
         </w:object>
       </w:r>
       <w:r>
@@ -2363,6 +2404,7 @@
         </w:rPr>
         <w:t xml:space="preserve">As a part of this stage </w:t>
       </w:r>
+      <w:proofErr w:type="spellStart"/>
       <w:proofErr w:type="gramStart"/>
       <w:r>
         <w:rPr>
@@ -2371,8 +2413,19 @@
           <w:sz w:val="28"/>
           <w:szCs w:val="28"/>
         </w:rPr>
-        <w:t>init(</w:t>
-      </w:r>
+        <w:t>init</w:t>
+      </w:r>
+      <w:proofErr w:type="spellEnd"/>
+      <w:r>
+        <w:rPr>
+          <w:b/>
+          <w:bCs/>
+          <w:sz w:val="28"/>
+          <w:szCs w:val="28"/>
+        </w:rPr>
+        <w:t>(</w:t>
+      </w:r>
+      <w:proofErr w:type="spellStart"/>
       <w:proofErr w:type="gramEnd"/>
       <w:r>
         <w:rPr>
@@ -2381,7 +2434,17 @@
           <w:sz w:val="28"/>
           <w:szCs w:val="28"/>
         </w:rPr>
-        <w:t>ServletConfig)</w:t>
+        <w:t>ServletConfig</w:t>
+      </w:r>
+      <w:proofErr w:type="spellEnd"/>
+      <w:r>
+        <w:rPr>
+          <w:b/>
+          <w:bCs/>
+          <w:sz w:val="28"/>
+          <w:szCs w:val="28"/>
+        </w:rPr>
+        <w:t>)</w:t>
       </w:r>
       <w:r>
         <w:rPr>
@@ -2593,6 +2656,7 @@
         </w:rPr>
         <w:t>service(</w:t>
       </w:r>
+      <w:proofErr w:type="spellStart"/>
       <w:proofErr w:type="gramEnd"/>
       <w:r>
         <w:rPr>
@@ -2601,7 +2665,37 @@
           <w:sz w:val="28"/>
           <w:szCs w:val="28"/>
         </w:rPr>
-        <w:t>HttpServletRequest, HttpServletResponse)</w:t>
+        <w:t>HttpServletRequest</w:t>
+      </w:r>
+      <w:proofErr w:type="spellEnd"/>
+      <w:r>
+        <w:rPr>
+          <w:b/>
+          <w:bCs/>
+          <w:sz w:val="28"/>
+          <w:szCs w:val="28"/>
+        </w:rPr>
+        <w:t xml:space="preserve">, </w:t>
+      </w:r>
+      <w:proofErr w:type="spellStart"/>
+      <w:r>
+        <w:rPr>
+          <w:b/>
+          <w:bCs/>
+          <w:sz w:val="28"/>
+          <w:szCs w:val="28"/>
+        </w:rPr>
+        <w:t>HttpServletResponse</w:t>
+      </w:r>
+      <w:proofErr w:type="spellEnd"/>
+      <w:r>
+        <w:rPr>
+          <w:b/>
+          <w:bCs/>
+          <w:sz w:val="28"/>
+          <w:szCs w:val="28"/>
+        </w:rPr>
+        <w:t>)</w:t>
       </w:r>
       <w:r>
         <w:rPr>
@@ -3070,7 +3164,23 @@
           <w:sz w:val="28"/>
           <w:szCs w:val="28"/>
         </w:rPr>
-        <w:t>These techniques are use to redirect user from one page to another with any user action.</w:t>
+        <w:t xml:space="preserve">These techniques are </w:t>
+      </w:r>
+      <w:proofErr w:type="spellStart"/>
+      <w:r>
+        <w:rPr>
+          <w:sz w:val="28"/>
+          <w:szCs w:val="28"/>
+        </w:rPr>
+        <w:t>use</w:t>
+      </w:r>
+      <w:proofErr w:type="spellEnd"/>
+      <w:r>
+        <w:rPr>
+          <w:sz w:val="28"/>
+          <w:szCs w:val="28"/>
+        </w:rPr>
+        <w:t xml:space="preserve"> to redirect user from one page to another with any user action.</w:t>
       </w:r>
     </w:p>
     <w:p>
@@ -3328,6 +3438,7 @@
           <w:szCs w:val="24"/>
         </w:rPr>
       </w:pPr>
+      <w:proofErr w:type="spellStart"/>
       <w:r>
         <w:rPr>
           <w:b/>
@@ -3335,9 +3446,9 @@
           <w:sz w:val="24"/>
           <w:szCs w:val="24"/>
         </w:rPr>
-        <w:t xml:space="preserve">RequestDisptacher dis = </w:t>
-      </w:r>
-      <w:proofErr w:type="gramStart"/>
+        <w:t>RequestDisptacher</w:t>
+      </w:r>
+      <w:proofErr w:type="spellEnd"/>
       <w:r>
         <w:rPr>
           <w:b/>
@@ -3345,9 +3456,10 @@
           <w:sz w:val="24"/>
           <w:szCs w:val="24"/>
         </w:rPr>
-        <w:t>request.getRequestDisptacher</w:t>
-      </w:r>
-      <w:proofErr w:type="gramEnd"/>
+        <w:t xml:space="preserve"> dis = </w:t>
+      </w:r>
+      <w:proofErr w:type="spellStart"/>
+      <w:proofErr w:type="gramStart"/>
       <w:r>
         <w:rPr>
           <w:b/>
@@ -3355,30 +3467,32 @@
           <w:sz w:val="24"/>
           <w:szCs w:val="24"/>
         </w:rPr>
-        <w:t>(“URL”);</w:t>
-      </w:r>
-    </w:p>
-    <w:p>
-      <w:pPr>
-        <w:pStyle w:val="NoSpacing"/>
-        <w:ind w:left="2160"/>
+        <w:t>request.getRequestDisptacher</w:t>
+      </w:r>
+      <w:proofErr w:type="spellEnd"/>
+      <w:proofErr w:type="gramEnd"/>
+      <w:r>
         <w:rPr>
           <w:b/>
           <w:bCs/>
           <w:sz w:val="24"/>
           <w:szCs w:val="24"/>
         </w:rPr>
-      </w:pPr>
-      <w:r>
+        <w:t>(“URL”);</w:t>
+      </w:r>
+    </w:p>
+    <w:p>
+      <w:pPr>
+        <w:pStyle w:val="NoSpacing"/>
+        <w:ind w:left="2160"/>
         <w:rPr>
           <w:b/>
           <w:bCs/>
           <w:sz w:val="24"/>
           <w:szCs w:val="24"/>
         </w:rPr>
-        <w:t>dis.</w:t>
-      </w:r>
-      <w:proofErr w:type="gramStart"/>
+      </w:pPr>
+      <w:proofErr w:type="spellStart"/>
       <w:r>
         <w:rPr>
           <w:b/>
@@ -3386,9 +3500,9 @@
           <w:sz w:val="24"/>
           <w:szCs w:val="24"/>
         </w:rPr>
-        <w:t>forward(</w:t>
-      </w:r>
-      <w:proofErr w:type="gramEnd"/>
+        <w:t>dis.</w:t>
+      </w:r>
+      <w:proofErr w:type="gramStart"/>
       <w:r>
         <w:rPr>
           <w:b/>
@@ -3396,21 +3510,19 @@
           <w:sz w:val="24"/>
           <w:szCs w:val="24"/>
         </w:rPr>
-        <w:t>request, response);</w:t>
-      </w:r>
-    </w:p>
-    <w:p>
-      <w:pPr>
-        <w:pStyle w:val="NoSpacing"/>
-        <w:ind w:left="2160"/>
+        <w:t>forward</w:t>
+      </w:r>
+      <w:proofErr w:type="spellEnd"/>
+      <w:r>
         <w:rPr>
           <w:b/>
           <w:bCs/>
           <w:sz w:val="24"/>
           <w:szCs w:val="24"/>
         </w:rPr>
-      </w:pPr>
-      <w:proofErr w:type="gramStart"/>
+        <w:t>(</w:t>
+      </w:r>
+      <w:proofErr w:type="gramEnd"/>
       <w:r>
         <w:rPr>
           <w:b/>
@@ -3418,29 +3530,53 @@
           <w:sz w:val="24"/>
           <w:szCs w:val="24"/>
         </w:rPr>
-        <w:t>dis.include</w:t>
-      </w:r>
-      <w:proofErr w:type="gramEnd"/>
-      <w:r>
+        <w:t>request, response);</w:t>
+      </w:r>
+    </w:p>
+    <w:p>
+      <w:pPr>
+        <w:pStyle w:val="NoSpacing"/>
+        <w:ind w:left="2160"/>
         <w:rPr>
           <w:b/>
           <w:bCs/>
           <w:sz w:val="24"/>
           <w:szCs w:val="24"/>
         </w:rPr>
-        <w:t>(request, response);</w:t>
-      </w:r>
-    </w:p>
-    <w:p>
-      <w:pPr>
-        <w:pStyle w:val="NoSpacing"/>
-        <w:ind w:left="2160"/>
+      </w:pPr>
+      <w:proofErr w:type="spellStart"/>
+      <w:proofErr w:type="gramStart"/>
+      <w:r>
         <w:rPr>
           <w:b/>
           <w:bCs/>
           <w:sz w:val="24"/>
           <w:szCs w:val="24"/>
         </w:rPr>
+        <w:t>dis.include</w:t>
+      </w:r>
+      <w:proofErr w:type="spellEnd"/>
+      <w:proofErr w:type="gramEnd"/>
+      <w:r>
+        <w:rPr>
+          <w:b/>
+          <w:bCs/>
+          <w:sz w:val="24"/>
+          <w:szCs w:val="24"/>
+        </w:rPr>
+        <w:t>(request, response);</w:t>
+      </w:r>
+    </w:p>
+    <w:p>
+      <w:pPr>
+        <w:pStyle w:val="NoSpacing"/>
+        <w:ind w:left="2160"/>
+        <w:rPr>
+          <w:b/>
+          <w:bCs/>
+          <w:sz w:val="24"/>
+          <w:szCs w:val="24"/>
+        </w:rPr>
       </w:pPr>
     </w:p>
     <w:p>
@@ -3590,6 +3726,7 @@
           <w:szCs w:val="28"/>
         </w:rPr>
       </w:pPr>
+      <w:proofErr w:type="spellStart"/>
       <w:proofErr w:type="gramStart"/>
       <w:r>
         <w:rPr>
@@ -3609,6 +3746,7 @@
         </w:rPr>
         <w:t>esponse.sendRedirect</w:t>
       </w:r>
+      <w:proofErr w:type="spellEnd"/>
       <w:proofErr w:type="gramEnd"/>
       <w:r>
         <w:rPr>
@@ -3706,7 +3844,23 @@
           <w:sz w:val="28"/>
           <w:szCs w:val="28"/>
         </w:rPr>
-        <w:t>In this stage jsp gets converted into servlet</w:t>
+        <w:t xml:space="preserve">In this stage </w:t>
+      </w:r>
+      <w:proofErr w:type="spellStart"/>
+      <w:r>
+        <w:rPr>
+          <w:sz w:val="28"/>
+          <w:szCs w:val="28"/>
+        </w:rPr>
+        <w:t>jsp</w:t>
+      </w:r>
+      <w:proofErr w:type="spellEnd"/>
+      <w:r>
+        <w:rPr>
+          <w:sz w:val="28"/>
+          <w:szCs w:val="28"/>
+        </w:rPr>
+        <w:t xml:space="preserve"> gets converted into servlet</w:t>
       </w:r>
     </w:p>
     <w:p>
@@ -3726,7 +3880,23 @@
           <w:sz w:val="28"/>
           <w:szCs w:val="28"/>
         </w:rPr>
-        <w:t>.jsp file gets converted into .java</w:t>
+        <w:t>.</w:t>
+      </w:r>
+      <w:proofErr w:type="spellStart"/>
+      <w:r>
+        <w:rPr>
+          <w:sz w:val="28"/>
+          <w:szCs w:val="28"/>
+        </w:rPr>
+        <w:t>jsp</w:t>
+      </w:r>
+      <w:proofErr w:type="spellEnd"/>
+      <w:r>
+        <w:rPr>
+          <w:sz w:val="28"/>
+          <w:szCs w:val="28"/>
+        </w:rPr>
+        <w:t xml:space="preserve"> file gets converted into .java</w:t>
       </w:r>
     </w:p>
     <w:p>
@@ -3935,6 +4105,7 @@
         </w:rPr>
         <w:t>_</w:t>
       </w:r>
+      <w:proofErr w:type="spellStart"/>
       <w:proofErr w:type="gramStart"/>
       <w:r>
         <w:rPr>
@@ -3943,7 +4114,17 @@
           <w:sz w:val="28"/>
           <w:szCs w:val="28"/>
         </w:rPr>
-        <w:t>jspInit(</w:t>
+        <w:t>jspInit</w:t>
+      </w:r>
+      <w:proofErr w:type="spellEnd"/>
+      <w:r>
+        <w:rPr>
+          <w:b/>
+          <w:bCs/>
+          <w:sz w:val="28"/>
+          <w:szCs w:val="28"/>
+        </w:rPr>
+        <w:t>(</w:t>
       </w:r>
       <w:proofErr w:type="gramEnd"/>
       <w:r>
@@ -4071,6 +4252,7 @@
         </w:rPr>
         <w:t>_</w:t>
       </w:r>
+      <w:proofErr w:type="spellStart"/>
       <w:proofErr w:type="gramStart"/>
       <w:r>
         <w:rPr>
@@ -4079,8 +4261,19 @@
           <w:sz w:val="28"/>
           <w:szCs w:val="28"/>
         </w:rPr>
-        <w:t>jspService(</w:t>
-      </w:r>
+        <w:t>jspService</w:t>
+      </w:r>
+      <w:proofErr w:type="spellEnd"/>
+      <w:r>
+        <w:rPr>
+          <w:b/>
+          <w:bCs/>
+          <w:sz w:val="28"/>
+          <w:szCs w:val="28"/>
+        </w:rPr>
+        <w:t>(</w:t>
+      </w:r>
+      <w:proofErr w:type="spellStart"/>
       <w:proofErr w:type="gramEnd"/>
       <w:r>
         <w:rPr>
@@ -4089,7 +4282,37 @@
           <w:sz w:val="28"/>
           <w:szCs w:val="28"/>
         </w:rPr>
-        <w:t>HttpServletRequest, HttpServletResponse)</w:t>
+        <w:t>HttpServletRequest</w:t>
+      </w:r>
+      <w:proofErr w:type="spellEnd"/>
+      <w:r>
+        <w:rPr>
+          <w:b/>
+          <w:bCs/>
+          <w:sz w:val="28"/>
+          <w:szCs w:val="28"/>
+        </w:rPr>
+        <w:t xml:space="preserve">, </w:t>
+      </w:r>
+      <w:proofErr w:type="spellStart"/>
+      <w:r>
+        <w:rPr>
+          <w:b/>
+          <w:bCs/>
+          <w:sz w:val="28"/>
+          <w:szCs w:val="28"/>
+        </w:rPr>
+        <w:t>HttpServletResponse</w:t>
+      </w:r>
+      <w:proofErr w:type="spellEnd"/>
+      <w:r>
+        <w:rPr>
+          <w:b/>
+          <w:bCs/>
+          <w:sz w:val="28"/>
+          <w:szCs w:val="28"/>
+        </w:rPr>
+        <w:t>)</w:t>
       </w:r>
       <w:r>
         <w:rPr>
@@ -4183,6 +4406,7 @@
         </w:rPr>
         <w:t>_</w:t>
       </w:r>
+      <w:proofErr w:type="spellStart"/>
       <w:proofErr w:type="gramStart"/>
       <w:r>
         <w:rPr>
@@ -4191,7 +4415,17 @@
           <w:sz w:val="28"/>
           <w:szCs w:val="28"/>
         </w:rPr>
-        <w:t>jspDestory(</w:t>
+        <w:t>jspDestory</w:t>
+      </w:r>
+      <w:proofErr w:type="spellEnd"/>
+      <w:r>
+        <w:rPr>
+          <w:b/>
+          <w:bCs/>
+          <w:sz w:val="28"/>
+          <w:szCs w:val="28"/>
+        </w:rPr>
+        <w:t>(</w:t>
       </w:r>
       <w:proofErr w:type="gramEnd"/>
       <w:r>
@@ -4228,7 +4462,23 @@
           <w:sz w:val="28"/>
           <w:szCs w:val="28"/>
         </w:rPr>
-        <w:t>In this stage you can perform the clean up activity.</w:t>
+        <w:t xml:space="preserve">In this stage you can perform the </w:t>
+      </w:r>
+      <w:proofErr w:type="spellStart"/>
+      <w:r>
+        <w:rPr>
+          <w:sz w:val="28"/>
+          <w:szCs w:val="28"/>
+        </w:rPr>
+        <w:t>clean up</w:t>
+      </w:r>
+      <w:proofErr w:type="spellEnd"/>
+      <w:r>
+        <w:rPr>
+          <w:sz w:val="28"/>
+          <w:szCs w:val="28"/>
+        </w:rPr>
+        <w:t xml:space="preserve"> activity.</w:t>
       </w:r>
     </w:p>
     <w:p>
@@ -4433,8 +4683,19 @@
           <w:sz w:val="24"/>
           <w:szCs w:val="24"/>
         </w:rPr>
-        <w:t xml:space="preserve"> Scriptlet</w:t>
-      </w:r>
+        <w:t xml:space="preserve"> </w:t>
+      </w:r>
+      <w:proofErr w:type="spellStart"/>
+      <w:r>
+        <w:rPr>
+          <w:rFonts w:ascii="Consolas" w:hAnsi="Consolas" w:cs="Consolas"/>
+          <w:color w:val="BF5F3F"/>
+          <w:sz w:val="24"/>
+          <w:szCs w:val="24"/>
+        </w:rPr>
+        <w:t>Scriptlet</w:t>
+      </w:r>
+      <w:proofErr w:type="spellEnd"/>
       <w:proofErr w:type="gramEnd"/>
       <w:r>
         <w:rPr>
@@ -4486,7 +4747,27 @@
           <w:sz w:val="24"/>
           <w:szCs w:val="24"/>
         </w:rPr>
-        <w:t xml:space="preserve"> i = 20;</w:t>
+        <w:t xml:space="preserve"> </w:t>
+      </w:r>
+      <w:proofErr w:type="spellStart"/>
+      <w:r>
+        <w:rPr>
+          <w:rFonts w:ascii="Consolas" w:hAnsi="Consolas" w:cs="Consolas"/>
+          <w:color w:val="000000"/>
+          <w:sz w:val="24"/>
+          <w:szCs w:val="24"/>
+        </w:rPr>
+        <w:t>i</w:t>
+      </w:r>
+      <w:proofErr w:type="spellEnd"/>
+      <w:r>
+        <w:rPr>
+          <w:rFonts w:ascii="Consolas" w:hAnsi="Consolas" w:cs="Consolas"/>
+          <w:color w:val="000000"/>
+          <w:sz w:val="24"/>
+          <w:szCs w:val="24"/>
+        </w:rPr>
+        <w:t xml:space="preserve"> = 20;</w:t>
       </w:r>
     </w:p>
     <w:p>
@@ -4510,7 +4791,26 @@
           <w:szCs w:val="24"/>
         </w:rPr>
         <w:tab/>
-        <w:t>System.out.println(20*20);</w:t>
+      </w:r>
+      <w:proofErr w:type="spellStart"/>
+      <w:r>
+        <w:rPr>
+          <w:rFonts w:ascii="Consolas" w:hAnsi="Consolas" w:cs="Consolas"/>
+          <w:color w:val="000000"/>
+          <w:sz w:val="24"/>
+          <w:szCs w:val="24"/>
+        </w:rPr>
+        <w:t>System.out.println</w:t>
+      </w:r>
+      <w:proofErr w:type="spellEnd"/>
+      <w:r>
+        <w:rPr>
+          <w:rFonts w:ascii="Consolas" w:hAnsi="Consolas" w:cs="Consolas"/>
+          <w:color w:val="000000"/>
+          <w:sz w:val="24"/>
+          <w:szCs w:val="24"/>
+        </w:rPr>
+        <w:t>(20*20);</w:t>
       </w:r>
     </w:p>
     <w:p>
@@ -4576,7 +4876,27 @@
           <w:sz w:val="24"/>
           <w:szCs w:val="24"/>
         </w:rPr>
-        <w:t>(i&gt;10) {</w:t>
+        <w:t>(</w:t>
+      </w:r>
+      <w:proofErr w:type="spellStart"/>
+      <w:r>
+        <w:rPr>
+          <w:rFonts w:ascii="Consolas" w:hAnsi="Consolas" w:cs="Consolas"/>
+          <w:color w:val="000000"/>
+          <w:sz w:val="24"/>
+          <w:szCs w:val="24"/>
+        </w:rPr>
+        <w:t>i</w:t>
+      </w:r>
+      <w:proofErr w:type="spellEnd"/>
+      <w:r>
+        <w:rPr>
+          <w:rFonts w:ascii="Consolas" w:hAnsi="Consolas" w:cs="Consolas"/>
+          <w:color w:val="000000"/>
+          <w:sz w:val="24"/>
+          <w:szCs w:val="24"/>
+        </w:rPr>
+        <w:t>&gt;10) {</w:t>
       </w:r>
     </w:p>
     <w:p>
@@ -4608,7 +4928,27 @@
           <w:sz w:val="24"/>
           <w:szCs w:val="24"/>
         </w:rPr>
-        <w:t xml:space="preserve"> &lt;----- Breaking the Scriptlet Tag </w:t>
+        <w:t xml:space="preserve"> &lt;----- Breaking the </w:t>
+      </w:r>
+      <w:proofErr w:type="spellStart"/>
+      <w:r>
+        <w:rPr>
+          <w:rFonts w:ascii="Consolas" w:hAnsi="Consolas" w:cs="Consolas"/>
+          <w:color w:val="BF5F3F"/>
+          <w:sz w:val="24"/>
+          <w:szCs w:val="24"/>
+        </w:rPr>
+        <w:t>Scriptlet</w:t>
+      </w:r>
+      <w:proofErr w:type="spellEnd"/>
+      <w:r>
+        <w:rPr>
+          <w:rFonts w:ascii="Consolas" w:hAnsi="Consolas" w:cs="Consolas"/>
+          <w:color w:val="BF5F3F"/>
+          <w:sz w:val="24"/>
+          <w:szCs w:val="24"/>
+        </w:rPr>
+        <w:t xml:space="preserve"> Tag </w:t>
       </w:r>
       <w:r>
         <w:rPr>
@@ -4774,7 +5114,27 @@
           <w:sz w:val="24"/>
           <w:szCs w:val="24"/>
         </w:rPr>
-        <w:t xml:space="preserve"> &lt;----- Continue the Scriptlet Tag </w:t>
+        <w:t xml:space="preserve"> &lt;----- Continue the </w:t>
+      </w:r>
+      <w:proofErr w:type="spellStart"/>
+      <w:r>
+        <w:rPr>
+          <w:rFonts w:ascii="Consolas" w:hAnsi="Consolas" w:cs="Consolas"/>
+          <w:color w:val="BF5F3F"/>
+          <w:sz w:val="24"/>
+          <w:szCs w:val="24"/>
+        </w:rPr>
+        <w:t>Scriptlet</w:t>
+      </w:r>
+      <w:proofErr w:type="spellEnd"/>
+      <w:r>
+        <w:rPr>
+          <w:rFonts w:ascii="Consolas" w:hAnsi="Consolas" w:cs="Consolas"/>
+          <w:color w:val="BF5F3F"/>
+          <w:sz w:val="24"/>
+          <w:szCs w:val="24"/>
+        </w:rPr>
+        <w:t xml:space="preserve"> Tag </w:t>
       </w:r>
       <w:r>
         <w:rPr>
@@ -4852,7 +5212,27 @@
           <w:sz w:val="24"/>
           <w:szCs w:val="24"/>
         </w:rPr>
-        <w:t>&lt;----- End of Scriptlet Tag</w:t>
+        <w:t xml:space="preserve">&lt;----- End of </w:t>
+      </w:r>
+      <w:proofErr w:type="spellStart"/>
+      <w:r>
+        <w:rPr>
+          <w:rFonts w:ascii="Consolas" w:hAnsi="Consolas" w:cs="Consolas"/>
+          <w:color w:val="BF5F3F"/>
+          <w:sz w:val="24"/>
+          <w:szCs w:val="24"/>
+        </w:rPr>
+        <w:t>Scriptlet</w:t>
+      </w:r>
+      <w:proofErr w:type="spellEnd"/>
+      <w:r>
+        <w:rPr>
+          <w:rFonts w:ascii="Consolas" w:hAnsi="Consolas" w:cs="Consolas"/>
+          <w:color w:val="BF5F3F"/>
+          <w:sz w:val="24"/>
+          <w:szCs w:val="24"/>
+        </w:rPr>
+        <w:t xml:space="preserve"> Tag</w:t>
       </w:r>
     </w:p>
     <w:p>
@@ -5268,6 +5648,7 @@
                 <w:szCs w:val="28"/>
               </w:rPr>
             </w:pPr>
+            <w:proofErr w:type="spellStart"/>
             <w:r>
               <w:rPr>
                 <w:sz w:val="28"/>
@@ -5275,6 +5656,7 @@
               </w:rPr>
               <w:t>HttpServletRequest</w:t>
             </w:r>
+            <w:proofErr w:type="spellEnd"/>
           </w:p>
         </w:tc>
       </w:tr>
@@ -5319,6 +5701,7 @@
                 <w:szCs w:val="28"/>
               </w:rPr>
             </w:pPr>
+            <w:proofErr w:type="spellStart"/>
             <w:r>
               <w:rPr>
                 <w:sz w:val="28"/>
@@ -5326,6 +5709,7 @@
               </w:rPr>
               <w:t>HttpServletResponse</w:t>
             </w:r>
+            <w:proofErr w:type="spellEnd"/>
           </w:p>
         </w:tc>
       </w:tr>
@@ -5370,6 +5754,7 @@
                 <w:szCs w:val="28"/>
               </w:rPr>
             </w:pPr>
+            <w:proofErr w:type="spellStart"/>
             <w:r>
               <w:rPr>
                 <w:sz w:val="28"/>
@@ -5377,6 +5762,7 @@
               </w:rPr>
               <w:t>HttpSession</w:t>
             </w:r>
+            <w:proofErr w:type="spellEnd"/>
           </w:p>
         </w:tc>
       </w:tr>
@@ -5421,13 +5807,31 @@
                 <w:szCs w:val="28"/>
               </w:rPr>
             </w:pPr>
+            <w:proofErr w:type="spellStart"/>
             <w:r>
               <w:rPr>
                 <w:sz w:val="28"/>
                 <w:szCs w:val="28"/>
               </w:rPr>
-              <w:t>PrintWirter/JSPWiter</w:t>
+              <w:t>PrintWirter</w:t>
             </w:r>
+            <w:proofErr w:type="spellEnd"/>
+            <w:r>
+              <w:rPr>
+                <w:sz w:val="28"/>
+                <w:szCs w:val="28"/>
+              </w:rPr>
+              <w:t>/</w:t>
+            </w:r>
+            <w:proofErr w:type="spellStart"/>
+            <w:r>
+              <w:rPr>
+                <w:sz w:val="28"/>
+                <w:szCs w:val="28"/>
+              </w:rPr>
+              <w:t>JSPWiter</w:t>
+            </w:r>
+            <w:proofErr w:type="spellEnd"/>
           </w:p>
         </w:tc>
       </w:tr>
@@ -5523,6 +5927,7 @@
                 <w:szCs w:val="28"/>
               </w:rPr>
             </w:pPr>
+            <w:proofErr w:type="spellStart"/>
             <w:r>
               <w:rPr>
                 <w:sz w:val="28"/>
@@ -5530,6 +5935,7 @@
               </w:rPr>
               <w:t>ServletConfig</w:t>
             </w:r>
+            <w:proofErr w:type="spellEnd"/>
           </w:p>
         </w:tc>
       </w:tr>
@@ -5546,6 +5952,7 @@
                 <w:szCs w:val="28"/>
               </w:rPr>
             </w:pPr>
+            <w:proofErr w:type="spellStart"/>
             <w:r>
               <w:rPr>
                 <w:sz w:val="28"/>
@@ -5553,6 +5960,7 @@
               </w:rPr>
               <w:t>pageContext</w:t>
             </w:r>
+            <w:proofErr w:type="spellEnd"/>
           </w:p>
         </w:tc>
         <w:tc>
@@ -5567,6 +5975,7 @@
                 <w:szCs w:val="28"/>
               </w:rPr>
             </w:pPr>
+            <w:proofErr w:type="spellStart"/>
             <w:r>
               <w:rPr>
                 <w:sz w:val="28"/>
@@ -5574,6 +5983,7 @@
               </w:rPr>
               <w:t>PageContext</w:t>
             </w:r>
+            <w:proofErr w:type="spellEnd"/>
           </w:p>
         </w:tc>
       </w:tr>
@@ -5611,6 +6021,7 @@
                 <w:szCs w:val="28"/>
               </w:rPr>
             </w:pPr>
+            <w:proofErr w:type="spellStart"/>
             <w:r>
               <w:rPr>
                 <w:sz w:val="28"/>
@@ -5618,6 +6029,7 @@
               </w:rPr>
               <w:t>ServletContext</w:t>
             </w:r>
+            <w:proofErr w:type="spellEnd"/>
           </w:p>
         </w:tc>
       </w:tr>
@@ -5713,8 +6125,20 @@
           <w:sz w:val="28"/>
           <w:szCs w:val="28"/>
         </w:rPr>
-        <w:t xml:space="preserve"> All these objects are only accessible inside a Scriptlet</w:t>
-      </w:r>
+        <w:t xml:space="preserve"> All these objects are only accessible inside a </w:t>
+      </w:r>
+      <w:proofErr w:type="spellStart"/>
+      <w:r>
+        <w:rPr>
+          <w:b/>
+          <w:bCs/>
+          <w:color w:val="FF0000"/>
+          <w:sz w:val="28"/>
+          <w:szCs w:val="28"/>
+        </w:rPr>
+        <w:t>Scriptlet</w:t>
+      </w:r>
+      <w:proofErr w:type="spellEnd"/>
       <w:r>
         <w:rPr>
           <w:b/>
@@ -6019,7 +6443,25 @@
           <w:sz w:val="28"/>
           <w:szCs w:val="28"/>
         </w:rPr>
-        <w:t xml:space="preserve">tag and sendredirect. </w:t>
+        <w:t xml:space="preserve">tag and </w:t>
+      </w:r>
+      <w:proofErr w:type="spellStart"/>
+      <w:r>
+        <w:rPr>
+          <w:color w:val="000000" w:themeColor="text1"/>
+          <w:sz w:val="28"/>
+          <w:szCs w:val="28"/>
+        </w:rPr>
+        <w:t>sendredirect</w:t>
+      </w:r>
+      <w:proofErr w:type="spellEnd"/>
+      <w:r>
+        <w:rPr>
+          <w:color w:val="000000" w:themeColor="text1"/>
+          <w:sz w:val="28"/>
+          <w:szCs w:val="28"/>
+        </w:rPr>
+        <w:t xml:space="preserve">. </w:t>
       </w:r>
     </w:p>
     <w:p>
@@ -6527,6 +6969,7 @@
         </w:rPr>
         <w:tab/>
       </w:r>
+      <w:proofErr w:type="spellStart"/>
       <w:proofErr w:type="gramStart"/>
       <w:r>
         <w:rPr>
@@ -6546,6 +6989,7 @@
         </w:rPr>
         <w:t>.addCookie</w:t>
       </w:r>
+      <w:proofErr w:type="spellEnd"/>
       <w:proofErr w:type="gramEnd"/>
       <w:r>
         <w:rPr>
@@ -6632,7 +7076,43 @@
           <w:color w:val="000000"/>
           <w:shd w:val="clear" w:color="auto" w:fill="E8F2FE"/>
         </w:rPr>
-        <w:t>] cks = request.getCookies();</w:t>
+        <w:t xml:space="preserve">] </w:t>
+      </w:r>
+      <w:proofErr w:type="spellStart"/>
+      <w:r>
+        <w:rPr>
+          <w:rFonts w:ascii="Consolas" w:hAnsi="Consolas" w:cs="Consolas"/>
+          <w:color w:val="000000"/>
+          <w:shd w:val="clear" w:color="auto" w:fill="E8F2FE"/>
+        </w:rPr>
+        <w:t>cks</w:t>
+      </w:r>
+      <w:proofErr w:type="spellEnd"/>
+      <w:r>
+        <w:rPr>
+          <w:rFonts w:ascii="Consolas" w:hAnsi="Consolas" w:cs="Consolas"/>
+          <w:color w:val="000000"/>
+          <w:shd w:val="clear" w:color="auto" w:fill="E8F2FE"/>
+        </w:rPr>
+        <w:t xml:space="preserve"> = </w:t>
+      </w:r>
+      <w:proofErr w:type="spellStart"/>
+      <w:r>
+        <w:rPr>
+          <w:rFonts w:ascii="Consolas" w:hAnsi="Consolas" w:cs="Consolas"/>
+          <w:color w:val="000000"/>
+          <w:shd w:val="clear" w:color="auto" w:fill="E8F2FE"/>
+        </w:rPr>
+        <w:t>request.getCookies</w:t>
+      </w:r>
+      <w:proofErr w:type="spellEnd"/>
+      <w:r>
+        <w:rPr>
+          <w:rFonts w:ascii="Consolas" w:hAnsi="Consolas" w:cs="Consolas"/>
+          <w:color w:val="000000"/>
+          <w:shd w:val="clear" w:color="auto" w:fill="E8F2FE"/>
+        </w:rPr>
+        <w:t>();</w:t>
       </w:r>
     </w:p>
     <w:p>
@@ -6778,6 +7258,7 @@
           <w:u w:val="single"/>
         </w:rPr>
       </w:pPr>
+      <w:proofErr w:type="spellStart"/>
       <w:r>
         <w:rPr>
           <w:color w:val="000000" w:themeColor="text1"/>
@@ -6785,7 +7266,16 @@
           <w:szCs w:val="28"/>
         </w:rPr>
         <w:lastRenderedPageBreak/>
-        <w:t xml:space="preserve">HttpSession </w:t>
+        <w:t>HttpSession</w:t>
+      </w:r>
+      <w:proofErr w:type="spellEnd"/>
+      <w:r>
+        <w:rPr>
+          <w:color w:val="000000" w:themeColor="text1"/>
+          <w:sz w:val="28"/>
+          <w:szCs w:val="28"/>
+        </w:rPr>
+        <w:t xml:space="preserve"> </w:t>
       </w:r>
     </w:p>
     <w:p>
@@ -6910,6 +7400,7 @@
           <w:szCs w:val="28"/>
         </w:rPr>
       </w:pPr>
+      <w:proofErr w:type="spellStart"/>
       <w:r>
         <w:rPr>
           <w:b/>
@@ -6918,8 +7409,20 @@
           <w:sz w:val="28"/>
           <w:szCs w:val="28"/>
         </w:rPr>
-        <w:t xml:space="preserve">HttpSession session = </w:t>
-      </w:r>
+        <w:t>HttpSession</w:t>
+      </w:r>
+      <w:proofErr w:type="spellEnd"/>
+      <w:r>
+        <w:rPr>
+          <w:b/>
+          <w:bCs/>
+          <w:color w:val="000000" w:themeColor="text1"/>
+          <w:sz w:val="28"/>
+          <w:szCs w:val="28"/>
+        </w:rPr>
+        <w:t xml:space="preserve"> session = </w:t>
+      </w:r>
+      <w:proofErr w:type="spellStart"/>
       <w:proofErr w:type="gramStart"/>
       <w:r>
         <w:rPr>
@@ -6931,6 +7434,7 @@
         </w:rPr>
         <w:t>request.getSession</w:t>
       </w:r>
+      <w:proofErr w:type="spellEnd"/>
       <w:proofErr w:type="gramEnd"/>
       <w:r>
         <w:rPr>
@@ -6977,8 +7481,18 @@
           <w:sz w:val="28"/>
           <w:szCs w:val="28"/>
         </w:rPr>
-        <w:t xml:space="preserve"> else it will return a</w:t>
-      </w:r>
+        <w:t xml:space="preserve"> else it will return </w:t>
+      </w:r>
+      <w:proofErr w:type="spellStart"/>
+      <w:r>
+        <w:rPr>
+          <w:color w:val="000000" w:themeColor="text1"/>
+          <w:sz w:val="28"/>
+          <w:szCs w:val="28"/>
+        </w:rPr>
+        <w:t>a</w:t>
+      </w:r>
+      <w:proofErr w:type="spellEnd"/>
       <w:r>
         <w:rPr>
           <w:color w:val="000000" w:themeColor="text1"/>
@@ -7033,6 +7547,7 @@
           <w:szCs w:val="28"/>
         </w:rPr>
       </w:pPr>
+      <w:proofErr w:type="spellStart"/>
       <w:proofErr w:type="gramStart"/>
       <w:r>
         <w:rPr>
@@ -7054,6 +7569,7 @@
         </w:rPr>
         <w:t>ession.setAttribute</w:t>
       </w:r>
+      <w:proofErr w:type="spellEnd"/>
       <w:proofErr w:type="gramEnd"/>
       <w:r>
         <w:rPr>
@@ -7103,6 +7619,7 @@
           <w:szCs w:val="28"/>
         </w:rPr>
       </w:pPr>
+      <w:proofErr w:type="spellStart"/>
       <w:proofErr w:type="gramStart"/>
       <w:r>
         <w:rPr>
@@ -7144,6 +7661,7 @@
         </w:rPr>
         <w:t>etAttribute</w:t>
       </w:r>
+      <w:proofErr w:type="spellEnd"/>
       <w:proofErr w:type="gramEnd"/>
       <w:r>
         <w:rPr>
@@ -7203,6 +7721,7 @@
           <w:szCs w:val="28"/>
         </w:rPr>
       </w:pPr>
+      <w:proofErr w:type="spellStart"/>
       <w:proofErr w:type="gramStart"/>
       <w:r>
         <w:rPr>
@@ -7234,6 +7753,7 @@
         </w:rPr>
         <w:t>invalidate</w:t>
       </w:r>
+      <w:proofErr w:type="spellEnd"/>
       <w:proofErr w:type="gramEnd"/>
       <w:r>
         <w:rPr>
@@ -7553,6 +8073,7 @@
         </w:rPr>
         <w:t xml:space="preserve"> </w:t>
       </w:r>
+      <w:proofErr w:type="spellStart"/>
       <w:r>
         <w:rPr>
           <w:rFonts w:ascii="Consolas" w:hAnsi="Consolas" w:cs="Consolas"/>
@@ -7563,6 +8084,7 @@
         </w:rPr>
         <w:t>isErrorPage</w:t>
       </w:r>
+      <w:proofErr w:type="spellEnd"/>
       <w:r>
         <w:rPr>
           <w:rFonts w:ascii="Consolas" w:hAnsi="Consolas" w:cs="Consolas"/>
@@ -7862,8 +8384,19 @@
           <w:sz w:val="32"/>
           <w:szCs w:val="32"/>
         </w:rPr>
-        <w:t>/not-found.jsp</w:t>
-      </w:r>
+        <w:t>/not-</w:t>
+      </w:r>
+      <w:proofErr w:type="spellStart"/>
+      <w:r>
+        <w:rPr>
+          <w:rFonts w:ascii="Consolas" w:hAnsi="Consolas" w:cs="Consolas"/>
+          <w:color w:val="000000"/>
+          <w:sz w:val="32"/>
+          <w:szCs w:val="32"/>
+        </w:rPr>
+        <w:t>found.jsp</w:t>
+      </w:r>
+      <w:proofErr w:type="spellEnd"/>
       <w:r>
         <w:rPr>
           <w:rFonts w:ascii="Consolas" w:hAnsi="Consolas" w:cs="Consolas"/>
@@ -8034,7 +8567,15 @@
         </w:tabs>
       </w:pPr>
       <w:r>
-        <w:t>Right click on src/main/java</w:t>
+        <w:t xml:space="preserve">Right click on </w:t>
+      </w:r>
+      <w:proofErr w:type="spellStart"/>
+      <w:r>
+        <w:t>src</w:t>
+      </w:r>
+      <w:proofErr w:type="spellEnd"/>
+      <w:r>
+        <w:t>/main/java</w:t>
       </w:r>
     </w:p>
     <w:p>
@@ -8270,6 +8811,7 @@
           <w:lang w:val="en"/>
         </w:rPr>
       </w:pPr>
+      <w:proofErr w:type="spellStart"/>
       <w:r>
         <w:rPr>
           <w:rFonts w:ascii="Consolas" w:hAnsi="Consolas" w:cs="Consolas"/>
@@ -8280,7 +8822,20 @@
           <w:szCs w:val="24"/>
           <w:lang w:val="en"/>
         </w:rPr>
-        <w:t>ToDO Application</w:t>
+        <w:t>ToDO</w:t>
+      </w:r>
+      <w:proofErr w:type="spellEnd"/>
+      <w:r>
+        <w:rPr>
+          <w:rFonts w:ascii="Consolas" w:hAnsi="Consolas" w:cs="Consolas"/>
+          <w:b/>
+          <w:bCs/>
+          <w:color w:val="000000"/>
+          <w:sz w:val="24"/>
+          <w:szCs w:val="24"/>
+          <w:lang w:val="en"/>
+        </w:rPr>
+        <w:t xml:space="preserve"> Application</w:t>
       </w:r>
     </w:p>
     <w:p>
@@ -8350,14 +8905,26 @@
           <w:szCs w:val="24"/>
           <w:lang w:val="en"/>
         </w:rPr>
-        <w:t xml:space="preserve">  2. View All Create Task</w:t>
-      </w:r>
-      <w:r>
-        <w:rPr>
-          <w:rFonts w:ascii="Consolas" w:hAnsi="Consolas" w:cs="Consolas"/>
-          <w:b/>
-          <w:bCs/>
-          <w:color w:val="000000"/>
+        <w:t xml:space="preserve">  2. </w:t>
+      </w:r>
+      <w:r>
+        <w:rPr>
+          <w:rFonts w:ascii="Consolas" w:hAnsi="Consolas" w:cs="Consolas"/>
+          <w:b/>
+          <w:bCs/>
+          <w:color w:val="00B050"/>
+          <w:sz w:val="24"/>
+          <w:szCs w:val="24"/>
+          <w:lang w:val="en"/>
+        </w:rPr>
+        <w:t>View All Create Task</w:t>
+      </w:r>
+      <w:r>
+        <w:rPr>
+          <w:rFonts w:ascii="Consolas" w:hAnsi="Consolas" w:cs="Consolas"/>
+          <w:b/>
+          <w:bCs/>
+          <w:color w:val="00B050"/>
           <w:sz w:val="24"/>
           <w:szCs w:val="24"/>
           <w:lang w:val="en"/>
@@ -8625,7 +9192,23 @@
                 <w:b/>
                 <w:bCs/>
               </w:rPr>
-              <w:t xml:space="preserve"> auto_increment(sequence)</w:t>
+              <w:t xml:space="preserve"> </w:t>
+            </w:r>
+            <w:proofErr w:type="spellStart"/>
+            <w:r>
+              <w:rPr>
+                <w:b/>
+                <w:bCs/>
+              </w:rPr>
+              <w:t>auto_increment</w:t>
+            </w:r>
+            <w:proofErr w:type="spellEnd"/>
+            <w:r>
+              <w:rPr>
+                <w:b/>
+                <w:bCs/>
+              </w:rPr>
+              <w:t>(sequence)</w:t>
             </w:r>
           </w:p>
         </w:tc>
@@ -8739,7 +9322,23 @@
                 <w:b/>
                 <w:bCs/>
               </w:rPr>
-              <w:t xml:space="preserve"> (Open, Inprogress, Completed)</w:t>
+              <w:t xml:space="preserve"> (Open, </w:t>
+            </w:r>
+            <w:proofErr w:type="spellStart"/>
+            <w:r>
+              <w:rPr>
+                <w:b/>
+                <w:bCs/>
+              </w:rPr>
+              <w:t>Inprogress</w:t>
+            </w:r>
+            <w:proofErr w:type="spellEnd"/>
+            <w:r>
+              <w:rPr>
+                <w:b/>
+                <w:bCs/>
+              </w:rPr>
+              <w:t>, Completed)</w:t>
             </w:r>
           </w:p>
         </w:tc>
@@ -8784,6 +9383,7 @@
                 <w:bCs/>
               </w:rPr>
             </w:pPr>
+            <w:proofErr w:type="spellStart"/>
             <w:r>
               <w:rPr>
                 <w:b/>
@@ -8798,6 +9398,7 @@
               </w:rPr>
               <w:t>Date</w:t>
             </w:r>
+            <w:proofErr w:type="spellEnd"/>
           </w:p>
         </w:tc>
         <w:tc>
@@ -8841,6 +9442,7 @@
                 <w:bCs/>
               </w:rPr>
             </w:pPr>
+            <w:proofErr w:type="spellStart"/>
             <w:r>
               <w:rPr>
                 <w:b/>
@@ -8855,6 +9457,7 @@
               </w:rPr>
               <w:t>pdatedDate</w:t>
             </w:r>
+            <w:proofErr w:type="spellEnd"/>
           </w:p>
         </w:tc>
         <w:tc>
@@ -8897,8 +9500,13 @@
       <w:pPr>
         <w:pStyle w:val="NoSpacing"/>
       </w:pPr>
-      <w:r>
-        <w:t xml:space="preserve">mysql&gt; create table </w:t>
+      <w:proofErr w:type="spellStart"/>
+      <w:r>
+        <w:t>mysql</w:t>
+      </w:r>
+      <w:proofErr w:type="spellEnd"/>
+      <w:r>
+        <w:t xml:space="preserve">&gt; create table </w:t>
       </w:r>
       <w:proofErr w:type="gramStart"/>
       <w:r>
@@ -8911,7 +9519,15 @@
         <w:pStyle w:val="NoSpacing"/>
       </w:pPr>
       <w:r>
-        <w:t xml:space="preserve">    -&gt; id int primary key auto_increment,</w:t>
+        <w:t xml:space="preserve">    -&gt; id int primary key </w:t>
+      </w:r>
+      <w:proofErr w:type="spellStart"/>
+      <w:r>
+        <w:t>auto_increment</w:t>
+      </w:r>
+      <w:proofErr w:type="spellEnd"/>
+      <w:r>
+        <w:t>,</w:t>
       </w:r>
     </w:p>
     <w:p>
@@ -8951,15 +9567,31 @@
         <w:pStyle w:val="NoSpacing"/>
       </w:pPr>
       <w:r>
-        <w:t xml:space="preserve">    -&gt; scheduledOn Date,</w:t>
-      </w:r>
-    </w:p>
-    <w:p>
-      <w:pPr>
-        <w:pStyle w:val="NoSpacing"/>
-      </w:pPr>
-      <w:r>
-        <w:t xml:space="preserve">    -&gt; updatedOn date);</w:t>
+        <w:t xml:space="preserve">    -&gt; </w:t>
+      </w:r>
+      <w:proofErr w:type="spellStart"/>
+      <w:r>
+        <w:t>scheduledOn</w:t>
+      </w:r>
+      <w:proofErr w:type="spellEnd"/>
+      <w:r>
+        <w:t xml:space="preserve"> Date,</w:t>
+      </w:r>
+    </w:p>
+    <w:p>
+      <w:pPr>
+        <w:pStyle w:val="NoSpacing"/>
+      </w:pPr>
+      <w:r>
+        <w:t xml:space="preserve">    -&gt; </w:t>
+      </w:r>
+      <w:proofErr w:type="spellStart"/>
+      <w:r>
+        <w:t>updatedOn</w:t>
+      </w:r>
+      <w:proofErr w:type="spellEnd"/>
+      <w:r>
+        <w:t xml:space="preserve"> date);</w:t>
       </w:r>
     </w:p>
     <w:p>
@@ -8993,34 +9625,266 @@
         </w:rPr>
         <w:t>Create New Task</w:t>
       </w:r>
-    </w:p>
-    <w:p>
-      <w:pPr>
+      <w:r>
+        <w:tab/>
+      </w:r>
+      <w:r>
+        <w:object w:dxaOrig="18340" w:dyaOrig="6660" w14:anchorId="593EEBE5">
+          <v:shape id="_x0000_i1027" type="#_x0000_t75" style="width:422.7pt;height:153.9pt" o:ole="">
+            <v:imagedata r:id="rId14" o:title=""/>
+          </v:shape>
+          <o:OLEObject Type="Embed" ProgID="Paint.Picture" ShapeID="_x0000_i1027" DrawAspect="Content" ObjectID="_1717408596" r:id="rId15"/>
+        </w:object>
+      </w:r>
+      <w:r>
+        <w:tab/>
+      </w:r>
+      <w:r>
+        <w:tab/>
+      </w:r>
+    </w:p>
+    <w:p>
+      <w:pPr>
+        <w:pStyle w:val="ListParagraph"/>
+        <w:numPr>
+          <w:ilvl w:val="0"/>
+          <w:numId w:val="18"/>
+        </w:numPr>
         <w:tabs>
           <w:tab w:val="left" w:pos="6507"/>
         </w:tabs>
-      </w:pPr>
-      <w:r>
-        <w:object w:dxaOrig="18340" w:dyaOrig="6660" w14:anchorId="593EEBE5">
-          <v:shape id="_x0000_i1027" type="#_x0000_t75" style="width:455.8pt;height:165.75pt" o:ole="">
-            <v:imagedata r:id="rId14" o:title=""/>
-          </v:shape>
-          <o:OLEObject Type="Embed" ProgID="Paint.Picture" ShapeID="_x0000_i1027" DrawAspect="Content" ObjectID="_1717237224" r:id="rId15"/>
-        </w:object>
-      </w:r>
-      <w:r>
-        <w:tab/>
-      </w:r>
-      <w:r>
-        <w:tab/>
-      </w:r>
-    </w:p>
-    <w:p>
-      <w:pPr>
+        <w:rPr>
+          <w:b/>
+          <w:bCs/>
+          <w:u w:val="single"/>
+        </w:rPr>
+      </w:pPr>
+      <w:r>
+        <w:rPr>
+          <w:b/>
+          <w:bCs/>
+          <w:u w:val="single"/>
+        </w:rPr>
+        <w:t>View Task</w:t>
+      </w:r>
+    </w:p>
+    <w:p>
+      <w:pPr>
+        <w:pStyle w:val="ListParagraph"/>
         <w:tabs>
           <w:tab w:val="left" w:pos="6507"/>
         </w:tabs>
       </w:pPr>
+    </w:p>
+    <w:p>
+      <w:pPr>
+        <w:pStyle w:val="ListParagraph"/>
+        <w:tabs>
+          <w:tab w:val="left" w:pos="6507"/>
+        </w:tabs>
+      </w:pPr>
+      <w:r>
+        <w:object w:dxaOrig="17190" w:dyaOrig="6050" w14:anchorId="6D4F48C0">
+          <v:shape id="_x0000_i1028" type="#_x0000_t75" style="width:421.2pt;height:148.2pt" o:ole="">
+            <v:imagedata r:id="rId16" o:title=""/>
+          </v:shape>
+          <o:OLEObject Type="Embed" ProgID="Paint.Picture" ShapeID="_x0000_i1028" DrawAspect="Content" ObjectID="_1717408597" r:id="rId17"/>
+        </w:object>
+      </w:r>
+    </w:p>
+    <w:p>
+      <w:pPr>
+        <w:tabs>
+          <w:tab w:val="left" w:pos="6507"/>
+        </w:tabs>
+      </w:pPr>
+    </w:p>
+    <w:p>
+      <w:pPr>
+        <w:pStyle w:val="ListParagraph"/>
+        <w:numPr>
+          <w:ilvl w:val="0"/>
+          <w:numId w:val="18"/>
+        </w:numPr>
+        <w:tabs>
+          <w:tab w:val="left" w:pos="6507"/>
+        </w:tabs>
+        <w:rPr>
+          <w:b/>
+          <w:bCs/>
+          <w:u w:val="single"/>
+        </w:rPr>
+      </w:pPr>
+      <w:r>
+        <w:rPr>
+          <w:b/>
+          <w:bCs/>
+          <w:u w:val="single"/>
+        </w:rPr>
+        <w:t>Update Tas</w:t>
+      </w:r>
+      <w:r>
+        <w:rPr>
+          <w:b/>
+          <w:bCs/>
+          <w:u w:val="single"/>
+        </w:rPr>
+        <w:t>k</w:t>
+      </w:r>
+    </w:p>
+    <w:p>
+      <w:pPr>
+        <w:pStyle w:val="ListParagraph"/>
+        <w:tabs>
+          <w:tab w:val="left" w:pos="6507"/>
+        </w:tabs>
+        <w:rPr>
+          <w:b/>
+          <w:bCs/>
+          <w:u w:val="single"/>
+        </w:rPr>
+      </w:pPr>
+    </w:p>
+    <w:p>
+      <w:pPr>
+        <w:pStyle w:val="ListParagraph"/>
+        <w:tabs>
+          <w:tab w:val="left" w:pos="6507"/>
+        </w:tabs>
+      </w:pPr>
+      <w:r>
+        <w:object w:dxaOrig="17400" w:dyaOrig="6630" w14:anchorId="383026B1">
+          <v:shape id="_x0000_i1029" type="#_x0000_t75" style="width:440.1pt;height:167.4pt" o:ole="">
+            <v:imagedata r:id="rId18" o:title=""/>
+          </v:shape>
+          <o:OLEObject Type="Embed" ProgID="Paint.Picture" ShapeID="_x0000_i1029" DrawAspect="Content" ObjectID="_1717408598" r:id="rId19"/>
+        </w:object>
+      </w:r>
+    </w:p>
+    <w:p>
+      <w:pPr>
+        <w:tabs>
+          <w:tab w:val="left" w:pos="6507"/>
+        </w:tabs>
+        <w:rPr>
+          <w:b/>
+          <w:bCs/>
+          <w:u w:val="single"/>
+        </w:rPr>
+      </w:pPr>
+    </w:p>
+    <w:p>
+      <w:pPr>
+        <w:pStyle w:val="ListParagraph"/>
+        <w:numPr>
+          <w:ilvl w:val="0"/>
+          <w:numId w:val="18"/>
+        </w:numPr>
+        <w:tabs>
+          <w:tab w:val="left" w:pos="6507"/>
+        </w:tabs>
+        <w:rPr>
+          <w:b/>
+          <w:bCs/>
+          <w:u w:val="single"/>
+        </w:rPr>
+      </w:pPr>
+      <w:r>
+        <w:rPr>
+          <w:b/>
+          <w:bCs/>
+          <w:u w:val="single"/>
+        </w:rPr>
+        <w:t>Delete Task</w:t>
+      </w:r>
+    </w:p>
+    <w:p>
+      <w:pPr>
+        <w:pStyle w:val="ListParagraph"/>
+        <w:tabs>
+          <w:tab w:val="left" w:pos="6507"/>
+        </w:tabs>
+        <w:rPr>
+          <w:b/>
+          <w:bCs/>
+          <w:u w:val="single"/>
+        </w:rPr>
+      </w:pPr>
+    </w:p>
+    <w:p>
+      <w:pPr>
+        <w:pStyle w:val="ListParagraph"/>
+        <w:tabs>
+          <w:tab w:val="left" w:pos="6507"/>
+        </w:tabs>
+      </w:pPr>
+      <w:r>
+        <w:object w:dxaOrig="17890" w:dyaOrig="6170" w14:anchorId="2BA25D9B">
+          <v:shape id="_x0000_i1030" type="#_x0000_t75" style="width:467.7pt;height:161.4pt" o:ole="">
+            <v:imagedata r:id="rId20" o:title=""/>
+          </v:shape>
+          <o:OLEObject Type="Embed" ProgID="Paint.Picture" ShapeID="_x0000_i1030" DrawAspect="Content" ObjectID="_1717408599" r:id="rId21"/>
+        </w:object>
+      </w:r>
+    </w:p>
+    <w:p>
+      <w:pPr>
+        <w:pStyle w:val="ListParagraph"/>
+        <w:numPr>
+          <w:ilvl w:val="0"/>
+          <w:numId w:val="18"/>
+        </w:numPr>
+        <w:tabs>
+          <w:tab w:val="left" w:pos="6507"/>
+        </w:tabs>
+        <w:rPr>
+          <w:b/>
+          <w:bCs/>
+          <w:u w:val="single"/>
+        </w:rPr>
+      </w:pPr>
+      <w:r>
+        <w:rPr>
+          <w:b/>
+          <w:bCs/>
+          <w:u w:val="single"/>
+        </w:rPr>
+        <w:t>Search Task</w:t>
+      </w:r>
+    </w:p>
+    <w:p>
+      <w:pPr>
+        <w:pStyle w:val="ListParagraph"/>
+        <w:tabs>
+          <w:tab w:val="left" w:pos="6507"/>
+        </w:tabs>
+        <w:rPr>
+          <w:b/>
+          <w:bCs/>
+          <w:u w:val="single"/>
+        </w:rPr>
+      </w:pPr>
+    </w:p>
+    <w:p>
+      <w:pPr>
+        <w:pStyle w:val="ListParagraph"/>
+        <w:tabs>
+          <w:tab w:val="left" w:pos="6507"/>
+        </w:tabs>
+        <w:rPr>
+          <w:b/>
+          <w:bCs/>
+          <w:u w:val="single"/>
+        </w:rPr>
+      </w:pPr>
+      <w:r>
+        <w:object w:dxaOrig="18380" w:dyaOrig="6560" w14:anchorId="05B00B2A">
+          <v:shape id="_x0000_i1031" type="#_x0000_t75" style="width:467.7pt;height:167.1pt" o:ole="">
+            <v:imagedata r:id="rId22" o:title=""/>
+          </v:shape>
+          <o:OLEObject Type="Embed" ProgID="Paint.Picture" ShapeID="_x0000_i1031" DrawAspect="Content" ObjectID="_1717408600" r:id="rId23"/>
+        </w:object>
+      </w:r>
     </w:p>
     <w:sectPr>
       <w:pgSz w:w="12240" w:h="15840"/>

</xml_diff>